<commit_message>
kept hacking away at abstract
</commit_message>
<xml_diff>
--- a/doc/paper.docx
+++ b/doc/paper.docx
@@ -175,13 +175,361 @@
         <w:t xml:space="preserve"> </w:t>
       </w:r>
       <w:r>
+        <w:t xml:space="preserve">risk</w:t>
+      </w:r>
+      <w:r>
+        <w:t xml:space="preserve"> </w:t>
+      </w:r>
+      <w:r>
+        <w:t xml:space="preserve">assessments</w:t>
+      </w:r>
+      <w:r>
+        <w:t xml:space="preserve"> </w:t>
+      </w:r>
+      <w:r>
+        <w:t xml:space="preserve">for</w:t>
+      </w:r>
+      <w:r>
+        <w:t xml:space="preserve"> </w:t>
+      </w:r>
+      <w:r>
+        <w:t xml:space="preserve">extant</w:t>
+      </w:r>
+      <w:r>
+        <w:t xml:space="preserve"> </w:t>
+      </w:r>
+      <w:r>
+        <w:t xml:space="preserve">species</w:t>
+      </w:r>
+      <w:r>
+        <w:t xml:space="preserve"> </w:t>
+      </w:r>
+      <w:r>
+        <w:t xml:space="preserve">can</w:t>
+      </w:r>
+      <w:r>
+        <w:t xml:space="preserve"> </w:t>
+      </w:r>
+      <w:r>
+        <w:t xml:space="preserve">be</w:t>
+      </w:r>
+      <w:r>
+        <w:t xml:space="preserve"> </w:t>
+      </w:r>
+      <w:r>
+        <w:t xml:space="preserve">improved</w:t>
+      </w:r>
+      <w:r>
+        <w:t xml:space="preserve"> </w:t>
+      </w:r>
+      <w:r>
         <w:t xml:space="preserve">by</w:t>
       </w:r>
       <w:r>
         <w:t xml:space="preserve"> </w:t>
       </w:r>
       <w:r>
-        <w:t xml:space="preserve">studying</w:t>
+        <w:t xml:space="preserve">examining</w:t>
+      </w:r>
+      <w:r>
+        <w:t xml:space="preserve"> </w:t>
+      </w:r>
+      <w:r>
+        <w:t xml:space="preserve">past</w:t>
+      </w:r>
+      <w:r>
+        <w:t xml:space="preserve"> </w:t>
+      </w:r>
+      <w:r>
+        <w:t xml:space="preserve">extinction</w:t>
+      </w:r>
+      <w:r>
+        <w:t xml:space="preserve"> </w:t>
+      </w:r>
+      <w:r>
+        <w:t xml:space="preserve">patterns</w:t>
+      </w:r>
+      <w:r>
+        <w:t xml:space="preserve"> </w:t>
+      </w:r>
+      <w:r>
+        <w:t xml:space="preserve">and</w:t>
+      </w:r>
+      <w:r>
+        <w:t xml:space="preserve"> </w:t>
+      </w:r>
+      <w:r>
+        <w:t xml:space="preserve">by</w:t>
+      </w:r>
+      <w:r>
+        <w:t xml:space="preserve"> </w:t>
+      </w:r>
+      <w:r>
+        <w:t xml:space="preserve">using</w:t>
+      </w:r>
+      <w:r>
+        <w:t xml:space="preserve"> </w:t>
+      </w:r>
+      <w:r>
+        <w:t xml:space="preserve">paleontological</w:t>
+      </w:r>
+      <w:r>
+        <w:t xml:space="preserve"> </w:t>
+      </w:r>
+      <w:r>
+        <w:t xml:space="preserve">records</w:t>
+      </w:r>
+      <w:r>
+        <w:t xml:space="preserve"> </w:t>
+      </w:r>
+      <w:r>
+        <w:t xml:space="preserve">to</w:t>
+      </w:r>
+      <w:r>
+        <w:t xml:space="preserve"> </w:t>
+      </w:r>
+      <w:r>
+        <w:t xml:space="preserve">establish</w:t>
+      </w:r>
+      <w:r>
+        <w:t xml:space="preserve"> </w:t>
+      </w:r>
+      <w:r>
+        <w:t xml:space="preserve">geographic</w:t>
+      </w:r>
+      <w:r>
+        <w:t xml:space="preserve"> </w:t>
+      </w:r>
+      <w:r>
+        <w:t xml:space="preserve">range</w:t>
+      </w:r>
+      <w:r>
+        <w:t xml:space="preserve"> </w:t>
+      </w:r>
+      <w:r>
+        <w:t xml:space="preserve">and</w:t>
+      </w:r>
+      <w:r>
+        <w:t xml:space="preserve"> </w:t>
+      </w:r>
+      <w:r>
+        <w:t xml:space="preserve">abundance</w:t>
+      </w:r>
+      <w:r>
+        <w:t xml:space="preserve"> </w:t>
+      </w:r>
+      <w:r>
+        <w:t xml:space="preserve">trajectories</w:t>
+      </w:r>
+      <w:r>
+        <w:t xml:space="preserve"> </w:t>
+      </w:r>
+      <w:r>
+        <w:t xml:space="preserve">on</w:t>
+      </w:r>
+      <w:r>
+        <w:t xml:space="preserve"> </w:t>
+      </w:r>
+      <w:r>
+        <w:t xml:space="preserve">geological</w:t>
+      </w:r>
+      <w:r>
+        <w:t xml:space="preserve"> </w:t>
+      </w:r>
+      <w:r>
+        <w:t xml:space="preserve">timescales.</w:t>
+      </w:r>
+      <w:r>
+        <w:t xml:space="preserve"> </w:t>
+      </w:r>
+      <w:r>
+        <w:t xml:space="preserve">We</w:t>
+      </w:r>
+      <w:r>
+        <w:t xml:space="preserve"> </w:t>
+      </w:r>
+      <w:r>
+        <w:t xml:space="preserve">ask</w:t>
+      </w:r>
+      <w:r>
+        <w:t xml:space="preserve"> </w:t>
+      </w:r>
+      <w:r>
+        <w:t xml:space="preserve">if,</w:t>
+      </w:r>
+      <w:r>
+        <w:t xml:space="preserve"> </w:t>
+      </w:r>
+      <w:r>
+        <w:t xml:space="preserve">at</w:t>
+      </w:r>
+      <w:r>
+        <w:t xml:space="preserve"> </w:t>
+      </w:r>
+      <w:r>
+        <w:t xml:space="preserve">a</w:t>
+      </w:r>
+      <w:r>
+        <w:t xml:space="preserve"> </w:t>
+      </w:r>
+      <w:r>
+        <w:t xml:space="preserve">given</w:t>
+      </w:r>
+      <w:r>
+        <w:t xml:space="preserve"> </w:t>
+      </w:r>
+      <w:r>
+        <w:t xml:space="preserve">point</w:t>
+      </w:r>
+      <w:r>
+        <w:t xml:space="preserve"> </w:t>
+      </w:r>
+      <w:r>
+        <w:t xml:space="preserve">in</w:t>
+      </w:r>
+      <w:r>
+        <w:t xml:space="preserve"> </w:t>
+      </w:r>
+      <w:r>
+        <w:t xml:space="preserve">time,</w:t>
+      </w:r>
+      <w:r>
+        <w:t xml:space="preserve"> </w:t>
+      </w:r>
+      <w:r>
+        <w:t xml:space="preserve">how</w:t>
+      </w:r>
+      <w:r>
+        <w:t xml:space="preserve"> </w:t>
+      </w:r>
+      <w:r>
+        <w:t xml:space="preserve">accurate</w:t>
+      </w:r>
+      <w:r>
+        <w:t xml:space="preserve"> </w:t>
+      </w:r>
+      <w:r>
+        <w:t xml:space="preserve">are</w:t>
+      </w:r>
+      <w:r>
+        <w:t xml:space="preserve"> </w:t>
+      </w:r>
+      <w:r>
+        <w:t xml:space="preserve">extinction</w:t>
+      </w:r>
+      <w:r>
+        <w:t xml:space="preserve"> </w:t>
+      </w:r>
+      <w:r>
+        <w:t xml:space="preserve">risk</w:t>
+      </w:r>
+      <w:r>
+        <w:t xml:space="preserve"> </w:t>
+      </w:r>
+      <w:r>
+        <w:t xml:space="preserve">predictions</w:t>
+      </w:r>
+      <w:r>
+        <w:t xml:space="preserve"> </w:t>
+      </w:r>
+      <w:r>
+        <w:t xml:space="preserve">based</w:t>
+      </w:r>
+      <w:r>
+        <w:t xml:space="preserve"> </w:t>
+      </w:r>
+      <w:r>
+        <w:t xml:space="preserve">on</w:t>
+      </w:r>
+      <w:r>
+        <w:t xml:space="preserve"> </w:t>
+      </w:r>
+      <w:r>
+        <w:t xml:space="preserve">instantaneous</w:t>
+      </w:r>
+      <w:r>
+        <w:t xml:space="preserve"> </w:t>
+      </w:r>
+      <w:r>
+        <w:t xml:space="preserve">geographic</w:t>
+      </w:r>
+      <w:r>
+        <w:t xml:space="preserve"> </w:t>
+      </w:r>
+      <w:r>
+        <w:t xml:space="preserve">ranges</w:t>
+      </w:r>
+      <w:r>
+        <w:t xml:space="preserve"> </w:t>
+      </w:r>
+      <w:r>
+        <w:t xml:space="preserve">and</w:t>
+      </w:r>
+      <w:r>
+        <w:t xml:space="preserve"> </w:t>
+      </w:r>
+      <w:r>
+        <w:t xml:space="preserve">knowledge</w:t>
+      </w:r>
+      <w:r>
+        <w:t xml:space="preserve"> </w:t>
+      </w:r>
+      <w:r>
+        <w:t xml:space="preserve">of</w:t>
+      </w:r>
+      <w:r>
+        <w:t xml:space="preserve"> </w:t>
+      </w:r>
+      <w:r>
+        <w:t xml:space="preserve">past</w:t>
+      </w:r>
+      <w:r>
+        <w:t xml:space="preserve"> </w:t>
+      </w:r>
+      <w:r>
+        <w:t xml:space="preserve">extinction/survival</w:t>
+      </w:r>
+      <w:r>
+        <w:t xml:space="preserve"> </w:t>
+      </w:r>
+      <w:r>
+        <w:t xml:space="preserve">patterns?</w:t>
+      </w:r>
+      <w:r>
+        <w:t xml:space="preserve"> </w:t>
+      </w:r>
+      <w:r>
+        <w:t xml:space="preserve">To</w:t>
+      </w:r>
+      <w:r>
+        <w:t xml:space="preserve"> </w:t>
+      </w:r>
+      <w:r>
+        <w:t xml:space="preserve">address</w:t>
+      </w:r>
+      <w:r>
+        <w:t xml:space="preserve"> </w:t>
+      </w:r>
+      <w:r>
+        <w:t xml:space="preserve">these</w:t>
+      </w:r>
+      <w:r>
+        <w:t xml:space="preserve"> </w:t>
+      </w:r>
+      <w:r>
+        <w:t xml:space="preserve">questions</w:t>
+      </w:r>
+      <w:r>
+        <w:t xml:space="preserve"> </w:t>
+      </w:r>
+      <w:r>
+        <w:t xml:space="preserve">we</w:t>
+      </w:r>
+      <w:r>
+        <w:t xml:space="preserve"> </w:t>
+      </w:r>
+      <w:r>
+        <w:t xml:space="preserve">analyze</w:t>
       </w:r>
       <w:r>
         <w:t xml:space="preserve"> </w:t>
@@ -193,31 +541,253 @@
         <w:t xml:space="preserve"> </w:t>
       </w:r>
       <w:r>
-        <w:t xml:space="preserve">past</w:t>
-      </w:r>
-      <w:r>
-        <w:t xml:space="preserve"> </w:t>
-      </w:r>
-      <w:r>
-        <w:t xml:space="preserve">we</w:t>
-      </w:r>
-      <w:r>
-        <w:t xml:space="preserve"> </w:t>
-      </w:r>
-      <w:r>
-        <w:t xml:space="preserve">can</w:t>
-      </w:r>
-      <w:r>
-        <w:t xml:space="preserve"> </w:t>
-      </w:r>
-      <w:r>
-        <w:t xml:space="preserve">better</w:t>
-      </w:r>
-      <w:r>
-        <w:t xml:space="preserve"> </w:t>
-      </w:r>
-      <w:r>
-        <w:t xml:space="preserve">predict</w:t>
+        <w:t xml:space="preserve">well-sampled</w:t>
+      </w:r>
+      <w:r>
+        <w:t xml:space="preserve"> </w:t>
+      </w:r>
+      <w:r>
+        <w:t xml:space="preserve">fossil</w:t>
+      </w:r>
+      <w:r>
+        <w:t xml:space="preserve"> </w:t>
+      </w:r>
+      <w:r>
+        <w:t xml:space="preserve">record</w:t>
+      </w:r>
+      <w:r>
+        <w:t xml:space="preserve"> </w:t>
+      </w:r>
+      <w:r>
+        <w:t xml:space="preserve">of</w:t>
+      </w:r>
+      <w:r>
+        <w:t xml:space="preserve"> </w:t>
+      </w:r>
+      <w:r>
+        <w:t xml:space="preserve">Cenozoic</w:t>
+      </w:r>
+      <w:r>
+        <w:t xml:space="preserve"> </w:t>
+      </w:r>
+      <w:r>
+        <w:t xml:space="preserve">planktonic</w:t>
+      </w:r>
+      <w:r>
+        <w:t xml:space="preserve"> </w:t>
+      </w:r>
+      <w:r>
+        <w:t xml:space="preserve">microfossil</w:t>
+      </w:r>
+      <w:r>
+        <w:t xml:space="preserve"> </w:t>
+      </w:r>
+      <w:r>
+        <w:t xml:space="preserve">taxa</w:t>
+      </w:r>
+      <w:r>
+        <w:t xml:space="preserve"> </w:t>
+      </w:r>
+      <w:r>
+        <w:t xml:space="preserve">(foramanifera,</w:t>
+      </w:r>
+      <w:r>
+        <w:t xml:space="preserve"> </w:t>
+      </w:r>
+      <w:r>
+        <w:t xml:space="preserve">radiolarians,</w:t>
+      </w:r>
+      <w:r>
+        <w:t xml:space="preserve"> </w:t>
+      </w:r>
+      <w:r>
+        <w:t xml:space="preserve">diatoms,</w:t>
+      </w:r>
+      <w:r>
+        <w:t xml:space="preserve"> </w:t>
+      </w:r>
+      <w:r>
+        <w:t xml:space="preserve">and</w:t>
+      </w:r>
+      <w:r>
+        <w:t xml:space="preserve"> </w:t>
+      </w:r>
+      <w:r>
+        <w:t xml:space="preserve">calcareous</w:t>
+      </w:r>
+      <w:r>
+        <w:t xml:space="preserve"> </w:t>
+      </w:r>
+      <w:r>
+        <w:t xml:space="preserve">nanoplankton).</w:t>
+      </w:r>
+      <w:r>
+        <w:t xml:space="preserve"> </w:t>
+      </w:r>
+      <w:r>
+        <w:t xml:space="preserve">We</w:t>
+      </w:r>
+      <w:r>
+        <w:t xml:space="preserve"> </w:t>
+      </w:r>
+      <w:r>
+        <w:t xml:space="preserve">examine</w:t>
+      </w:r>
+      <w:r>
+        <w:t xml:space="preserve"> </w:t>
+      </w:r>
+      <w:r>
+        <w:t xml:space="preserve">how</w:t>
+      </w:r>
+      <w:r>
+        <w:t xml:space="preserve"> </w:t>
+      </w:r>
+      <w:r>
+        <w:t xml:space="preserve">extinction</w:t>
+      </w:r>
+      <w:r>
+        <w:t xml:space="preserve"> </w:t>
+      </w:r>
+      <w:r>
+        <w:t xml:space="preserve">probability</w:t>
+      </w:r>
+      <w:r>
+        <w:t xml:space="preserve"> </w:t>
+      </w:r>
+      <w:r>
+        <w:t xml:space="preserve">varies</w:t>
+      </w:r>
+      <w:r>
+        <w:t xml:space="preserve"> </w:t>
+      </w:r>
+      <w:r>
+        <w:t xml:space="preserve">over</w:t>
+      </w:r>
+      <w:r>
+        <w:t xml:space="preserve"> </w:t>
+      </w:r>
+      <w:r>
+        <w:t xml:space="preserve">time</w:t>
+      </w:r>
+      <w:r>
+        <w:t xml:space="preserve"> </w:t>
+      </w:r>
+      <w:r>
+        <w:t xml:space="preserve">as</w:t>
+      </w:r>
+      <w:r>
+        <w:t xml:space="preserve"> </w:t>
+      </w:r>
+      <w:r>
+        <w:t xml:space="preserve">a</w:t>
+      </w:r>
+      <w:r>
+        <w:t xml:space="preserve"> </w:t>
+      </w:r>
+      <w:r>
+        <w:t xml:space="preserve">function</w:t>
+      </w:r>
+      <w:r>
+        <w:t xml:space="preserve"> </w:t>
+      </w:r>
+      <w:r>
+        <w:t xml:space="preserve">of</w:t>
+      </w:r>
+      <w:r>
+        <w:t xml:space="preserve"> </w:t>
+      </w:r>
+      <w:r>
+        <w:t xml:space="preserve">species</w:t>
+      </w:r>
+      <w:r>
+        <w:t xml:space="preserve"> </w:t>
+      </w:r>
+      <w:r>
+        <w:t xml:space="preserve">age,</w:t>
+      </w:r>
+      <w:r>
+        <w:t xml:space="preserve"> </w:t>
+      </w:r>
+      <w:r>
+        <w:t xml:space="preserve">time</w:t>
+      </w:r>
+      <w:r>
+        <w:t xml:space="preserve"> </w:t>
+      </w:r>
+      <w:r>
+        <w:t xml:space="preserve">of</w:t>
+      </w:r>
+      <w:r>
+        <w:t xml:space="preserve"> </w:t>
+      </w:r>
+      <w:r>
+        <w:t xml:space="preserve">observation,</w:t>
+      </w:r>
+      <w:r>
+        <w:t xml:space="preserve"> </w:t>
+      </w:r>
+      <w:r>
+        <w:t xml:space="preserve">current</w:t>
+      </w:r>
+      <w:r>
+        <w:t xml:space="preserve"> </w:t>
+      </w:r>
+      <w:r>
+        <w:t xml:space="preserve">geographic</w:t>
+      </w:r>
+      <w:r>
+        <w:t xml:space="preserve"> </w:t>
+      </w:r>
+      <w:r>
+        <w:t xml:space="preserve">range,</w:t>
+      </w:r>
+      <w:r>
+        <w:t xml:space="preserve"> </w:t>
+      </w:r>
+      <w:r>
+        <w:t xml:space="preserve">recent</w:t>
+      </w:r>
+      <w:r>
+        <w:t xml:space="preserve"> </w:t>
+      </w:r>
+      <w:r>
+        <w:t xml:space="preserve">change</w:t>
+      </w:r>
+      <w:r>
+        <w:t xml:space="preserve"> </w:t>
+      </w:r>
+      <w:r>
+        <w:t xml:space="preserve">in</w:t>
+      </w:r>
+      <w:r>
+        <w:t xml:space="preserve"> </w:t>
+      </w:r>
+      <w:r>
+        <w:t xml:space="preserve">geographic</w:t>
+      </w:r>
+      <w:r>
+        <w:t xml:space="preserve"> </w:t>
+      </w:r>
+      <w:r>
+        <w:t xml:space="preserve">range,</w:t>
+      </w:r>
+      <w:r>
+        <w:t xml:space="preserve"> </w:t>
+      </w:r>
+      <w:r>
+        <w:t xml:space="preserve">climate</w:t>
+      </w:r>
+      <w:r>
+        <w:t xml:space="preserve"> </w:t>
+      </w:r>
+      <w:r>
+        <w:t xml:space="preserve">state,</w:t>
+      </w:r>
+      <w:r>
+        <w:t xml:space="preserve"> </w:t>
+      </w:r>
+      <w:r>
+        <w:t xml:space="preserve">and</w:t>
       </w:r>
       <w:r>
         <w:t xml:space="preserve"> </w:t>
@@ -229,13 +799,49 @@
         <w:t xml:space="preserve"> </w:t>
       </w:r>
       <w:r>
-        <w:t xml:space="preserve">future.</w:t>
-      </w:r>
-      <w:r>
-        <w:t xml:space="preserve"> </w:t>
-      </w:r>
-      <w:r>
-        <w:t xml:space="preserve">It</w:t>
+        <w:t xml:space="preserve">change</w:t>
+      </w:r>
+      <w:r>
+        <w:t xml:space="preserve"> </w:t>
+      </w:r>
+      <w:r>
+        <w:t xml:space="preserve">in</w:t>
+      </w:r>
+      <w:r>
+        <w:t xml:space="preserve"> </w:t>
+      </w:r>
+      <w:r>
+        <w:t xml:space="preserve">climate</w:t>
+      </w:r>
+      <w:r>
+        <w:t xml:space="preserve"> </w:t>
+      </w:r>
+      <w:r>
+        <w:t xml:space="preserve">state.</w:t>
+      </w:r>
+      <w:r>
+        <w:t xml:space="preserve"> </w:t>
+      </w:r>
+      <w:r>
+        <w:t xml:space="preserve">Our</w:t>
+      </w:r>
+      <w:r>
+        <w:t xml:space="preserve"> </w:t>
+      </w:r>
+      <w:r>
+        <w:t xml:space="preserve">best</w:t>
+      </w:r>
+      <w:r>
+        <w:t xml:space="preserve"> </w:t>
+      </w:r>
+      <w:r>
+        <w:t xml:space="preserve">performing</w:t>
+      </w:r>
+      <w:r>
+        <w:t xml:space="preserve"> </w:t>
+      </w:r>
+      <w:r>
+        <w:t xml:space="preserve">model</w:t>
       </w:r>
       <w:r>
         <w:t xml:space="preserve"> </w:t>
@@ -247,367 +853,463 @@
         <w:t xml:space="preserve"> </w:t>
       </w:r>
       <w:r>
+        <w:t xml:space="preserve">an</w:t>
+      </w:r>
+      <w:r>
+        <w:t xml:space="preserve"> </w:t>
+      </w:r>
+      <w:r>
+        <w:t xml:space="preserve">approximately</w:t>
+      </w:r>
+      <w:r>
+        <w:t xml:space="preserve"> </w:t>
+      </w:r>
+      <w:r>
+        <w:t xml:space="preserve">78%</w:t>
+      </w:r>
+      <w:r>
+        <w:t xml:space="preserve"> </w:t>
+      </w:r>
+      <w:r>
+        <w:t xml:space="preserve">median</w:t>
+      </w:r>
+      <w:r>
+        <w:t xml:space="preserve"> </w:t>
+      </w:r>
+      <w:r>
+        <w:t xml:space="preserve">probability</w:t>
+      </w:r>
+      <w:r>
+        <w:t xml:space="preserve"> </w:t>
+      </w:r>
+      <w:r>
+        <w:t xml:space="preserve">of</w:t>
+      </w:r>
+      <w:r>
+        <w:t xml:space="preserve"> </w:t>
+      </w:r>
+      <w:r>
+        <w:t xml:space="preserve">correctly</w:t>
+      </w:r>
+      <w:r>
+        <w:t xml:space="preserve"> </w:t>
+      </w:r>
+      <w:r>
+        <w:t xml:space="preserve">ranking</w:t>
+      </w:r>
+      <w:r>
+        <w:t xml:space="preserve"> </w:t>
+      </w:r>
+      <w:r>
+        <w:t xml:space="preserve">the</w:t>
+      </w:r>
+      <w:r>
+        <w:t xml:space="preserve"> </w:t>
+      </w:r>
+      <w:r>
+        <w:t xml:space="preserve">relative</w:t>
+      </w:r>
+      <w:r>
+        <w:t xml:space="preserve"> </w:t>
+      </w:r>
+      <w:r>
+        <w:t xml:space="preserve">extinction</w:t>
+      </w:r>
+      <w:r>
+        <w:t xml:space="preserve"> </w:t>
+      </w:r>
+      <w:r>
+        <w:t xml:space="preserve">risk</w:t>
+      </w:r>
+      <w:r>
+        <w:t xml:space="preserve"> </w:t>
+      </w:r>
+      <w:r>
+        <w:t xml:space="preserve">any</w:t>
+      </w:r>
+      <w:r>
+        <w:t xml:space="preserve"> </w:t>
+      </w:r>
+      <w:r>
+        <w:t xml:space="preserve">two</w:t>
+      </w:r>
+      <w:r>
+        <w:t xml:space="preserve"> </w:t>
+      </w:r>
+      <w:r>
+        <w:t xml:space="preserve">randomly</w:t>
+      </w:r>
+      <w:r>
+        <w:t xml:space="preserve"> </w:t>
+      </w:r>
+      <w:r>
+        <w:t xml:space="preserve">selected</w:t>
+      </w:r>
+      <w:r>
+        <w:t xml:space="preserve"> </w:t>
+      </w:r>
+      <w:r>
+        <w:t xml:space="preserve">species.</w:t>
+      </w:r>
+      <w:r>
+        <w:t xml:space="preserve"> </w:t>
+      </w:r>
+      <w:r>
+        <w:t xml:space="preserve">Although</w:t>
+      </w:r>
+      <w:r>
+        <w:t xml:space="preserve"> </w:t>
+      </w:r>
+      <w:r>
+        <w:t xml:space="preserve">the</w:t>
+      </w:r>
+      <w:r>
+        <w:t xml:space="preserve"> </w:t>
+      </w:r>
+      <w:r>
+        <w:t xml:space="preserve">best-performing</w:t>
+      </w:r>
+      <w:r>
+        <w:t xml:space="preserve"> </w:t>
+      </w:r>
+      <w:r>
+        <w:t xml:space="preserve">model</w:t>
+      </w:r>
+      <w:r>
+        <w:t xml:space="preserve"> </w:t>
+      </w:r>
+      <w:r>
+        <w:t xml:space="preserve">includes</w:t>
+      </w:r>
+      <w:r>
+        <w:t xml:space="preserve"> </w:t>
+      </w:r>
+      <w:r>
+        <w:t xml:space="preserve">time-varying</w:t>
+      </w:r>
+      <w:r>
+        <w:t xml:space="preserve"> </w:t>
+      </w:r>
+      <w:r>
+        <w:t xml:space="preserve">effects</w:t>
+      </w:r>
+      <w:r>
+        <w:t xml:space="preserve"> </w:t>
+      </w:r>
+      <w:r>
+        <w:t xml:space="preserve">and</w:t>
+      </w:r>
+      <w:r>
+        <w:t xml:space="preserve"> </w:t>
+      </w:r>
+      <w:r>
+        <w:t xml:space="preserve">historical</w:t>
+      </w:r>
+      <w:r>
+        <w:t xml:space="preserve"> </w:t>
+      </w:r>
+      <w:r>
+        <w:t xml:space="preserve">covariates</w:t>
+      </w:r>
+      <w:r>
+        <w:t xml:space="preserve"> </w:t>
+      </w:r>
+      <w:r>
+        <w:t xml:space="preserve">(change</w:t>
+      </w:r>
+      <w:r>
+        <w:t xml:space="preserve"> </w:t>
+      </w:r>
+      <w:r>
+        <w:t xml:space="preserve">in</w:t>
+      </w:r>
+      <w:r>
+        <w:t xml:space="preserve"> </w:t>
+      </w:r>
+      <w:r>
+        <w:t xml:space="preserve">range</w:t>
+      </w:r>
+      <w:r>
+        <w:t xml:space="preserve"> </w:t>
+      </w:r>
+      <w:r>
+        <w:t xml:space="preserve">and</w:t>
+      </w:r>
+      <w:r>
+        <w:t xml:space="preserve"> </w:t>
+      </w:r>
+      <w:r>
+        <w:t xml:space="preserve">change</w:t>
+      </w:r>
+      <w:r>
+        <w:t xml:space="preserve"> </w:t>
+      </w:r>
+      <w:r>
+        <w:t xml:space="preserve">in</w:t>
+      </w:r>
+      <w:r>
+        <w:t xml:space="preserve"> </w:t>
+      </w:r>
+      <w:r>
+        <w:t xml:space="preserve">climate</w:t>
+      </w:r>
+      <w:r>
+        <w:t xml:space="preserve"> </w:t>
+      </w:r>
+      <w:r>
+        <w:t xml:space="preserve">state)</w:t>
+      </w:r>
+      <w:r>
+        <w:t xml:space="preserve"> </w:t>
+      </w:r>
+      <w:r>
+        <w:t xml:space="preserve">the</w:t>
+      </w:r>
+      <w:r>
+        <w:t xml:space="preserve"> </w:t>
+      </w:r>
+      <w:r>
+        <w:t xml:space="preserve">improvement</w:t>
+      </w:r>
+      <w:r>
+        <w:t xml:space="preserve"> </w:t>
+      </w:r>
+      <w:r>
+        <w:t xml:space="preserve">in</w:t>
+      </w:r>
+      <w:r>
+        <w:t xml:space="preserve"> </w:t>
+      </w:r>
+      <w:r>
+        <w:t xml:space="preserve">predictive</w:t>
+      </w:r>
+      <w:r>
+        <w:t xml:space="preserve"> </w:t>
+      </w:r>
+      <w:r>
+        <w:t xml:space="preserve">power</w:t>
+      </w:r>
+      <w:r>
+        <w:t xml:space="preserve"> </w:t>
+      </w:r>
+      <w:r>
+        <w:t xml:space="preserve">over</w:t>
+      </w:r>
+      <w:r>
+        <w:t xml:space="preserve"> </w:t>
+      </w:r>
+      <w:r>
+        <w:t xml:space="preserve">models</w:t>
+      </w:r>
+      <w:r>
+        <w:t xml:space="preserve"> </w:t>
+      </w:r>
+      <w:r>
+        <w:t xml:space="preserve">with</w:t>
+      </w:r>
+      <w:r>
+        <w:t xml:space="preserve"> </w:t>
+      </w:r>
+      <w:r>
+        <w:t xml:space="preserve">constant</w:t>
+      </w:r>
+      <w:r>
+        <w:t xml:space="preserve"> </w:t>
+      </w:r>
+      <w:r>
+        <w:t xml:space="preserve">effects</w:t>
+      </w:r>
+      <w:r>
+        <w:t xml:space="preserve"> </w:t>
+      </w:r>
+      <w:r>
+        <w:t xml:space="preserve">and</w:t>
+      </w:r>
+      <w:r>
+        <w:t xml:space="preserve"> </w:t>
+      </w:r>
+      <w:r>
+        <w:t xml:space="preserve">no</w:t>
+      </w:r>
+      <w:r>
+        <w:t xml:space="preserve"> </w:t>
+      </w:r>
+      <w:r>
+        <w:t xml:space="preserve">historical</w:t>
+      </w:r>
+      <w:r>
+        <w:t xml:space="preserve"> </w:t>
+      </w:r>
+      <w:r>
+        <w:t xml:space="preserve">covariates</w:t>
+      </w:r>
+      <w:r>
+        <w:t xml:space="preserve"> </w:t>
+      </w:r>
+      <w:r>
+        <w:t xml:space="preserve">is</w:t>
+      </w:r>
+      <w:r>
+        <w:t xml:space="preserve"> </w:t>
+      </w:r>
+      <w:r>
+        <w:t xml:space="preserve">very</w:t>
+      </w:r>
+      <w:r>
+        <w:t xml:space="preserve"> </w:t>
+      </w:r>
+      <w:r>
+        <w:t xml:space="preserve">minor.</w:t>
+      </w:r>
+      <w:r>
+        <w:t xml:space="preserve"> </w:t>
+      </w:r>
+      <w:r>
+        <w:t xml:space="preserve">An</w:t>
+      </w:r>
+      <w:r>
+        <w:t xml:space="preserve"> </w:t>
+      </w:r>
+      <w:r>
+        <w:t xml:space="preserve">important</w:t>
+      </w:r>
+      <w:r>
+        <w:t xml:space="preserve"> </w:t>
+      </w:r>
+      <w:r>
+        <w:t xml:space="preserve">caveat</w:t>
+      </w:r>
+      <w:r>
+        <w:t xml:space="preserve"> </w:t>
+      </w:r>
+      <w:r>
+        <w:t xml:space="preserve">is</w:t>
+      </w:r>
+      <w:r>
+        <w:t xml:space="preserve"> </w:t>
+      </w:r>
+      <w:r>
+        <w:t xml:space="preserve">that</w:t>
+      </w:r>
+      <w:r>
+        <w:t xml:space="preserve"> </w:t>
+      </w:r>
+      <w:r>
+        <w:t xml:space="preserve">human</w:t>
+      </w:r>
+      <w:r>
+        <w:t xml:space="preserve"> </w:t>
+      </w:r>
+      <w:r>
+        <w:t xml:space="preserve">impacts</w:t>
+      </w:r>
+      <w:r>
+        <w:t xml:space="preserve"> </w:t>
+      </w:r>
+      <w:r>
+        <w:t xml:space="preserve">may</w:t>
+      </w:r>
+      <w:r>
+        <w:t xml:space="preserve"> </w:t>
+      </w:r>
+      <w:r>
+        <w:t xml:space="preserve">substantially</w:t>
+      </w:r>
+      <w:r>
+        <w:t xml:space="preserve"> </w:t>
+      </w:r>
+      <w:r>
+        <w:t xml:space="preserve">disrupt</w:t>
+      </w:r>
+      <w:r>
+        <w:t xml:space="preserve"> </w:t>
+      </w:r>
+      <w:r>
+        <w:t xml:space="preserve">range-risk</w:t>
+      </w:r>
+      <w:r>
+        <w:t xml:space="preserve"> </w:t>
+      </w:r>
+      <w:r>
+        <w:t xml:space="preserve">dynamics</w:t>
+      </w:r>
+      <w:r>
+        <w:t xml:space="preserve"> </w:t>
+      </w:r>
+      <w:r>
+        <w:t xml:space="preserve">so</w:t>
+      </w:r>
+      <w:r>
+        <w:t xml:space="preserve"> </w:t>
+      </w:r>
+      <w:r>
+        <w:t xml:space="preserve">that</w:t>
+      </w:r>
+      <w:r>
+        <w:t xml:space="preserve"> </w:t>
+      </w:r>
+      <w:r>
+        <w:t xml:space="preserve">the</w:t>
+      </w:r>
+      <w:r>
+        <w:t xml:space="preserve"> </w:t>
+      </w:r>
+      <w:r>
+        <w:t xml:space="preserve">future</w:t>
+      </w:r>
+      <w:r>
+        <w:t xml:space="preserve"> </w:t>
+      </w:r>
+      <w:r>
+        <w:t xml:space="preserve">will</w:t>
+      </w:r>
+      <w:r>
+        <w:t xml:space="preserve"> </w:t>
+      </w:r>
+      <w:r>
+        <w:t xml:space="preserve">be</w:t>
+      </w:r>
+      <w:r>
+        <w:t xml:space="preserve"> </w:t>
+      </w:r>
+      <w:r>
+        <w:t xml:space="preserve">less</w:t>
+      </w:r>
+      <w:r>
+        <w:t xml:space="preserve"> </w:t>
+      </w:r>
+      <w:r>
+        <w:t xml:space="preserve">predictable</w:t>
+      </w:r>
+      <w:r>
+        <w:t xml:space="preserve"> </w:t>
+      </w:r>
+      <w:r>
+        <w:t xml:space="preserve">than</w:t>
+      </w:r>
+      <w:r>
+        <w:t xml:space="preserve"> </w:t>
+      </w:r>
+      <w:r>
+        <w:t xml:space="preserve">it</w:t>
+      </w:r>
+      <w:r>
+        <w:t xml:space="preserve"> </w:t>
+      </w:r>
+      <w:r>
+        <w:t xml:space="preserve">has</w:t>
+      </w:r>
+      <w:r>
+        <w:t xml:space="preserve"> </w:t>
+      </w:r>
+      <w:r>
         <w:t xml:space="preserve">been</w:t>
       </w:r>
       <w:r>
         <w:t xml:space="preserve"> </w:t>
       </w:r>
       <w:r>
-        <w:t xml:space="preserve">suggested</w:t>
-      </w:r>
-      <w:r>
-        <w:t xml:space="preserve"> </w:t>
-      </w:r>
-      <w:r>
-        <w:t xml:space="preserve">that</w:t>
-      </w:r>
-      <w:r>
-        <w:t xml:space="preserve"> </w:t>
-      </w:r>
-      <w:r>
-        <w:t xml:space="preserve">risk</w:t>
-      </w:r>
-      <w:r>
-        <w:t xml:space="preserve"> </w:t>
-      </w:r>
-      <w:r>
-        <w:t xml:space="preserve">assessments</w:t>
-      </w:r>
-      <w:r>
-        <w:t xml:space="preserve"> </w:t>
-      </w:r>
-      <w:r>
-        <w:t xml:space="preserve">for</w:t>
-      </w:r>
-      <w:r>
-        <w:t xml:space="preserve"> </w:t>
-      </w:r>
-      <w:r>
-        <w:t xml:space="preserve">extant</w:t>
-      </w:r>
-      <w:r>
-        <w:t xml:space="preserve"> </w:t>
-      </w:r>
-      <w:r>
-        <w:t xml:space="preserve">species</w:t>
-      </w:r>
-      <w:r>
-        <w:t xml:space="preserve"> </w:t>
-      </w:r>
-      <w:r>
-        <w:t xml:space="preserve">could</w:t>
-      </w:r>
-      <w:r>
-        <w:t xml:space="preserve"> </w:t>
-      </w:r>
-      <w:r>
-        <w:t xml:space="preserve">potentially</w:t>
-      </w:r>
-      <w:r>
-        <w:t xml:space="preserve"> </w:t>
-      </w:r>
-      <w:r>
-        <w:t xml:space="preserve">be</w:t>
-      </w:r>
-      <w:r>
-        <w:t xml:space="preserve"> </w:t>
-      </w:r>
-      <w:r>
-        <w:t xml:space="preserve">improved</w:t>
-      </w:r>
-      <w:r>
-        <w:t xml:space="preserve"> </w:t>
-      </w:r>
-      <w:r>
-        <w:t xml:space="preserve">by</w:t>
-      </w:r>
-      <w:r>
-        <w:t xml:space="preserve"> </w:t>
-      </w:r>
-      <w:r>
-        <w:t xml:space="preserve">examining</w:t>
-      </w:r>
-      <w:r>
-        <w:t xml:space="preserve"> </w:t>
-      </w:r>
-      <w:r>
-        <w:t xml:space="preserve">past</w:t>
-      </w:r>
-      <w:r>
-        <w:t xml:space="preserve"> </w:t>
-      </w:r>
-      <w:r>
-        <w:t xml:space="preserve">extinction</w:t>
-      </w:r>
-      <w:r>
-        <w:t xml:space="preserve"> </w:t>
-      </w:r>
-      <w:r>
-        <w:t xml:space="preserve">patterns</w:t>
-      </w:r>
-      <w:r>
-        <w:t xml:space="preserve"> </w:t>
-      </w:r>
-      <w:r>
-        <w:t xml:space="preserve">and</w:t>
-      </w:r>
-      <w:r>
-        <w:t xml:space="preserve"> </w:t>
-      </w:r>
-      <w:r>
-        <w:t xml:space="preserve">by</w:t>
-      </w:r>
-      <w:r>
-        <w:t xml:space="preserve"> </w:t>
-      </w:r>
-      <w:r>
-        <w:t xml:space="preserve">using</w:t>
-      </w:r>
-      <w:r>
-        <w:t xml:space="preserve"> </w:t>
-      </w:r>
-      <w:r>
-        <w:t xml:space="preserve">paleontological</w:t>
-      </w:r>
-      <w:r>
-        <w:t xml:space="preserve"> </w:t>
-      </w:r>
-      <w:r>
-        <w:t xml:space="preserve">records</w:t>
-      </w:r>
-      <w:r>
-        <w:t xml:space="preserve"> </w:t>
-      </w:r>
-      <w:r>
-        <w:t xml:space="preserve">to</w:t>
-      </w:r>
-      <w:r>
-        <w:t xml:space="preserve"> </w:t>
-      </w:r>
-      <w:r>
-        <w:t xml:space="preserve">establish</w:t>
-      </w:r>
-      <w:r>
-        <w:t xml:space="preserve"> </w:t>
-      </w:r>
-      <w:r>
-        <w:t xml:space="preserve">geographic</w:t>
-      </w:r>
-      <w:r>
-        <w:t xml:space="preserve"> </w:t>
-      </w:r>
-      <w:r>
-        <w:t xml:space="preserve">range</w:t>
-      </w:r>
-      <w:r>
-        <w:t xml:space="preserve"> </w:t>
-      </w:r>
-      <w:r>
-        <w:t xml:space="preserve">and</w:t>
-      </w:r>
-      <w:r>
-        <w:t xml:space="preserve"> </w:t>
-      </w:r>
-      <w:r>
-        <w:t xml:space="preserve">abundance</w:t>
-      </w:r>
-      <w:r>
-        <w:t xml:space="preserve"> </w:t>
-      </w:r>
-      <w:r>
-        <w:t xml:space="preserve">trajectories</w:t>
-      </w:r>
-      <w:r>
-        <w:t xml:space="preserve"> </w:t>
-      </w:r>
-      <w:r>
-        <w:t xml:space="preserve">on</w:t>
-      </w:r>
-      <w:r>
-        <w:t xml:space="preserve"> </w:t>
-      </w:r>
-      <w:r>
-        <w:t xml:space="preserve">geological</w:t>
-      </w:r>
-      <w:r>
-        <w:t xml:space="preserve"> </w:t>
-      </w:r>
-      <w:r>
-        <w:t xml:space="preserve">timescales.</w:t>
-      </w:r>
-      <w:r>
-        <w:t xml:space="preserve"> </w:t>
-      </w:r>
-      <w:r>
-        <w:t xml:space="preserve">Such</w:t>
-      </w:r>
-      <w:r>
-        <w:t xml:space="preserve"> </w:t>
-      </w:r>
-      <w:r>
-        <w:t xml:space="preserve">suggestions</w:t>
-      </w:r>
-      <w:r>
-        <w:t xml:space="preserve"> </w:t>
-      </w:r>
-      <w:r>
-        <w:t xml:space="preserve">prompt</w:t>
-      </w:r>
-      <w:r>
-        <w:t xml:space="preserve"> </w:t>
-      </w:r>
-      <w:r>
-        <w:t xml:space="preserve">two</w:t>
-      </w:r>
-      <w:r>
-        <w:t xml:space="preserve"> </w:t>
-      </w:r>
-      <w:r>
-        <w:t xml:space="preserve">key</w:t>
-      </w:r>
-      <w:r>
-        <w:t xml:space="preserve"> </w:t>
-      </w:r>
-      <w:r>
-        <w:t xml:space="preserve">questions:</w:t>
-      </w:r>
-      <w:r>
-        <w:t xml:space="preserve"> </w:t>
-      </w:r>
-      <w:r>
-        <w:t xml:space="preserve">(1)</w:t>
-      </w:r>
-      <w:r>
-        <w:t xml:space="preserve"> </w:t>
-      </w:r>
-      <w:r>
-        <w:t xml:space="preserve">At</w:t>
-      </w:r>
-      <w:r>
-        <w:t xml:space="preserve"> </w:t>
-      </w:r>
-      <w:r>
-        <w:t xml:space="preserve">a</w:t>
-      </w:r>
-      <w:r>
-        <w:t xml:space="preserve"> </w:t>
-      </w:r>
-      <w:r>
-        <w:t xml:space="preserve">given</w:t>
-      </w:r>
-      <w:r>
-        <w:t xml:space="preserve"> </w:t>
-      </w:r>
-      <w:r>
-        <w:t xml:space="preserve">timescale,</w:t>
-      </w:r>
-      <w:r>
-        <w:t xml:space="preserve"> </w:t>
-      </w:r>
-      <w:r>
-        <w:t xml:space="preserve">to</w:t>
-      </w:r>
-      <w:r>
-        <w:t xml:space="preserve"> </w:t>
-      </w:r>
-      <w:r>
-        <w:t xml:space="preserve">what</w:t>
-      </w:r>
-      <w:r>
-        <w:t xml:space="preserve"> </w:t>
-      </w:r>
-      <w:r>
-        <w:t xml:space="preserve">extent</w:t>
-      </w:r>
-      <w:r>
-        <w:t xml:space="preserve"> </w:t>
-      </w:r>
-      <w:r>
-        <w:t xml:space="preserve">are</w:t>
-      </w:r>
-      <w:r>
-        <w:t xml:space="preserve"> </w:t>
-      </w:r>
-      <w:r>
-        <w:t xml:space="preserve">geographic</w:t>
-      </w:r>
-      <w:r>
-        <w:t xml:space="preserve"> </w:t>
-      </w:r>
-      <w:r>
-        <w:t xml:space="preserve">range</w:t>
-      </w:r>
-      <w:r>
-        <w:t xml:space="preserve"> </w:t>
-      </w:r>
-      <w:r>
-        <w:t xml:space="preserve">and</w:t>
-      </w:r>
-      <w:r>
-        <w:t xml:space="preserve"> </w:t>
-      </w:r>
-      <w:r>
-        <w:t xml:space="preserve">extinction</w:t>
-      </w:r>
-      <w:r>
-        <w:t xml:space="preserve"> </w:t>
-      </w:r>
-      <w:r>
-        <w:t xml:space="preserve">risk</w:t>
-      </w:r>
-      <w:r>
-        <w:t xml:space="preserve"> </w:t>
-      </w:r>
-      <w:r>
-        <w:t xml:space="preserve">trajectories</w:t>
-      </w:r>
-      <w:r>
-        <w:t xml:space="preserve"> </w:t>
-      </w:r>
-      <w:r>
-        <w:t xml:space="preserve">deterministic</w:t>
-      </w:r>
-      <w:r>
-        <w:t xml:space="preserve"> </w:t>
-      </w:r>
-      <w:r>
-        <w:t xml:space="preserve">(past</w:t>
-      </w:r>
-      <w:r>
-        <w:t xml:space="preserve"> </w:t>
-      </w:r>
-      <w:r>
-        <w:t xml:space="preserve">trends</w:t>
-      </w:r>
-      <w:r>
-        <w:t xml:space="preserve"> </w:t>
-      </w:r>
-      <w:r>
-        <w:t xml:space="preserve">are</w:t>
-      </w:r>
-      <w:r>
-        <w:t xml:space="preserve"> </w:t>
-      </w:r>
-      <w:r>
-        <w:t xml:space="preserve">likely</w:t>
-      </w:r>
-      <w:r>
-        <w:t xml:space="preserve"> </w:t>
-      </w:r>
-      <w:r>
-        <w:t xml:space="preserve">to</w:t>
-      </w:r>
-      <w:r>
-        <w:t xml:space="preserve"> </w:t>
-      </w:r>
-      <w:r>
-        <w:t xml:space="preserve">continue</w:t>
-      </w:r>
-      <w:r>
-        <w:t xml:space="preserve"> </w:t>
-      </w:r>
-      <w:r>
-        <w:t xml:space="preserve">into</w:t>
+        <w:t xml:space="preserve">in</w:t>
       </w:r>
       <w:r>
         <w:t xml:space="preserve"> </w:t>
@@ -619,1363 +1321,24 @@
         <w:t xml:space="preserve"> </w:t>
       </w:r>
       <w:r>
-        <w:t xml:space="preserve">future)</w:t>
-      </w:r>
-      <w:r>
-        <w:t xml:space="preserve"> </w:t>
-      </w:r>
-      <w:r>
-        <w:t xml:space="preserve">versus</w:t>
-      </w:r>
-      <w:r>
-        <w:t xml:space="preserve"> </w:t>
-      </w:r>
-      <w:r>
-        <w:t xml:space="preserve">Markovian</w:t>
-      </w:r>
-      <w:r>
-        <w:t xml:space="preserve"> </w:t>
-      </w:r>
-      <w:r>
-        <w:t xml:space="preserve">(the</w:t>
-      </w:r>
-      <w:r>
-        <w:t xml:space="preserve"> </w:t>
-      </w:r>
-      <w:r>
-        <w:t xml:space="preserve">future</w:t>
-      </w:r>
-      <w:r>
-        <w:t xml:space="preserve"> </w:t>
-      </w:r>
-      <w:r>
-        <w:t xml:space="preserve">depends</w:t>
-      </w:r>
-      <w:r>
-        <w:t xml:space="preserve"> </w:t>
-      </w:r>
-      <w:r>
-        <w:t xml:space="preserve">only</w:t>
-      </w:r>
-      <w:r>
-        <w:t xml:space="preserve"> </w:t>
-      </w:r>
-      <w:r>
-        <w:t xml:space="preserve">on</w:t>
-      </w:r>
-      <w:r>
-        <w:t xml:space="preserve"> </w:t>
-      </w:r>
-      <w:r>
-        <w:t xml:space="preserve">the</w:t>
-      </w:r>
-      <w:r>
-        <w:t xml:space="preserve"> </w:t>
-      </w:r>
-      <w:r>
-        <w:t xml:space="preserve">present</w:t>
-      </w:r>
-      <w:r>
-        <w:t xml:space="preserve"> </w:t>
-      </w:r>
-      <w:r>
-        <w:t xml:space="preserve">state)?</w:t>
-      </w:r>
-      <w:r>
-        <w:t xml:space="preserve"> </w:t>
-      </w:r>
-      <w:r>
-        <w:t xml:space="preserve">(2)</w:t>
-      </w:r>
-      <w:r>
-        <w:t xml:space="preserve"> </w:t>
-      </w:r>
-      <w:r>
-        <w:t xml:space="preserve">At</w:t>
-      </w:r>
-      <w:r>
-        <w:t xml:space="preserve"> </w:t>
-      </w:r>
-      <w:r>
-        <w:t xml:space="preserve">a</w:t>
-      </w:r>
-      <w:r>
-        <w:t xml:space="preserve"> </w:t>
-      </w:r>
-      <w:r>
-        <w:t xml:space="preserve">given</w:t>
-      </w:r>
-      <w:r>
-        <w:t xml:space="preserve"> </w:t>
-      </w:r>
-      <w:r>
-        <w:t xml:space="preserve">point</w:t>
-      </w:r>
-      <w:r>
-        <w:t xml:space="preserve"> </w:t>
-      </w:r>
-      <w:r>
-        <w:t xml:space="preserve">in</w:t>
-      </w:r>
-      <w:r>
-        <w:t xml:space="preserve"> </w:t>
-      </w:r>
-      <w:r>
-        <w:t xml:space="preserve">time,</w:t>
-      </w:r>
-      <w:r>
-        <w:t xml:space="preserve"> </w:t>
-      </w:r>
-      <w:r>
-        <w:t xml:space="preserve">how</w:t>
-      </w:r>
-      <w:r>
-        <w:t xml:space="preserve"> </w:t>
-      </w:r>
-      <w:r>
-        <w:t xml:space="preserve">accurate</w:t>
-      </w:r>
-      <w:r>
-        <w:t xml:space="preserve"> </w:t>
-      </w:r>
-      <w:r>
-        <w:t xml:space="preserve">do</w:t>
-      </w:r>
-      <w:r>
-        <w:t xml:space="preserve"> </w:t>
-      </w:r>
-      <w:r>
-        <w:t xml:space="preserve">extinction</w:t>
-      </w:r>
-      <w:r>
-        <w:t xml:space="preserve"> </w:t>
-      </w:r>
-      <w:r>
-        <w:t xml:space="preserve">risk</w:t>
-      </w:r>
-      <w:r>
-        <w:t xml:space="preserve"> </w:t>
-      </w:r>
-      <w:r>
-        <w:t xml:space="preserve">predictions</w:t>
-      </w:r>
-      <w:r>
-        <w:t xml:space="preserve"> </w:t>
-      </w:r>
-      <w:r>
-        <w:t xml:space="preserve">based</w:t>
-      </w:r>
-      <w:r>
-        <w:t xml:space="preserve"> </w:t>
-      </w:r>
-      <w:r>
-        <w:t xml:space="preserve">on</w:t>
-      </w:r>
-      <w:r>
-        <w:t xml:space="preserve"> </w:t>
-      </w:r>
-      <w:r>
-        <w:t xml:space="preserve">instantaneous</w:t>
-      </w:r>
-      <w:r>
-        <w:t xml:space="preserve"> </w:t>
-      </w:r>
-      <w:r>
-        <w:t xml:space="preserve">geographic</w:t>
-      </w:r>
-      <w:r>
-        <w:t xml:space="preserve"> </w:t>
-      </w:r>
-      <w:r>
-        <w:t xml:space="preserve">ranges</w:t>
-      </w:r>
-      <w:r>
-        <w:t xml:space="preserve"> </w:t>
-      </w:r>
-      <w:r>
-        <w:t xml:space="preserve">and</w:t>
-      </w:r>
-      <w:r>
-        <w:t xml:space="preserve"> </w:t>
-      </w:r>
-      <w:r>
-        <w:t xml:space="preserve">knowledge</w:t>
-      </w:r>
-      <w:r>
-        <w:t xml:space="preserve"> </w:t>
-      </w:r>
-      <w:r>
-        <w:t xml:space="preserve">of</w:t>
-      </w:r>
-      <w:r>
-        <w:t xml:space="preserve"> </w:t>
-      </w:r>
-      <w:r>
-        <w:t xml:space="preserve">past</w:t>
-      </w:r>
-      <w:r>
-        <w:t xml:space="preserve"> </w:t>
-      </w:r>
-      <w:r>
-        <w:t xml:space="preserve">extinction/survival</w:t>
-      </w:r>
-      <w:r>
-        <w:t xml:space="preserve"> </w:t>
-      </w:r>
-      <w:r>
-        <w:t xml:space="preserve">patterns</w:t>
-      </w:r>
-      <w:r>
-        <w:t xml:space="preserve"> </w:t>
-      </w:r>
-      <w:r>
-        <w:t xml:space="preserve">turn</w:t>
-      </w:r>
-      <w:r>
-        <w:t xml:space="preserve"> </w:t>
-      </w:r>
-      <w:r>
-        <w:t xml:space="preserve">out</w:t>
-      </w:r>
-      <w:r>
-        <w:t xml:space="preserve"> </w:t>
-      </w:r>
-      <w:r>
-        <w:t xml:space="preserve">to</w:t>
-      </w:r>
-      <w:r>
-        <w:t xml:space="preserve"> </w:t>
-      </w:r>
-      <w:r>
-        <w:t xml:space="preserve">be?</w:t>
-      </w:r>
-      <w:r>
-        <w:t xml:space="preserve"> </w:t>
-      </w:r>
-      <w:r>
-        <w:t xml:space="preserve">To</w:t>
-      </w:r>
-      <w:r>
-        <w:t xml:space="preserve"> </w:t>
-      </w:r>
-      <w:r>
-        <w:t xml:space="preserve">address</w:t>
-      </w:r>
-      <w:r>
-        <w:t xml:space="preserve"> </w:t>
-      </w:r>
-      <w:r>
-        <w:t xml:space="preserve">these</w:t>
-      </w:r>
-      <w:r>
-        <w:t xml:space="preserve"> </w:t>
-      </w:r>
-      <w:r>
-        <w:t xml:space="preserve">questions</w:t>
-      </w:r>
-      <w:r>
-        <w:t xml:space="preserve"> </w:t>
-      </w:r>
-      <w:r>
-        <w:t xml:space="preserve">we</w:t>
-      </w:r>
-      <w:r>
-        <w:t xml:space="preserve"> </w:t>
-      </w:r>
-      <w:r>
-        <w:t xml:space="preserve">analyze</w:t>
-      </w:r>
-      <w:r>
-        <w:t xml:space="preserve"> </w:t>
-      </w:r>
-      <w:r>
-        <w:t xml:space="preserve">the</w:t>
-      </w:r>
-      <w:r>
-        <w:t xml:space="preserve"> </w:t>
-      </w:r>
-      <w:r>
-        <w:t xml:space="preserve">exceptionally</w:t>
-      </w:r>
-      <w:r>
-        <w:t xml:space="preserve"> </w:t>
-      </w:r>
-      <w:r>
-        <w:t xml:space="preserve">well-sampled</w:t>
-      </w:r>
-      <w:r>
-        <w:t xml:space="preserve"> </w:t>
-      </w:r>
-      <w:r>
-        <w:t xml:space="preserve">fossil</w:t>
-      </w:r>
-      <w:r>
-        <w:t xml:space="preserve"> </w:t>
-      </w:r>
-      <w:r>
-        <w:t xml:space="preserve">record</w:t>
-      </w:r>
-      <w:r>
-        <w:t xml:space="preserve"> </w:t>
-      </w:r>
-      <w:r>
-        <w:t xml:space="preserve">of</w:t>
-      </w:r>
-      <w:r>
-        <w:t xml:space="preserve"> </w:t>
-      </w:r>
-      <w:r>
-        <w:t xml:space="preserve">Cenozoic</w:t>
-      </w:r>
-      <w:r>
-        <w:t xml:space="preserve"> </w:t>
-      </w:r>
-      <w:r>
-        <w:t xml:space="preserve">planktonic</w:t>
-      </w:r>
-      <w:r>
-        <w:t xml:space="preserve"> </w:t>
-      </w:r>
-      <w:r>
-        <w:t xml:space="preserve">microfossil</w:t>
-      </w:r>
-      <w:r>
-        <w:t xml:space="preserve"> </w:t>
-      </w:r>
-      <w:r>
-        <w:t xml:space="preserve">taxa</w:t>
-      </w:r>
-      <w:r>
-        <w:t xml:space="preserve"> </w:t>
-      </w:r>
-      <w:r>
-        <w:t xml:space="preserve">(foramanifera,</w:t>
-      </w:r>
-      <w:r>
-        <w:t xml:space="preserve"> </w:t>
-      </w:r>
-      <w:r>
-        <w:t xml:space="preserve">radiolarians,</w:t>
-      </w:r>
-      <w:r>
-        <w:t xml:space="preserve"> </w:t>
-      </w:r>
-      <w:r>
-        <w:t xml:space="preserve">diatoms,</w:t>
-      </w:r>
-      <w:r>
-        <w:t xml:space="preserve"> </w:t>
-      </w:r>
-      <w:r>
-        <w:t xml:space="preserve">and</w:t>
-      </w:r>
-      <w:r>
-        <w:t xml:space="preserve"> </w:t>
-      </w:r>
-      <w:r>
-        <w:t xml:space="preserve">calcareous</w:t>
-      </w:r>
-      <w:r>
-        <w:t xml:space="preserve"> </w:t>
-      </w:r>
-      <w:r>
-        <w:t xml:space="preserve">nanoplankton).</w:t>
-      </w:r>
-      <w:r>
-        <w:t xml:space="preserve"> </w:t>
-      </w:r>
-      <w:r>
-        <w:t xml:space="preserve">We</w:t>
-      </w:r>
-      <w:r>
-        <w:t xml:space="preserve"> </w:t>
-      </w:r>
-      <w:r>
-        <w:t xml:space="preserve">examine</w:t>
-      </w:r>
-      <w:r>
-        <w:t xml:space="preserve"> </w:t>
-      </w:r>
-      <w:r>
-        <w:t xml:space="preserve">how</w:t>
-      </w:r>
-      <w:r>
-        <w:t xml:space="preserve"> </w:t>
-      </w:r>
-      <w:r>
-        <w:t xml:space="preserve">survival</w:t>
-      </w:r>
-      <w:r>
-        <w:t xml:space="preserve"> </w:t>
-      </w:r>
-      <w:r>
-        <w:t xml:space="preserve">probability</w:t>
-      </w:r>
-      <w:r>
-        <w:t xml:space="preserve"> </w:t>
-      </w:r>
-      <w:r>
-        <w:t xml:space="preserve">changes</w:t>
-      </w:r>
-      <w:r>
-        <w:t xml:space="preserve"> </w:t>
-      </w:r>
-      <w:r>
-        <w:t xml:space="preserve">over</w:t>
-      </w:r>
-      <w:r>
-        <w:t xml:space="preserve"> </w:t>
-      </w:r>
-      <w:r>
-        <w:t xml:space="preserve">time</w:t>
-      </w:r>
-      <w:r>
-        <w:t xml:space="preserve"> </w:t>
-      </w:r>
-      <w:r>
-        <w:t xml:space="preserve">as</w:t>
-      </w:r>
-      <w:r>
-        <w:t xml:space="preserve"> </w:t>
-      </w:r>
-      <w:r>
-        <w:t xml:space="preserve">a</w:t>
-      </w:r>
-      <w:r>
-        <w:t xml:space="preserve"> </w:t>
-      </w:r>
-      <w:r>
-        <w:t xml:space="preserve">function</w:t>
-      </w:r>
-      <w:r>
-        <w:t xml:space="preserve"> </w:t>
-      </w:r>
-      <w:r>
-        <w:t xml:space="preserve">of</w:t>
-      </w:r>
-      <w:r>
-        <w:t xml:space="preserve"> </w:t>
-      </w:r>
-      <w:r>
-        <w:t xml:space="preserve">species</w:t>
-      </w:r>
-      <w:r>
-        <w:t xml:space="preserve"> </w:t>
-      </w:r>
-      <w:r>
-        <w:t xml:space="preserve">age,</w:t>
-      </w:r>
-      <w:r>
-        <w:t xml:space="preserve"> </w:t>
-      </w:r>
-      <w:r>
-        <w:t xml:space="preserve">time</w:t>
-      </w:r>
-      <w:r>
-        <w:t xml:space="preserve"> </w:t>
-      </w:r>
-      <w:r>
-        <w:t xml:space="preserve">of</w:t>
-      </w:r>
-      <w:r>
-        <w:t xml:space="preserve"> </w:t>
-      </w:r>
-      <w:r>
-        <w:t xml:space="preserve">observation,</w:t>
-      </w:r>
-      <w:r>
-        <w:t xml:space="preserve"> </w:t>
-      </w:r>
-      <w:r>
-        <w:t xml:space="preserve">current</w:t>
-      </w:r>
-      <w:r>
-        <w:t xml:space="preserve"> </w:t>
-      </w:r>
-      <w:r>
-        <w:t xml:space="preserve">geographic</w:t>
-      </w:r>
-      <w:r>
-        <w:t xml:space="preserve"> </w:t>
-      </w:r>
-      <w:r>
-        <w:t xml:space="preserve">range,</w:t>
-      </w:r>
-      <w:r>
-        <w:t xml:space="preserve"> </w:t>
-      </w:r>
-      <w:r>
-        <w:t xml:space="preserve">most</w:t>
-      </w:r>
-      <w:r>
-        <w:t xml:space="preserve"> </w:t>
-      </w:r>
-      <w:r>
-        <w:t xml:space="preserve">recent</w:t>
-      </w:r>
-      <w:r>
-        <w:t xml:space="preserve"> </w:t>
-      </w:r>
-      <w:r>
-        <w:t xml:space="preserve">change</w:t>
-      </w:r>
-      <w:r>
-        <w:t xml:space="preserve"> </w:t>
-      </w:r>
-      <w:r>
-        <w:t xml:space="preserve">in</w:t>
-      </w:r>
-      <w:r>
-        <w:t xml:space="preserve"> </w:t>
-      </w:r>
-      <w:r>
-        <w:t xml:space="preserve">geographic</w:t>
-      </w:r>
-      <w:r>
-        <w:t xml:space="preserve"> </w:t>
-      </w:r>
-      <w:r>
-        <w:t xml:space="preserve">range,</w:t>
-      </w:r>
-      <w:r>
-        <w:t xml:space="preserve"> </w:t>
-      </w:r>
-      <w:r>
-        <w:t xml:space="preserve">climate</w:t>
-      </w:r>
-      <w:r>
-        <w:t xml:space="preserve"> </w:t>
-      </w:r>
-      <w:r>
-        <w:t xml:space="preserve">state,</w:t>
-      </w:r>
-      <w:r>
-        <w:t xml:space="preserve"> </w:t>
-      </w:r>
-      <w:r>
-        <w:t xml:space="preserve">and</w:t>
-      </w:r>
-      <w:r>
-        <w:t xml:space="preserve"> </w:t>
-      </w:r>
-      <w:r>
-        <w:t xml:space="preserve">the</w:t>
-      </w:r>
-      <w:r>
-        <w:t xml:space="preserve"> </w:t>
-      </w:r>
-      <w:r>
-        <w:t xml:space="preserve">change</w:t>
-      </w:r>
-      <w:r>
-        <w:t xml:space="preserve"> </w:t>
-      </w:r>
-      <w:r>
-        <w:t xml:space="preserve">in</w:t>
-      </w:r>
-      <w:r>
-        <w:t xml:space="preserve"> </w:t>
-      </w:r>
-      <w:r>
-        <w:t xml:space="preserve">climate</w:t>
-      </w:r>
-      <w:r>
-        <w:t xml:space="preserve"> </w:t>
-      </w:r>
-      <w:r>
-        <w:t xml:space="preserve">state.</w:t>
-      </w:r>
-      <w:r>
-        <w:t xml:space="preserve"> </w:t>
-      </w:r>
-      <w:r>
-        <w:t xml:space="preserve">Our</w:t>
-      </w:r>
-      <w:r>
-        <w:t xml:space="preserve"> </w:t>
-      </w:r>
-      <w:r>
-        <w:t xml:space="preserve">best</w:t>
-      </w:r>
-      <w:r>
-        <w:t xml:space="preserve"> </w:t>
-      </w:r>
-      <w:r>
-        <w:t xml:space="preserve">performing</w:t>
-      </w:r>
-      <w:r>
-        <w:t xml:space="preserve"> </w:t>
-      </w:r>
-      <w:r>
-        <w:t xml:space="preserve">model</w:t>
-      </w:r>
-      <w:r>
-        <w:t xml:space="preserve"> </w:t>
-      </w:r>
-      <w:r>
-        <w:t xml:space="preserve">has</w:t>
-      </w:r>
-      <w:r>
-        <w:t xml:space="preserve"> </w:t>
-      </w:r>
-      <w:r>
-        <w:t xml:space="preserve">an</w:t>
-      </w:r>
-      <w:r>
-        <w:t xml:space="preserve"> </w:t>
-      </w:r>
-      <w:r>
-        <w:t xml:space="preserve">approximately</w:t>
-      </w:r>
-      <w:r>
-        <w:t xml:space="preserve"> </w:t>
-      </w:r>
-      <w:r>
-        <w:t xml:space="preserve">78%</w:t>
-      </w:r>
-      <w:r>
-        <w:t xml:space="preserve"> </w:t>
-      </w:r>
-      <w:r>
-        <w:t xml:space="preserve">median</w:t>
-      </w:r>
-      <w:r>
-        <w:t xml:space="preserve"> </w:t>
-      </w:r>
-      <w:r>
-        <w:t xml:space="preserve">probability</w:t>
-      </w:r>
-      <w:r>
-        <w:t xml:space="preserve"> </w:t>
-      </w:r>
-      <w:r>
-        <w:t xml:space="preserve">of</w:t>
-      </w:r>
-      <w:r>
-        <w:t xml:space="preserve"> </w:t>
-      </w:r>
-      <w:r>
-        <w:t xml:space="preserve">correctly</w:t>
-      </w:r>
-      <w:r>
-        <w:t xml:space="preserve"> </w:t>
-      </w:r>
-      <w:r>
-        <w:t xml:space="preserve">ranking</w:t>
-      </w:r>
-      <w:r>
-        <w:t xml:space="preserve"> </w:t>
-      </w:r>
-      <w:r>
-        <w:t xml:space="preserve">the</w:t>
-      </w:r>
-      <w:r>
-        <w:t xml:space="preserve"> </w:t>
-      </w:r>
-      <w:r>
-        <w:t xml:space="preserve">relative</w:t>
-      </w:r>
-      <w:r>
-        <w:t xml:space="preserve"> </w:t>
-      </w:r>
-      <w:r>
-        <w:t xml:space="preserve">extinction</w:t>
-      </w:r>
-      <w:r>
-        <w:t xml:space="preserve"> </w:t>
-      </w:r>
-      <w:r>
-        <w:t xml:space="preserve">risk</w:t>
-      </w:r>
-      <w:r>
-        <w:t xml:space="preserve"> </w:t>
-      </w:r>
-      <w:r>
-        <w:t xml:space="preserve">any</w:t>
-      </w:r>
-      <w:r>
-        <w:t xml:space="preserve"> </w:t>
-      </w:r>
-      <w:r>
-        <w:t xml:space="preserve">two</w:t>
-      </w:r>
-      <w:r>
-        <w:t xml:space="preserve"> </w:t>
-      </w:r>
-      <w:r>
-        <w:t xml:space="preserve">randomly</w:t>
-      </w:r>
-      <w:r>
-        <w:t xml:space="preserve"> </w:t>
-      </w:r>
-      <w:r>
-        <w:t xml:space="preserve">selected</w:t>
-      </w:r>
-      <w:r>
-        <w:t xml:space="preserve"> </w:t>
-      </w:r>
-      <w:r>
-        <w:t xml:space="preserve">species.</w:t>
-      </w:r>
-      <w:r>
-        <w:t xml:space="preserve"> </w:t>
-      </w:r>
-      <w:r>
-        <w:t xml:space="preserve">Although</w:t>
-      </w:r>
-      <w:r>
-        <w:t xml:space="preserve"> </w:t>
-      </w:r>
-      <w:r>
-        <w:t xml:space="preserve">the</w:t>
-      </w:r>
-      <w:r>
-        <w:t xml:space="preserve"> </w:t>
-      </w:r>
-      <w:r>
-        <w:t xml:space="preserve">best-performing</w:t>
-      </w:r>
-      <w:r>
-        <w:t xml:space="preserve"> </w:t>
-      </w:r>
-      <w:r>
-        <w:t xml:space="preserve">model</w:t>
-      </w:r>
-      <w:r>
-        <w:t xml:space="preserve"> </w:t>
-      </w:r>
-      <w:r>
-        <w:t xml:space="preserve">includes</w:t>
-      </w:r>
-      <w:r>
-        <w:t xml:space="preserve"> </w:t>
-      </w:r>
-      <w:r>
-        <w:t xml:space="preserve">time-varying</w:t>
-      </w:r>
-      <w:r>
-        <w:t xml:space="preserve"> </w:t>
-      </w:r>
-      <w:r>
-        <w:t xml:space="preserve">effects</w:t>
-      </w:r>
-      <w:r>
-        <w:t xml:space="preserve"> </w:t>
-      </w:r>
-      <w:r>
-        <w:t xml:space="preserve">and</w:t>
-      </w:r>
-      <w:r>
-        <w:t xml:space="preserve"> </w:t>
-      </w:r>
-      <w:r>
-        <w:t xml:space="preserve">historical</w:t>
-      </w:r>
-      <w:r>
-        <w:t xml:space="preserve"> </w:t>
-      </w:r>
-      <w:r>
-        <w:t xml:space="preserve">covariates</w:t>
-      </w:r>
-      <w:r>
-        <w:t xml:space="preserve"> </w:t>
-      </w:r>
-      <w:r>
-        <w:t xml:space="preserve">(change</w:t>
-      </w:r>
-      <w:r>
-        <w:t xml:space="preserve"> </w:t>
-      </w:r>
-      <w:r>
-        <w:t xml:space="preserve">in</w:t>
-      </w:r>
-      <w:r>
-        <w:t xml:space="preserve"> </w:t>
-      </w:r>
-      <w:r>
-        <w:t xml:space="preserve">range</w:t>
-      </w:r>
-      <w:r>
-        <w:t xml:space="preserve"> </w:t>
-      </w:r>
-      <w:r>
-        <w:t xml:space="preserve">and</w:t>
-      </w:r>
-      <w:r>
-        <w:t xml:space="preserve"> </w:t>
-      </w:r>
-      <w:r>
-        <w:t xml:space="preserve">change</w:t>
-      </w:r>
-      <w:r>
-        <w:t xml:space="preserve"> </w:t>
-      </w:r>
-      <w:r>
-        <w:t xml:space="preserve">in</w:t>
-      </w:r>
-      <w:r>
-        <w:t xml:space="preserve"> </w:t>
-      </w:r>
-      <w:r>
-        <w:t xml:space="preserve">climate</w:t>
-      </w:r>
-      <w:r>
-        <w:t xml:space="preserve"> </w:t>
-      </w:r>
-      <w:r>
-        <w:t xml:space="preserve">state)</w:t>
-      </w:r>
-      <w:r>
-        <w:t xml:space="preserve"> </w:t>
-      </w:r>
-      <w:r>
-        <w:t xml:space="preserve">the</w:t>
-      </w:r>
-      <w:r>
-        <w:t xml:space="preserve"> </w:t>
-      </w:r>
-      <w:r>
-        <w:t xml:space="preserve">improvement</w:t>
-      </w:r>
-      <w:r>
-        <w:t xml:space="preserve"> </w:t>
-      </w:r>
-      <w:r>
-        <w:t xml:space="preserve">in</w:t>
-      </w:r>
-      <w:r>
-        <w:t xml:space="preserve"> </w:t>
-      </w:r>
-      <w:r>
-        <w:t xml:space="preserve">predictive</w:t>
-      </w:r>
-      <w:r>
-        <w:t xml:space="preserve"> </w:t>
-      </w:r>
-      <w:r>
-        <w:t xml:space="preserve">power</w:t>
-      </w:r>
-      <w:r>
-        <w:t xml:space="preserve"> </w:t>
-      </w:r>
-      <w:r>
-        <w:t xml:space="preserve">over</w:t>
-      </w:r>
-      <w:r>
-        <w:t xml:space="preserve"> </w:t>
-      </w:r>
-      <w:r>
-        <w:t xml:space="preserve">models</w:t>
-      </w:r>
-      <w:r>
-        <w:t xml:space="preserve"> </w:t>
-      </w:r>
-      <w:r>
-        <w:t xml:space="preserve">with</w:t>
-      </w:r>
-      <w:r>
-        <w:t xml:space="preserve"> </w:t>
-      </w:r>
-      <w:r>
-        <w:t xml:space="preserve">constant</w:t>
-      </w:r>
-      <w:r>
-        <w:t xml:space="preserve"> </w:t>
-      </w:r>
-      <w:r>
-        <w:t xml:space="preserve">effects</w:t>
-      </w:r>
-      <w:r>
-        <w:t xml:space="preserve"> </w:t>
-      </w:r>
-      <w:r>
-        <w:t xml:space="preserve">and</w:t>
-      </w:r>
-      <w:r>
-        <w:t xml:space="preserve"> </w:t>
-      </w:r>
-      <w:r>
-        <w:t xml:space="preserve">no</w:t>
-      </w:r>
-      <w:r>
-        <w:t xml:space="preserve"> </w:t>
-      </w:r>
-      <w:r>
-        <w:t xml:space="preserve">historical</w:t>
-      </w:r>
-      <w:r>
-        <w:t xml:space="preserve"> </w:t>
-      </w:r>
-      <w:r>
-        <w:t xml:space="preserve">covariates</w:t>
-      </w:r>
-      <w:r>
-        <w:t xml:space="preserve"> </w:t>
-      </w:r>
-      <w:r>
-        <w:t xml:space="preserve">is</w:t>
-      </w:r>
-      <w:r>
-        <w:t xml:space="preserve"> </w:t>
-      </w:r>
-      <w:r>
-        <w:t xml:space="preserve">very</w:t>
-      </w:r>
-      <w:r>
-        <w:t xml:space="preserve"> </w:t>
-      </w:r>
-      <w:r>
-        <w:t xml:space="preserve">minor.</w:t>
-      </w:r>
-      <w:r>
-        <w:t xml:space="preserve"> </w:t>
-      </w:r>
-      <w:r>
-        <w:t xml:space="preserve">Our</w:t>
-      </w:r>
-      <w:r>
-        <w:t xml:space="preserve"> </w:t>
-      </w:r>
-      <w:r>
-        <w:t xml:space="preserve">results</w:t>
-      </w:r>
-      <w:r>
-        <w:t xml:space="preserve"> </w:t>
-      </w:r>
-      <w:r>
-        <w:t xml:space="preserve">imply</w:t>
-      </w:r>
-      <w:r>
-        <w:t xml:space="preserve"> </w:t>
-      </w:r>
-      <w:r>
-        <w:t xml:space="preserve">that</w:t>
-      </w:r>
-      <w:r>
-        <w:t xml:space="preserve"> </w:t>
-      </w:r>
-      <w:r>
-        <w:t xml:space="preserve">at</w:t>
-      </w:r>
-      <w:r>
-        <w:t xml:space="preserve"> </w:t>
-      </w:r>
-      <w:r>
-        <w:t xml:space="preserve">million-year</w:t>
-      </w:r>
-      <w:r>
-        <w:t xml:space="preserve"> </w:t>
-      </w:r>
-      <w:r>
-        <w:t xml:space="preserve">timescales</w:t>
-      </w:r>
-      <w:r>
-        <w:t xml:space="preserve"> </w:t>
-      </w:r>
-      <w:r>
-        <w:t xml:space="preserve">geographic</w:t>
-      </w:r>
-      <w:r>
-        <w:t xml:space="preserve"> </w:t>
-      </w:r>
-      <w:r>
-        <w:t xml:space="preserve">range</w:t>
-      </w:r>
-      <w:r>
-        <w:t xml:space="preserve"> </w:t>
-      </w:r>
-      <w:r>
-        <w:t xml:space="preserve">trajectories</w:t>
-      </w:r>
-      <w:r>
-        <w:t xml:space="preserve"> </w:t>
-      </w:r>
-      <w:r>
-        <w:t xml:space="preserve">are</w:t>
-      </w:r>
-      <w:r>
-        <w:t xml:space="preserve"> </w:t>
-      </w:r>
-      <w:r>
-        <w:t xml:space="preserve">nearly</w:t>
-      </w:r>
-      <w:r>
-        <w:t xml:space="preserve"> </w:t>
-      </w:r>
-      <w:r>
-        <w:t xml:space="preserve">Markovian,</w:t>
-      </w:r>
-      <w:r>
-        <w:t xml:space="preserve"> </w:t>
-      </w:r>
-      <w:r>
-        <w:t xml:space="preserve">perhaps</w:t>
-      </w:r>
-      <w:r>
-        <w:t xml:space="preserve"> </w:t>
-      </w:r>
-      <w:r>
-        <w:t xml:space="preserve">because</w:t>
-      </w:r>
-      <w:r>
-        <w:t xml:space="preserve"> </w:t>
-      </w:r>
-      <w:r>
-        <w:t xml:space="preserve">the</w:t>
-      </w:r>
-      <w:r>
-        <w:t xml:space="preserve"> </w:t>
-      </w:r>
-      <w:r>
-        <w:t xml:space="preserve">processes</w:t>
-      </w:r>
-      <w:r>
-        <w:t xml:space="preserve"> </w:t>
-      </w:r>
-      <w:r>
-        <w:t xml:space="preserve">driving</w:t>
-      </w:r>
-      <w:r>
-        <w:t xml:space="preserve"> </w:t>
-      </w:r>
-      <w:r>
-        <w:t xml:space="preserve">geographic</w:t>
-      </w:r>
-      <w:r>
-        <w:t xml:space="preserve"> </w:t>
-      </w:r>
-      <w:r>
-        <w:t xml:space="preserve">range</w:t>
-      </w:r>
-      <w:r>
-        <w:t xml:space="preserve"> </w:t>
-      </w:r>
-      <w:r>
-        <w:t xml:space="preserve">changes</w:t>
-      </w:r>
-      <w:r>
-        <w:t xml:space="preserve"> </w:t>
-      </w:r>
-      <w:r>
-        <w:t xml:space="preserve">vary</w:t>
-      </w:r>
-      <w:r>
-        <w:t xml:space="preserve"> </w:t>
-      </w:r>
-      <w:r>
-        <w:t xml:space="preserve">on</w:t>
-      </w:r>
-      <w:r>
-        <w:t xml:space="preserve"> </w:t>
-      </w:r>
-      <w:r>
-        <w:t xml:space="preserve">substantially</w:t>
-      </w:r>
-      <w:r>
-        <w:t xml:space="preserve"> </w:t>
-      </w:r>
-      <w:r>
-        <w:t xml:space="preserve">shorter</w:t>
-      </w:r>
-      <w:r>
-        <w:t xml:space="preserve"> </w:t>
-      </w:r>
-      <w:r>
-        <w:t xml:space="preserve">timescales.</w:t>
-      </w:r>
-      <w:r>
-        <w:t xml:space="preserve"> </w:t>
-      </w:r>
-      <w:r>
-        <w:t xml:space="preserve">However,</w:t>
-      </w:r>
-      <w:r>
-        <w:t xml:space="preserve"> </w:t>
-      </w:r>
-      <w:r>
-        <w:t xml:space="preserve">models</w:t>
-      </w:r>
-      <w:r>
-        <w:t xml:space="preserve"> </w:t>
-      </w:r>
-      <w:r>
-        <w:t xml:space="preserve">based</w:t>
-      </w:r>
-      <w:r>
-        <w:t xml:space="preserve"> </w:t>
-      </w:r>
-      <w:r>
-        <w:t xml:space="preserve">on</w:t>
-      </w:r>
-      <w:r>
-        <w:t xml:space="preserve"> </w:t>
-      </w:r>
-      <w:r>
-        <w:t xml:space="preserve">present</w:t>
-      </w:r>
-      <w:r>
-        <w:t xml:space="preserve"> </w:t>
-      </w:r>
-      <w:r>
-        <w:t xml:space="preserve">geographic</w:t>
-      </w:r>
-      <w:r>
-        <w:t xml:space="preserve"> </w:t>
-      </w:r>
-      <w:r>
-        <w:t xml:space="preserve">ranges</w:t>
-      </w:r>
-      <w:r>
-        <w:t xml:space="preserve"> </w:t>
-      </w:r>
-      <w:r>
-        <w:t xml:space="preserve">and</w:t>
-      </w:r>
-      <w:r>
-        <w:t xml:space="preserve"> </w:t>
-      </w:r>
-      <w:r>
-        <w:t xml:space="preserve">past</w:t>
-      </w:r>
-      <w:r>
-        <w:t xml:space="preserve"> </w:t>
-      </w:r>
-      <w:r>
-        <w:t xml:space="preserve">range-risk</w:t>
-      </w:r>
-      <w:r>
-        <w:t xml:space="preserve"> </w:t>
-      </w:r>
-      <w:r>
-        <w:t xml:space="preserve">relationships</w:t>
-      </w:r>
-      <w:r>
-        <w:t xml:space="preserve"> </w:t>
-      </w:r>
-      <w:r>
-        <w:t xml:space="preserve">are</w:t>
-      </w:r>
-      <w:r>
-        <w:t xml:space="preserve"> </w:t>
-      </w:r>
-      <w:r>
-        <w:t xml:space="preserve">likely</w:t>
-      </w:r>
-      <w:r>
-        <w:t xml:space="preserve"> </w:t>
-      </w:r>
-      <w:r>
-        <w:t xml:space="preserve">to</w:t>
-      </w:r>
-      <w:r>
-        <w:t xml:space="preserve"> </w:t>
-      </w:r>
-      <w:r>
-        <w:t xml:space="preserve">be</w:t>
-      </w:r>
-      <w:r>
-        <w:t xml:space="preserve"> </w:t>
-      </w:r>
-      <w:r>
-        <w:t xml:space="preserve">modernly</w:t>
-      </w:r>
-      <w:r>
-        <w:t xml:space="preserve"> </w:t>
-      </w:r>
-      <w:r>
-        <w:t xml:space="preserve">successful</w:t>
-      </w:r>
-      <w:r>
-        <w:t xml:space="preserve"> </w:t>
-      </w:r>
-      <w:r>
-        <w:t xml:space="preserve">at</w:t>
-      </w:r>
-      <w:r>
-        <w:t xml:space="preserve"> </w:t>
-      </w:r>
-      <w:r>
-        <w:t xml:space="preserve">predicting</w:t>
-      </w:r>
-      <w:r>
-        <w:t xml:space="preserve"> </w:t>
-      </w:r>
-      <w:r>
-        <w:t xml:space="preserve">future</w:t>
-      </w:r>
-      <w:r>
-        <w:t xml:space="preserve"> </w:t>
-      </w:r>
-      <w:r>
-        <w:t xml:space="preserve">extinction/survival</w:t>
-      </w:r>
-      <w:r>
-        <w:t xml:space="preserve"> </w:t>
-      </w:r>
-      <w:r>
-        <w:t xml:space="preserve">outcomes.</w:t>
-      </w:r>
-      <w:r>
-        <w:t xml:space="preserve"> </w:t>
-      </w:r>
-      <w:r>
-        <w:t xml:space="preserve">An</w:t>
-      </w:r>
-      <w:r>
-        <w:t xml:space="preserve"> </w:t>
-      </w:r>
-      <w:r>
-        <w:t xml:space="preserve">important</w:t>
-      </w:r>
-      <w:r>
-        <w:t xml:space="preserve"> </w:t>
-      </w:r>
-      <w:r>
-        <w:t xml:space="preserve">caveat</w:t>
-      </w:r>
-      <w:r>
-        <w:t xml:space="preserve"> </w:t>
-      </w:r>
-      <w:r>
-        <w:t xml:space="preserve">is</w:t>
-      </w:r>
-      <w:r>
-        <w:t xml:space="preserve"> </w:t>
-      </w:r>
-      <w:r>
-        <w:t xml:space="preserve">that</w:t>
-      </w:r>
-      <w:r>
-        <w:t xml:space="preserve"> </w:t>
-      </w:r>
-      <w:r>
-        <w:t xml:space="preserve">human</w:t>
-      </w:r>
-      <w:r>
-        <w:t xml:space="preserve"> </w:t>
-      </w:r>
-      <w:r>
-        <w:t xml:space="preserve">impacts</w:t>
-      </w:r>
-      <w:r>
-        <w:t xml:space="preserve"> </w:t>
-      </w:r>
-      <w:r>
-        <w:t xml:space="preserve">may</w:t>
-      </w:r>
-      <w:r>
-        <w:t xml:space="preserve"> </w:t>
-      </w:r>
-      <w:r>
-        <w:t xml:space="preserve">substantially</w:t>
-      </w:r>
-      <w:r>
-        <w:t xml:space="preserve"> </w:t>
-      </w:r>
-      <w:r>
-        <w:t xml:space="preserve">disrupt</w:t>
-      </w:r>
-      <w:r>
-        <w:t xml:space="preserve"> </w:t>
-      </w:r>
-      <w:r>
-        <w:t xml:space="preserve">range-risk</w:t>
-      </w:r>
-      <w:r>
-        <w:t xml:space="preserve"> </w:t>
-      </w:r>
-      <w:r>
-        <w:t xml:space="preserve">dynamics</w:t>
-      </w:r>
-      <w:r>
-        <w:t xml:space="preserve"> </w:t>
-      </w:r>
-      <w:r>
-        <w:t xml:space="preserve">so</w:t>
-      </w:r>
-      <w:r>
-        <w:t xml:space="preserve"> </w:t>
-      </w:r>
-      <w:r>
-        <w:t xml:space="preserve">that</w:t>
-      </w:r>
-      <w:r>
-        <w:t xml:space="preserve"> </w:t>
-      </w:r>
-      <w:r>
-        <w:t xml:space="preserve">the</w:t>
-      </w:r>
-      <w:r>
-        <w:t xml:space="preserve"> </w:t>
-      </w:r>
-      <w:r>
-        <w:t xml:space="preserve">future</w:t>
-      </w:r>
-      <w:r>
-        <w:t xml:space="preserve"> </w:t>
-      </w:r>
-      <w:r>
-        <w:t xml:space="preserve">will</w:t>
-      </w:r>
-      <w:r>
-        <w:t xml:space="preserve"> </w:t>
-      </w:r>
-      <w:r>
-        <w:t xml:space="preserve">be</w:t>
-      </w:r>
-      <w:r>
-        <w:t xml:space="preserve"> </w:t>
-      </w:r>
-      <w:r>
-        <w:t xml:space="preserve">less</w:t>
-      </w:r>
-      <w:r>
-        <w:t xml:space="preserve"> </w:t>
-      </w:r>
-      <w:r>
-        <w:t xml:space="preserve">predictable</w:t>
-      </w:r>
-      <w:r>
-        <w:t xml:space="preserve"> </w:t>
-      </w:r>
-      <w:r>
-        <w:t xml:space="preserve">than</w:t>
-      </w:r>
-      <w:r>
-        <w:t xml:space="preserve"> </w:t>
-      </w:r>
-      <w:r>
-        <w:t xml:space="preserve">it</w:t>
-      </w:r>
-      <w:r>
-        <w:t xml:space="preserve"> </w:t>
-      </w:r>
-      <w:r>
-        <w:t xml:space="preserve">has</w:t>
-      </w:r>
-      <w:r>
-        <w:t xml:space="preserve"> </w:t>
-      </w:r>
-      <w:r>
-        <w:t xml:space="preserve">been</w:t>
-      </w:r>
-      <w:r>
-        <w:t xml:space="preserve"> </w:t>
-      </w:r>
-      <w:r>
-        <w:t xml:space="preserve">in</w:t>
-      </w:r>
-      <w:r>
-        <w:t xml:space="preserve"> </w:t>
-      </w:r>
-      <w:r>
-        <w:t xml:space="preserve">the</w:t>
-      </w:r>
-      <w:r>
-        <w:t xml:space="preserve"> </w:t>
-      </w:r>
-      <w:r>
         <w:t xml:space="preserve">past.</w:t>
+      </w:r>
+    </w:p>
+    <w:p>
+      <w:pPr>
+        <w:pStyle w:val="FirstParagraph"/>
+      </w:pPr>
+      <w:r>
+        <w:rPr>
+          <w:b/>
+        </w:rPr>
+        <w:t xml:space="preserve">Keywords:</w:t>
+      </w:r>
+      <w:r>
+        <w:t xml:space="preserve"> </w:t>
+      </w:r>
+      <w:r>
+        <w:t xml:space="preserve">conservation, paleobiology, extinction</w:t>
       </w:r>
     </w:p>
     <w:p>
@@ -2192,25 +1555,7 @@
         <w:t xml:space="preserve"> </w:t>
       </w:r>
       <w:r>
-        <w:t xml:space="preserve">Typical</w:t>
-      </w:r>
-      <w:r>
-        <w:t xml:space="preserve"> </w:t>
-      </w:r>
-      <w:r>
-        <w:t xml:space="preserve">“</w:t>
-      </w:r>
-      <w:r>
-        <w:t xml:space="preserve">exceptional</w:t>
-      </w:r>
-      <w:r>
-        <w:t xml:space="preserve">”</w:t>
-      </w:r>
-      <w:r>
-        <w:t xml:space="preserve"> </w:t>
-      </w:r>
-      <w:r>
-        <w:t xml:space="preserve">fossil records tend to be of individual taxonomic groups and for rarely longer than 10 million years. The Neptune database records multiple phyla-scale taxonomic groups for over 60 million years, with incredible temporal resolution supported by the various age-models of the deep-sea cores the occurrences are recorded from – there is no equivalent fossil record. By analyzing patterns of extinction and global occurrence at fine temporal scales, we can better elucidate how well we can predict species extinction at human-relevant scales.</w:t>
+        <w:t xml:space="preserve">The Neptune database records multiple phyla-scale taxonomic groups for over 60 million years, with incredible temporal resolution supported by the various age-models of the deep-sea cores from which the occurrences are recorded. Analyzing patterns of extinction and global occurrence at fine temporal scales means we can better elucidate how well we can predict species extinction at human-relevant scales.</w:t>
       </w:r>
     </w:p>
     <w:p>
@@ -2258,7 +1603,7 @@
         <w:t xml:space="preserve">(Lazarus 1994; Spencer-Cervato 1999)</w:t>
       </w:r>
       <w:r>
-        <w:t xml:space="preserve">. All occurrence information was downloaded for calcareous nannofossils, diatoms, foraminifera, and radiolarians – these occurrences span the entire globe between 120 and 0 million years ago (Mya). This dataset of occurrences was then filtered to just those species which have their first occurrence at most 63 Mya. This choice means that our analysis avoids those taxa which survived the K/Pg boundary, those taxa which arose just after the K/Pg boundary, and means that our occurrence histories line up with the temperature time-series which was used as a predictor of extinction as discussed below.</w:t>
+        <w:t xml:space="preserve">. All occurrence information was downloaded for calcareous nannoplankton, diatoms, foraminifera, and radiolarians.This dataset of occurrences was then filtered to just those species which have their first occurrence at most 63 Mya. This choice means that our analysis avoids those taxa which survived the K/Pg boundary, those taxa which arose just after the K/Pg boundary, and means that our occurrence histories line up with the temperature time-series which was used as a predictor of extinction as discussed below.</w:t>
       </w:r>
     </w:p>
     <w:p>
@@ -2266,13 +1611,7 @@
         <w:pStyle w:val="BodyText"/>
       </w:pPr>
       <w:r>
-        <w:t xml:space="preserve">All fossil occurrences were assigned to 1 My bins based on the estimated age of the fossil occurrence.</w:t>
-      </w:r>
-      <w:r>
-        <w:t xml:space="preserve"> </w:t>
-      </w:r>
-      <w:r>
-        <w:t xml:space="preserve">After binning, each taxon’s geographic range was calculated for each of the 1 My bins in which it occurred. Geographic range was calculated as the maximum great circle distance on an ellipsoid (i.e. the Earth) between any two occurrences of that species; this distance was measured in kilometers.</w:t>
+        <w:t xml:space="preserve">All fossil occurrences were assigned to 1 My bins based on the estimated age of the fossil occurrence. After binning, each taxon’s geographic range was calculated for each of the 1 My bins in which it occurred. Geographic range was calculated as the maximum great circle distance on an ellipsoid (i.e. the Earth) between any two occurrences of that species; this distance was measured in kilometers.</w:t>
       </w:r>
     </w:p>
     <w:p>
@@ -2657,7 +1996,7 @@
         <w:pStyle w:val="BodyText"/>
       </w:pPr>
       <w:r>
-        <w:t xml:space="preserve">Taxonomic group of species (i.e. Foraminifera, Diatoms, Radiolarians, Calcaeous nannoplankton).</w:t>
+        <w:t xml:space="preserve">Taxonomic group of species (i.e. Foraminifera, Diatoms, Radiolarians, Calcareous nannoplankton).</w:t>
       </w:r>
     </w:p>
     <w:p>
@@ -2699,7 +2038,41 @@
         <w:pStyle w:val="FirstParagraph"/>
       </w:pPr>
       <w:r>
-        <w:t xml:space="preserve">We are interested in model adequacy and performance into two contexts: in-sample and out-of-sample predictive performance.</w:t>
+        <w:t xml:space="preserve">We are interested in model adequacy into two contexts: in-sample and out-of-sample predictive performance. In-sample means we are estimating how well our model predicts our observed data given that the model was fit to the entire dataset; this is a posterior predictive check in that we are comparing the posterior predictive distribution to our observed data. Out-of-sample is defined in context below.</w:t>
+      </w:r>
+    </w:p>
+    <w:p>
+      <w:pPr>
+        <w:pStyle w:val="BodyText"/>
+      </w:pPr>
+      <w:r>
+        <w:t xml:space="preserve">We are particularly interested in understanding how well our model predicts species extinction given new, future data (out-of-sample data). To do this, we estimated average out-of-sample predictive error using 5-fold time-series cross-validation. For time-series data, the folds (data partitions) are approximately equal segments of time. The model is fit to the first fold and the posterior estimates are used to predict the states of the observations in the second fold, then the model is fit to the first and second fold and the posterior states are used to estimate the states from the third fold, and so on with increasingly large numbers of folds used for fitting a model to predict the states from the subsequent fold. With 63 time points, each of the five folds represents approximately 13 time points. Keep in mind, however, that each time point corresponds to many (100-1000) individual observations.</w:t>
+      </w:r>
+    </w:p>
+    <w:p>
+      <w:pPr>
+        <w:pStyle w:val="BodyText"/>
+      </w:pPr>
+      <w:r>
+        <w:t xml:space="preserve">Relative and absolute model adequacy of the four variant models was compared using the area under the receiver operating characteristic curve or AUC</w:t>
+      </w:r>
+      <w:r>
+        <w:t xml:space="preserve"> </w:t>
+      </w:r>
+      <w:r>
+        <w:t xml:space="preserve">(Fawcett 2006; Mason and Graham 2002)</w:t>
+      </w:r>
+      <w:r>
+        <w:t xml:space="preserve">. This measure is commonly used in classification problems as it has the desirable characteristic of comparing the model’s true positive rate with its false positive rate, as opposed to accuracy which only considers the count of true positives. AUC ranges between 0.5 and 1, with 0.5 indicating no improvement in performance from random and 1 indicating perfect performance. AUC can be interpreted as the probability that our model correctly ranks the relative extinction risks of any two randomly selected species</w:t>
+      </w:r>
+      <w:r>
+        <w:t xml:space="preserve"> </w:t>
+      </w:r>
+      <w:r>
+        <w:t xml:space="preserve">(Fawcett 2006; Mason and Graham 2002)</w:t>
+      </w:r>
+      <w:r>
+        <w:t xml:space="preserve">. AUC values of approximately 0.8 or greater can be considered</w:t>
       </w:r>
       <w:r>
         <w:t xml:space="preserve"> </w:t>
@@ -2708,7 +2081,7 @@
         <w:t xml:space="preserve">“</w:t>
       </w:r>
       <w:r>
-        <w:t xml:space="preserve">In-sample</w:t>
+        <w:t xml:space="preserve">good</w:t>
       </w:r>
       <w:r>
         <w:t xml:space="preserve">”</w:t>
@@ -2717,7 +2090,10 @@
         <w:t xml:space="preserve"> </w:t>
       </w:r>
       <w:r>
-        <w:t xml:space="preserve">means we are estimating how well our model predicts our observed data given that the model was fit to the entire dataset; this is a posterior predictive check in that we are comparing the posterior predictive distribution to our observed data.</w:t>
+        <w:t xml:space="preserve">(Tang, He, and Tu 2012)</w:t>
+      </w:r>
+      <w:r>
+        <w:t xml:space="preserve">, which means that values between 0.7 and 0.8 could then be considered</w:t>
       </w:r>
       <w:r>
         <w:t xml:space="preserve"> </w:t>
@@ -2726,109 +2102,18 @@
         <w:t xml:space="preserve">“</w:t>
       </w:r>
       <w:r>
-        <w:t xml:space="preserve">Out-of-sample</w:t>
+        <w:t xml:space="preserve">fair.</w:t>
       </w:r>
       <w:r>
         <w:t xml:space="preserve">”</w:t>
       </w:r>
-      <w:r>
-        <w:t xml:space="preserve"> </w:t>
-      </w:r>
-      <w:r>
-        <w:t xml:space="preserve">is defined below.</w:t>
-      </w:r>
     </w:p>
     <w:p>
       <w:pPr>
         <w:pStyle w:val="BodyText"/>
       </w:pPr>
       <w:r>
-        <w:t xml:space="preserve">Relative and absolute model adequacy of the four variant models was compared using the area under the receiver operating characteristic curve or AUC</w:t>
-      </w:r>
-      <w:r>
-        <w:t xml:space="preserve"> </w:t>
-      </w:r>
-      <w:r>
-        <w:t xml:space="preserve">(Fawcett 2006; Mason and Graham 2002)</w:t>
-      </w:r>
-      <w:r>
-        <w:t xml:space="preserve">. This measure is commonly used in classification problems as it has the desirable characteristic of comparing the model’s true positive rate with its false positive rate, as opposed to accuracy which only considers the count of true positives. AUC ranges between 0.5 and 1, with 0.5 indicating no improvement in performance from random and 1 indicating perfect performance. AUC can be interpreted as the probability that our model correctly ranks the relative extinction risks of any two randomly selected species</w:t>
-      </w:r>
-      <w:r>
-        <w:t xml:space="preserve"> </w:t>
-      </w:r>
-      <w:r>
-        <w:t xml:space="preserve">(Fawcett 2006; Mason and Graham 2002)</w:t>
-      </w:r>
-      <w:r>
-        <w:t xml:space="preserve">. AUC values of approximately 0.8 or greater can be considered</w:t>
-      </w:r>
-      <w:r>
-        <w:t xml:space="preserve"> </w:t>
-      </w:r>
-      <w:r>
-        <w:t xml:space="preserve">“</w:t>
-      </w:r>
-      <w:r>
-        <w:t xml:space="preserve">good</w:t>
-      </w:r>
-      <w:r>
-        <w:t xml:space="preserve">”</w:t>
-      </w:r>
-      <w:r>
-        <w:t xml:space="preserve"> </w:t>
-      </w:r>
-      <w:r>
-        <w:t xml:space="preserve">(Tang, He, and Tu 2012)</w:t>
-      </w:r>
-      <w:r>
-        <w:t xml:space="preserve">, which means that values between 0.7 and 0.8 could then be considered</w:t>
-      </w:r>
-      <w:r>
-        <w:t xml:space="preserve"> </w:t>
-      </w:r>
-      <w:r>
-        <w:t xml:space="preserve">“</w:t>
-      </w:r>
-      <w:r>
-        <w:t xml:space="preserve">fair.</w:t>
-      </w:r>
-      <w:r>
-        <w:t xml:space="preserve">”</w:t>
-      </w:r>
-    </w:p>
-    <w:p>
-      <w:pPr>
-        <w:pStyle w:val="BodyText"/>
-      </w:pPr>
-      <w:r>
-        <w:t xml:space="preserve">We are particularly interested in understanding how well our model predicts species extinction given new, future data (out-of-sample data). To do this, we estimated average out-of-sample predictive error using 5-fold time-series cross-validation. For time-series data, the folds (data partitions) are approximately equal segments of time. The model is fit to the first fold and the posterior estimates are used to predict the states of the observations in the second fold, then the model is fit to the first and second fold and the posterior states are used to estimate the states from the third fold, and so on with increasingly large numbers of folds used for fitting a model to predict the states from the subsequent fold. With 63 time points, each of the five folds represents approximately 13 time points. Keep in mind, however, that each time point corresponds to many (100-1000) individual observations.</w:t>
-      </w:r>
-    </w:p>
-    <w:p>
-      <w:pPr>
-        <w:pStyle w:val="BodyText"/>
-      </w:pPr>
-      <w:r>
-        <w:t xml:space="preserve">See our code repository https://github.com/psmits/trident for full code details. Our code uses</w:t>
-      </w:r>
-      <w:r>
-        <w:t xml:space="preserve"> </w:t>
-      </w:r>
-      <w:r>
-        <w:t xml:space="preserve">“</w:t>
-      </w:r>
-      <w:r>
-        <w:t xml:space="preserve">tidyverse</w:t>
-      </w:r>
-      <w:r>
-        <w:t xml:space="preserve">”</w:t>
-      </w:r>
-      <w:r>
-        <w:t xml:space="preserve"> </w:t>
-      </w:r>
-      <w:r>
-        <w:t xml:space="preserve">tools such as</w:t>
+        <w:t xml:space="preserve">See our code repository at https://github.com/psmits/trident for full code details. The entire analysis was coded in R and uses tidyverse-style tools such as</w:t>
       </w:r>
       <w:r>
         <w:t xml:space="preserve"> </w:t>
@@ -2846,7 +2131,7 @@
         <w:t xml:space="preserve">(Wickham et al. 2018)</w:t>
       </w:r>
       <w:r>
-        <w:t xml:space="preserve">,</w:t>
+        <w:t xml:space="preserve">, and</w:t>
       </w:r>
       <w:r>
         <w:t xml:space="preserve"> </w:t>
@@ -2882,7 +2167,37 @@
         <w:t xml:space="preserve">(Kay 2018)</w:t>
       </w:r>
       <w:r>
-        <w:t xml:space="preserve">, thus some familiarity with that package ecosystem is necessary to fully comprehend how we’ve processed our data and results.</w:t>
+        <w:t xml:space="preserve">. Additionally, all of our models were written using the</w:t>
+      </w:r>
+      <w:r>
+        <w:t xml:space="preserve"> </w:t>
+      </w:r>
+      <w:r>
+        <w:rPr>
+          <w:rStyle w:val="VerbatimChar"/>
+        </w:rPr>
+        <w:t xml:space="preserve">brms</w:t>
+      </w:r>
+      <w:r>
+        <w:t xml:space="preserve"> </w:t>
+      </w:r>
+      <w:r>
+        <w:t xml:space="preserve">(Bürkner 2017; Bürkner 2018)</w:t>
+      </w:r>
+      <w:r>
+        <w:t xml:space="preserve"> </w:t>
+      </w:r>
+      <w:r>
+        <w:t xml:space="preserve">R package, which implements Stan-based Bayesian models which are fit via Hamiltonian Monte Carlo</w:t>
+      </w:r>
+      <w:r>
+        <w:t xml:space="preserve"> </w:t>
+      </w:r>
+      <w:r>
+        <w:t xml:space="preserve">(Stan Development Team 2017)</w:t>
+      </w:r>
+      <w:r>
+        <w:t xml:space="preserve">.</w:t>
       </w:r>
     </w:p>
     <w:p>
@@ -6893,7 +6208,7 @@
         <w:pStyle w:val="Bibliography"/>
       </w:pPr>
       <w:r>
-        <w:t xml:space="preserve">Hastie, Trevor, Robert Tibshirani, and Jerome Friedman. 2009. “The Elements of Statistical Learning.”</w:t>
+        <w:t xml:space="preserve">Hastie, Trevor, Robert Tibshirani, and Jerome Friedman. 2009.</w:t>
       </w:r>
       <w:r>
         <w:t xml:space="preserve"> </w:t>
@@ -6902,13 +6217,10 @@
         <w:rPr>
           <w:i/>
         </w:rPr>
-        <w:t xml:space="preserve">Bayesian Forecasting and Dynamic Models</w:t>
-      </w:r>
-      <w:r>
-        <w:t xml:space="preserve"> </w:t>
-      </w:r>
-      <w:r>
-        <w:t xml:space="preserve">1: 1–694. doi:</w:t>
+        <w:t xml:space="preserve">The Elements of Statistical Learning</w:t>
+      </w:r>
+      <w:r>
+        <w:t xml:space="preserve">. 2nd ed. New York, NY: Springer. doi:</w:t>
       </w:r>
       <w:hyperlink r:id="rId61">
         <w:r>
@@ -7784,7 +7096,7 @@
     </w:lvl>
   </w:abstractNum>
   <w:abstractNum w:abstractNumId="990">
-    <w:nsid w:val="f589ba3c"/>
+    <w:nsid w:val="f5c5d835"/>
     <w:multiLevelType w:val="multilevel"/>
     <w:lvl w:ilvl="0">
       <w:numFmt w:val="bullet"/>

</xml_diff>

<commit_message>
additional word smithing to methods and supplement
</commit_message>
<xml_diff>
--- a/doc/paper.docx
+++ b/doc/paper.docx
@@ -121,7 +121,7 @@
         <w:t xml:space="preserve"> </w:t>
       </w:r>
       <w:r>
-        <w:t xml:space="preserve">tenant</w:t>
+        <w:t xml:space="preserve">tenet</w:t>
       </w:r>
       <w:r>
         <w:t xml:space="preserve"> </w:t>
@@ -139,7 +139,7 @@
         <w:t xml:space="preserve"> </w:t>
       </w:r>
       <w:r>
-        <w:t xml:space="preserve">paleobiology</w:t>
+        <w:t xml:space="preserve">palaeobiology</w:t>
       </w:r>
       <w:r>
         <w:t xml:space="preserve"> </w:t>
@@ -1404,7 +1404,7 @@
         <w:t xml:space="preserve"> </w:t>
       </w:r>
       <w:r>
-        <w:t xml:space="preserve">conservation, paleobiology, extinction, forecasting</w:t>
+        <w:t xml:space="preserve">conservation, palaeobiology, extinction, forecasting</w:t>
       </w:r>
     </w:p>
     <w:p>
@@ -1422,7 +1422,16 @@
         <w:pStyle w:val="FirstParagraph"/>
       </w:pPr>
       <w:r>
-        <w:t xml:space="preserve">Being able to predict which species are more likely than others to go extinct over a given time frame is crucial for planning decisions policies to ameliorate the current biodiversity crisis. Some species have been the focus of intense study to define short-term (e.g. decadal to centennial scale) abundance and geographic range trajectories.</w:t>
+        <w:t xml:space="preserve">The intensifying biodiversity crisis confronts conservation biologists with the difficult task of trying to predict which species are most threatened with extinction in the nea future. Such predictions are difficult because reliable population and geographic range time series are typically known for only the past few decades in even the best-studied groups, and because few modern extinctions have been adequately documented. This has led to the suggestions that some risk assessments might be improved by incorporating palaeontological data</w:t>
+      </w:r>
+      <w:r>
+        <w:t xml:space="preserve"> </w:t>
+      </w:r>
+      <w:r>
+        <w:t xml:space="preserve">(Finnegan et al. 2015; Kiessling and Kocsis 2016b)</w:t>
+      </w:r>
+      <w:r>
+        <w:t xml:space="preserve">. The fossil record preserves information about the full histories, include ultimate extinction, of thousands of lineages, and this information can help to augment the shorter-term higher-resolution data used to make risk assessments of extant taxa.</w:t>
       </w:r>
     </w:p>
     <w:p>
@@ -1430,16 +1439,28 @@
         <w:pStyle w:val="BodyText"/>
       </w:pPr>
       <w:r>
-        <w:t xml:space="preserve">We cannot know, however, we do not yet know which species are going to go extinct because this has not happened yet – it is unobservable. We approach this problem by analyzing the past in order to predict the future. The fossil record preserves past extinction events, allowing us to develop a predictive model of species extinction based on this record and the properties of the observed species, both extinct and extant</w:t>
-      </w:r>
-      <w:r>
-        <w:t xml:space="preserve"> </w:t>
-      </w:r>
-      <w:r>
-        <w:t xml:space="preserve">(Harnik et al. 2012; Finnegan et al. 2015)</w:t>
-      </w:r>
-      <w:r>
-        <w:t xml:space="preserve">. By assessing the predictive performance of this model on unobserved data, we can quantify how precise our best estimates will be for future extinctions – we ask the probability that, given two random species, we correctly rank their relative risks of extinction.</w:t>
+        <w:t xml:space="preserve">Past palaeobiological studies of extinction have frequently focused on identifying and measuring the effect of various potential predictors on extinction risk</w:t>
+      </w:r>
+      <w:r>
+        <w:t xml:space="preserve"> </w:t>
+      </w:r>
+      <w:r>
+        <w:t xml:space="preserve">(Harnik 2011; Smits 2015; Peters 2008; Payne and Finnegan 2007; Harnik, Simpson, and Payne 2012; Ezard et al. 2011; Foote 2006)</w:t>
+      </w:r>
+      <w:r>
+        <w:t xml:space="preserve"> </w:t>
+      </w:r>
+      <w:r>
+        <w:t xml:space="preserve">or on how to identify or measure these effects</w:t>
+      </w:r>
+      <w:r>
+        <w:t xml:space="preserve"> </w:t>
+      </w:r>
+      <w:r>
+        <w:t xml:space="preserve">(Alroy 2010b; Alroy 2014; Alroy et al. 2001; Alroy, Koch, and Zachos 2000; Alroy 2000; Foote 2001)</w:t>
+      </w:r>
+      <w:r>
+        <w:t xml:space="preserve">.</w:t>
       </w:r>
     </w:p>
     <w:p>
@@ -1447,7 +1468,38 @@
         <w:pStyle w:val="BodyText"/>
       </w:pPr>
       <w:r>
-        <w:t xml:space="preserve">Studying how species vary in their extinction risk over time means we can assess which species are at greater risk under unobserved conditions. We know that a species’ risk of extinction varies over time in both intensity (average rate) and selectivity (difference in risk between taxa)</w:t>
+        <w:t xml:space="preserve">This focus means that while we have a good understanding of which factors are strong and general determinants of extinction risk, we have less knowledge of how accurate or strong our predictions about the differences in extinction risk are.</w:t>
+      </w:r>
+    </w:p>
+    <w:p>
+      <w:pPr>
+        <w:pStyle w:val="BodyText"/>
+      </w:pPr>
+      <w:r>
+        <w:t xml:space="preserve">Here we ask how precise risk predictions based on fossil data might be. Because future extinctions are unobservable we cannot directly evaluate the ultimate performance of such predictions. However, we can address the question by taking a given point in the geological past, developing predictive model based on extinction patterns prior to that point, and assessing the predictive performance of this model on unobserved (e.g.</w:t>
+      </w:r>
+      <w:r>
+        <w:t xml:space="preserve"> </w:t>
+      </w:r>
+      <w:r>
+        <w:t xml:space="preserve">“</w:t>
+      </w:r>
+      <w:r>
+        <w:t xml:space="preserve">future</w:t>
+      </w:r>
+      <w:r>
+        <w:t xml:space="preserve">”</w:t>
+      </w:r>
+      <w:r>
+        <w:t xml:space="preserve">, from the point of view of the model) extinction/survival events.</w:t>
+      </w:r>
+    </w:p>
+    <w:p>
+      <w:pPr>
+        <w:pStyle w:val="BodyText"/>
+      </w:pPr>
+      <w:r>
+        <w:t xml:space="preserve">Both intensity (average rate) and selectivity (difference in risk between taxa)</w:t>
       </w:r>
       <w:r>
         <w:t xml:space="preserve"> </w:t>
@@ -1456,7 +1508,15 @@
         <w:t xml:space="preserve">(Payne and Finnegan 2007; Payne et al. 2016; Ezard et al. 2011)</w:t>
       </w:r>
       <w:r>
-        <w:t xml:space="preserve">. Species, after all, can go extinct at any</w:t>
+        <w:t xml:space="preserve">. Given this variation, how accurate are our assessments based on past events likely to be when applied to the future? Putting aside the important question of how human activities will alter the determinants of future extinction risk, we can address this uncertainty by specifically including and modeling the temporal variation in extinction risk across a range of extinction intensities and selectivities.</w:t>
+      </w:r>
+    </w:p>
+    <w:p>
+      <w:pPr>
+        <w:pStyle w:val="BodyText"/>
+      </w:pPr>
+      <w:r>
+        <w:t xml:space="preserve">Species, after all, can go extinct at any</w:t>
       </w:r>
       <w:r>
         <w:t xml:space="preserve"> </w:t>
@@ -1482,28 +1542,16 @@
         <w:pStyle w:val="BodyText"/>
       </w:pPr>
       <w:r>
-        <w:t xml:space="preserve">By analyzing extinction and survival data from the fossil record, the hope is this can aide in predicting the extinction risk of extant species – after all, the present must at some level be a function of the past. Past paleobiological studies of extinction have frequently focused on identifying and measuring the effect of various predictors on extinction risk</w:t>
-      </w:r>
-      <w:r>
-        <w:t xml:space="preserve"> </w:t>
-      </w:r>
-      <w:r>
-        <w:t xml:space="preserve">(Harnik 2011; Smits 2015; Peters 2008; Payne and Finnegan 2007; Harnik, Simpson, and Payne 2012; Ezard et al. 2011; Foote 2006)</w:t>
-      </w:r>
-      <w:r>
-        <w:t xml:space="preserve"> </w:t>
-      </w:r>
-      <w:r>
-        <w:t xml:space="preserve">or on how to identify or measure these effects</w:t>
-      </w:r>
-      <w:r>
-        <w:t xml:space="preserve"> </w:t>
-      </w:r>
-      <w:r>
-        <w:t xml:space="preserve">(J. Alroy 2010; Alroy 2014; Alroy et al. 2001; Alroy, Koch, and Zachos 2000; Alroy 2000; Foote 2001)</w:t>
-      </w:r>
-      <w:r>
-        <w:t xml:space="preserve">. This focus means that while we have a good understanding of which factors are strong and general determinants of extinction risk, we have less knowledge of how accurate or strong our predictions about the differences in extinction risk are.</w:t>
+        <w:t xml:space="preserve">Numerous studies have established that geographic range is one of the most important determinants of extinction risk in the fossil record, and that geographic range trajectories are highly variable</w:t>
+      </w:r>
+      <w:r>
+        <w:t xml:space="preserve"> </w:t>
+      </w:r>
+      <w:r>
+        <w:t xml:space="preserve">(Foote 2007; Liow et al. 2010; Liow and Stenseth 2007; Kiessling and Kocsis 2016a; Payne and Finnegan 2007; Jablonski and Roy 2003; Jablonski 2008; Jablonski and Hunt 2006)</w:t>
+      </w:r>
+      <w:r>
+        <w:t xml:space="preserve">. The degree to which the past can help to predict the future fates of species depends in part on the degree to which species’ geographic range trajectories are deterministic versus Markovian. In the former case, knowledge of the specific past trajectory of a species -whether its range has expanded or contracted over a given timespan- might help to improve assessments of its current risk. In the latter case, only the current range of the species conveys useful information about its current risk, although we can still use prior extinction patterns to augment predictions by evaluating the relative extinction risk of species that had similar ranges in the past. Discriminating among these alternative models is thus very important for determining how best to incorporate fossil data in present risk assessments.</w:t>
       </w:r>
     </w:p>
     <w:p>
@@ -1511,48 +1559,6 @@
         <w:pStyle w:val="BodyText"/>
       </w:pPr>
       <w:r>
-        <w:t xml:space="preserve">A related question is if the changes to biotic or abiotic predictors, and not just their values, are similarly important factors for predicting extinction. For example, we know that a species’ global geographic range changes over its duration</w:t>
-      </w:r>
-      <w:r>
-        <w:t xml:space="preserve"> </w:t>
-      </w:r>
-      <w:r>
-        <w:t xml:space="preserve">(Foote 2007; Liow et al. 2010; Liow and Stenseth 2007; Kiessling and Kocsis 2016)</w:t>
-      </w:r>
-      <w:r>
-        <w:t xml:space="preserve">. We also know that a species’ geographic range size is a good predictor of differences extinction risk</w:t>
-      </w:r>
-      <w:r>
-        <w:t xml:space="preserve"> </w:t>
-      </w:r>
-      <w:r>
-        <w:t xml:space="preserve">(Payne and Finnegan 2007; Jablonski and Roy 2003; Jablonski 2008; Jablonski and Hunt 2006)</w:t>
-      </w:r>
-      <w:r>
-        <w:t xml:space="preserve">. This begs the question: how does a species’ extinction risk change over its duration? While the phenomenon of species’ geographic range change over time has been studied</w:t>
-      </w:r>
-      <w:r>
-        <w:t xml:space="preserve"> </w:t>
-      </w:r>
-      <w:r>
-        <w:t xml:space="preserve">(Foote 2007; Liow et al. 2010; Liow and Stenseth 2007; Kiessling and Kocsis 2016)</w:t>
-      </w:r>
-      <w:r>
-        <w:t xml:space="preserve">, the potential predictive impact of this change has been under-evaluated (but see</w:t>
-      </w:r>
-      <w:r>
-        <w:t xml:space="preserve"> </w:t>
-      </w:r>
-      <w:r>
-        <w:t xml:space="preserve">Kiessling and Kocsis (2016)</w:t>
-      </w:r>
-      <w:r>
-        <w:t xml:space="preserve">).</w:t>
-      </w:r>
-      <w:r>
-        <w:t xml:space="preserve"> </w:t>
-      </w:r>
-      <w:r>
         <w:t xml:space="preserve">For this exercise we chose to analyze one of the best-sampled and studied fossil records – the Cenozoic record of skeletonized marine planktonic microorganisms (Foraminifera, Radiolaria, Diatoms, and Coccolithophores). These data are readily available through the Neptune database, an online repository of species occurrences obtained through the Deep Sea Drilling Program and the Ocean Drilling Project</w:t>
       </w:r>
       <w:r>
@@ -1562,13 +1568,7 @@
         <w:t xml:space="preserve">(Lazarus 1994; Spencer-Cervato 1999)</w:t>
       </w:r>
       <w:r>
-        <w:t xml:space="preserve">. This database provides abundant samples in space and time, a high degree of temporal resolution for the entirety of the Cenozoic, and has an internally consistent taxonomic identification strategy – as close to ideal data for this analysis as possible.</w:t>
-      </w:r>
-      <w:r>
-        <w:t xml:space="preserve"> </w:t>
-      </w:r>
-      <w:r>
-        <w:t xml:space="preserve">The Neptune database records multiple phyla-scale taxonomic groups for over 60 million years, with incredible temporal resolution supported by the various age-models of the deep-sea cores from which the occurrences are recorded. Analyzing patterns of extinction and global occurrence at fine temporal scales means we can better elucidate how well we can predict species extinction at human-relevant scales.</w:t>
+        <w:t xml:space="preserve">. This database provides abundant samples in space and time, a high degree of temporal resolution for the entirety of the Cenozoic, and has an internally consistent taxonomic identification strategy – as close to ideal data for this analysis as possible. The Neptune database records multiple phyla-scale taxonomic groups for over 60 million years, with incredible temporal resolution supported by the various age-models of the deep-sea cores from which the occurrences are recorded. Analyzing patterns of extinction and global occurrence at fine temporal scales means we can better elucidate how well we can predict species extinction at human-relevant scales.</w:t>
       </w:r>
     </w:p>
     <w:p>
@@ -1596,7 +1596,7 @@
         <w:pStyle w:val="FirstParagraph"/>
       </w:pPr>
       <w:r>
-        <w:t xml:space="preserve">We analyzed microfossil occurrence information which was downloaded from the Neptune Database</w:t>
+        <w:t xml:space="preserve">We analyzed microfossil occurrence information from the Neptune Database</w:t>
       </w:r>
       <w:r>
         <w:t xml:space="preserve"> </w:t>
@@ -1616,7 +1616,7 @@
         <w:t xml:space="preserve">(Lazarus 1994; Spencer-Cervato 1999)</w:t>
       </w:r>
       <w:r>
-        <w:t xml:space="preserve">. All occurrence information was downloaded for calcareous nannoplankton, diatoms, foraminifera, and radiolarians.This dataset of occurrences was then filtered to just those species which have their first occurrence at most 63 Mya. This choice means that our analysis avoids those taxa which survived the K/Pg boundary, those taxa which arose just after the K/Pg boundary, and means that our occurrence histories line up with the temperature time-series which was used as a predictor of extinction as discussed below.</w:t>
+        <w:t xml:space="preserve">. This dataset of occurrences covered calcareous nannoplankton, diatoms, foraminifera, and radiolarians.These occurrences were then filtered to include only those species who’s first occurrence was no more than 63 Mya. This filtering criterion means that our analysis avoids those taxa which survived the K/Pg boundary, those taxa which arose just after the K/Pg boundary, and ensures that our occurrence histories are congruent with the temperature time-series used as a predictor of extinction (see below).</w:t>
       </w:r>
     </w:p>
     <w:p>
@@ -1624,7 +1624,7 @@
         <w:pStyle w:val="BodyText"/>
       </w:pPr>
       <w:r>
-        <w:t xml:space="preserve">All fossil occurrences were assigned to 1 My bins based on the estimated age of the fossil occurrence. After binning, each taxon’s geographic range was calculated for each of the 1 My bins in which it occurred. Geographic range was calculated as the maximum great circle distance on an ellipsoid (i.e. the Earth) between any two occurrences of that species; this distance was measured in kilometers.</w:t>
+        <w:t xml:space="preserve">All fossil occurrences were assigned to 1 My bins based on the estimated age of the fossil occurrence as listed in the Neptune Database. After binning, each taxon’s geographic range was calculated for each of the 1 My bins in which it occurred. Geographic range was calculated as the maximum great circle distance on an ellipsoid (i.e. the Earth) between any two occurrences of that species; this distance was measured in kilometers.</w:t>
       </w:r>
     </w:p>
     <w:p>
@@ -1632,7 +1632,7 @@
         <w:pStyle w:val="BodyText"/>
       </w:pPr>
       <w:r>
-        <w:t xml:space="preserve">Temperature data used as covariates in this analysis are based on Magnesium/Calcium isotope ratios sourced from</w:t>
+        <w:t xml:space="preserve">Average global temperature of each 1 My bin was calculated from estimates based on Magnesium/Calcium isotope ratios</w:t>
       </w:r>
       <w:r>
         <w:t xml:space="preserve"> </w:t>
@@ -1641,7 +1641,7 @@
         <w:t xml:space="preserve">Cramer et al. (2011)</w:t>
       </w:r>
       <w:r>
-        <w:t xml:space="preserve">. These elemental ratios are considered more accurate estimates of past global temperature when compared to the frequently used Oxygen isotope-based estimates; this is because Mg/Ca based estimates are not effected by ice-volume and fresh-water input (e.g. meteoric water) which can alter Oxygen isotope ratios without reflecting changes to the climate itself. This property is of particular importance for this analysis as polar ice-caps develop midway through the Cenozoic. Our data source,</w:t>
+        <w:t xml:space="preserve">. Elemental ratios are considered more accurate estimates of past global temperature when compared to the frequently used Oxygen isotope-based estimates; this is because Mg/Ca based estimates are not effected by ice-volume and fresh-water input (e.g. meteoric water) which can alter Oxygen isotope ratios without reflecting changes to the climate itself. This property is of particular importance for this analysis as polar ice-caps develop midway through the Cenozoic. Our data source,</w:t>
       </w:r>
       <w:r>
         <w:t xml:space="preserve"> </w:t>
@@ -1650,7 +1650,7 @@
         <w:t xml:space="preserve">Cramer et al. (2011)</w:t>
       </w:r>
       <w:r>
-        <w:t xml:space="preserve">, provides temperature estimates for every 0.1 My from 0 to 63 Mya. We binned these estimates into 1 My intervals as we did with the fossil occurrences. The temperature estimate for each 1 My interval was calculated as the mean of all estimates within that interval.</w:t>
+        <w:t xml:space="preserve">, estimated temperature for every 0.1 My from 0 to 63 Mya. The temperature estimate for each 1 My interval was calculated as the mean of all estimates within that interval.</w:t>
       </w:r>
     </w:p>
     <w:p>
@@ -1658,7 +1658,7 @@
         <w:pStyle w:val="BodyText"/>
       </w:pPr>
       <w:r>
-        <w:t xml:space="preserve">See Section [sec:data_desc] for a further explanation on how observations were temporally binned and how our covariates were standardized and transformed prior to analysis.</w:t>
+        <w:t xml:space="preserve">See Section [sec:data_desc] for a further explanation on how observations were temporally binned, and how our covariates were standardized and transformed prior to analysis.</w:t>
       </w:r>
     </w:p>
     <w:p>
@@ -1676,7 +1676,34 @@
         <w:pStyle w:val="FirstParagraph"/>
       </w:pPr>
       <w:r>
-        <w:t xml:space="preserve">We developed a discrete-time survival model to analyze our data in order to answer our question of how wee can we predict extinction risk at million year time scales. We considered four model variations: covariate effects are constant over time and none of our historical covariates are included (Model C), covariate effects are allowed to vary over time but we include none of our historical covariates (Model V), covariate effects are constant over time and our historical covariates are included (Model CP), covariate effects are allowed to vary over time and we include our historical covariates (Model VP). See Table [tab:model_def] for further explanation of how these models differ from each other. For a complete description of the statistical model used in this analysis, please see Section [sec:model_desc]. For a description of how our models were implemented, please see Section [sec:model_est].</w:t>
+        <w:t xml:space="preserve">We used a discrete-time survival modelling framework in order to estimate how well we can predict extinction risk at one million year time scales. At its core, our model is a multilevel logistic regression with taxon age in millions of years as a varying intercept</w:t>
+      </w:r>
+      <w:r>
+        <w:t xml:space="preserve"> </w:t>
+      </w:r>
+      <w:r>
+        <w:t xml:space="preserve">(Tutz and Schmid 2016)</w:t>
+      </w:r>
+      <w:r>
+        <w:t xml:space="preserve">. We considered four variations of the predictors included in our model: covariate effects are constant over time and none of our historical covariates are included (Model C), covariate effects are allowed to vary over time but none of our historical covariates are included (Model V), covariate effects are constant over time and our historical covariates are included (Model CP), covariate effects are allowed to vary over time and historical covariates are included (Model VP). We always included species geologic age at time of observation as a non-nested varying intercept term. This factor may or may not contribute to differences in species extinction risk over time</w:t>
+      </w:r>
+      <w:r>
+        <w:t xml:space="preserve"> </w:t>
+      </w:r>
+      <w:r>
+        <w:t xml:space="preserve">(Smits 2015; Finnegan, Payne, and Wang 2008; Ezard et al. 2012; Van Valen 1973; Liow et al. 2011; Crampton et al. 2016)</w:t>
+      </w:r>
+      <w:r>
+        <w:t xml:space="preserve">, but its inclusion in our model is critical to its nature as a survival model</w:t>
+      </w:r>
+      <w:r>
+        <w:t xml:space="preserve"> </w:t>
+      </w:r>
+      <w:r>
+        <w:t xml:space="preserve">(Tutz and Schmid 2016)</w:t>
+      </w:r>
+      <w:r>
+        <w:t xml:space="preserve">.</w:t>
       </w:r>
     </w:p>
     <w:p>
@@ -1684,25 +1711,7 @@
         <w:pStyle w:val="BodyText"/>
       </w:pPr>
       <w:r>
-        <w:t xml:space="preserve">Importantly, we include species geologic age at time of observation as a non-nested varying intercept term. This factor may or may not contribute to differences in species extinction risk over time</w:t>
-      </w:r>
-      <w:r>
-        <w:t xml:space="preserve"> </w:t>
-      </w:r>
-      <w:r>
-        <w:t xml:space="preserve">(Smits 2015; Finnegan, Payne, and Wang 2008; Ezard et al. 2012; Van Valen 1973; Liow et al. 2011; Crampton et al. 2016)</w:t>
-      </w:r>
-      <w:r>
-        <w:t xml:space="preserve">, but its inclusion in our model is critical to its nature as a survival model</w:t>
-      </w:r>
-      <w:r>
-        <w:t xml:space="preserve"> </w:t>
-      </w:r>
-      <w:r>
-        <w:t xml:space="preserve">(Tutz and Schmid 2016)</w:t>
-      </w:r>
-      <w:r>
-        <w:t xml:space="preserve">. Again, see Section [sec:model_desc] for how this term was specified as part of our model.</w:t>
+        <w:t xml:space="preserve">See Table [tab:model_def] for further explanation of how the four models we considered differ from each other. A complete description of the statistical model used in this analysis is available in Section [sec:model_desc]. Additionally, the full description of how these models were implemented and coded, including choice of priors, is available Section [sec:model_est].</w:t>
       </w:r>
     </w:p>
     <w:p>
@@ -2051,7 +2060,7 @@
         <w:pStyle w:val="FirstParagraph"/>
       </w:pPr>
       <w:r>
-        <w:t xml:space="preserve">We are interested in model performance into two contexts: in-sample and out-of-sample predictive performance i.e. forecasting.</w:t>
+        <w:t xml:space="preserve">We are interested in our models’ performance into two contexts: in-sample and out-of-sample predictive performance i.e. forecasting.</w:t>
       </w:r>
     </w:p>
     <w:p>
@@ -2059,7 +2068,16 @@
         <w:pStyle w:val="BodyText"/>
       </w:pPr>
       <w:r>
-        <w:t xml:space="preserve">In-sample forecasting means we are estimating how well our model predicts extinction probability for observations that that model was fit to. This is a posterior predictive check in that we are comparing the posterior predictive distribution to our observed data.</w:t>
+        <w:t xml:space="preserve">In-sample forecasting means we are estimating how well our model predicts extinction probability for observations that that model was fit to. This is a posterior predictive check in that we are comparing the posterior predictive distribution to our observed data. In-sample forecasting measures, however, are not necessarily good estimates of the model’s ability to predict data from the future</w:t>
+      </w:r>
+      <w:r>
+        <w:t xml:space="preserve"> </w:t>
+      </w:r>
+      <w:r>
+        <w:t xml:space="preserve">(Hastie, Tibshirani, and Friedman 2009)</w:t>
+      </w:r>
+      <w:r>
+        <w:t xml:space="preserve">.</w:t>
       </w:r>
     </w:p>
     <w:p>
@@ -2067,7 +2085,7 @@
         <w:pStyle w:val="BodyText"/>
       </w:pPr>
       <w:r>
-        <w:t xml:space="preserve">We are particularly interested in understanding how well our model forecasts extinction probability of data from the future that the model was not fit to (out-of-sample data). These in-sample measures, however, are not necessarily good estimates of the model’s ability to predict data from the future. To quantify our ability to forecast species’ extinction risk, we estimated average out-of-sample forecasting performance using 5-fold time-series cross-validation. For time-series data, the folds (data partitions) are approximately equal segments of time. Each fold represents a sequence of time points. With 63 time points, each of the five folds represents approximately 13 time points. Keep in mind, however, that each time point corresponds to many (100-1000) individual observations.</w:t>
+        <w:t xml:space="preserve">We are particularly interested in understanding how well our model forecasts extinction probability of data from the future that the model was not fit to (out-of-sample data). To quantify our ability to forecast species’ extinction risk, we estimated average out-of-sample forecasting performance using 5-fold time-series cross-validation. For time-series data, the folds (data partitions) are approximately equal segments of time. Each fold represents a sequence of time points. With 63 time points, each of the five folds represents approximately 13 time points. Keep in mind, however, that each time point corresponds to many (100-1000) individual observations.</w:t>
       </w:r>
     </w:p>
     <w:p>
@@ -2075,7 +2093,7 @@
         <w:pStyle w:val="BodyText"/>
       </w:pPr>
       <w:r>
-        <w:t xml:space="preserve">Here is a description of how k-fold cross-validation for time series precedes</w:t>
+        <w:t xml:space="preserve">k-fold cross-validation for time series follows a specific sequence of procedures</w:t>
       </w:r>
       <w:r>
         <w:t xml:space="preserve"> </w:t>
@@ -2084,7 +2102,7 @@
         <w:t xml:space="preserve">(Arlot and Celisse 2009; Bergmeir, Hyndman, and Koo 2018)</w:t>
       </w:r>
       <w:r>
-        <w:t xml:space="preserve">. The model is fit first to the first fold (time segment), and the posterior estimates of that fit are then used to forecast the extinction probability of the second fold (i.e. the future). Then the model is fit to the first and second golds, and the posterior estimates of that fit are used to forecast the extinction probability of the third fold. This process continues with the model fit to the first three folds used to forecast extinction probabilities for the fourth fold, and then the model fit to the first four folds being used to forecast the fifth fold.</w:t>
+        <w:t xml:space="preserve">. First, the model is fit to the first fold (time segment), and the posterior estimates of that fit are then used to forecast the extinction probability of the second fold (i.e. the future). Then the model is fit to the combined first and second folds, and the posterior estimates of that fit are used to forecast the extinction probability of the third fold. Continuing, the model is then fit to the first three folds combined and is then used to forecast extinction probabilities for the fourth fold. Finally, the model is fit to the first four folds combined and then is used to forecast the fifth fold. The results from these forecasts are then combined to yield our estimate of expected out-of-sample performance.</w:t>
       </w:r>
     </w:p>
     <w:p>
@@ -2092,7 +2110,7 @@
         <w:pStyle w:val="BodyText"/>
       </w:pPr>
       <w:r>
-        <w:t xml:space="preserve">Relative and absolute model adequacy of the four variant models was compared using the area under the receiver operating characteristic curve or AUC</w:t>
+        <w:t xml:space="preserve">The relative adequacy of the four model variants was compared using the area under the receiver operating characteristic curve or AUC</w:t>
       </w:r>
       <w:r>
         <w:t xml:space="preserve"> </w:t>
@@ -2101,7 +2119,7 @@
         <w:t xml:space="preserve">(Fawcett 2006; Mason and Graham 2002)</w:t>
       </w:r>
       <w:r>
-        <w:t xml:space="preserve">. This measure is commonly used in classification problems as it has the desirable characteristic of comparing the model’s true positive rate with its false positive rate, as opposed to accuracy which only considers the count of true positives. AUC ranges between 0.5 and 1, with 0.5 indicating no improvement in performance from random and 1 indicating perfect performance. AUC can be interpreted as the probability that our model correctly ranks the relative extinction risks of any two randomly selected species</w:t>
+        <w:t xml:space="preserve">. This measure is commonly used to measure the performance of classification models as it has the desirable characteristic of comparing the model’s true positive rate with its false positive rate, as opposed to accuracy which only considers true positives. AUC ranges between 0.5 and 1, with 0.5 indicating no difference in classification from random and 1 indicating perfect classification. AUC can be interpreted as the probability that our model correctly ranks the relative extinction risks of a randomly selected extinct-extant species pair</w:t>
       </w:r>
       <w:r>
         <w:t xml:space="preserve"> </w:t>
@@ -2131,7 +2149,7 @@
         <w:t xml:space="preserve">(Tang, He, and Tu 2012)</w:t>
       </w:r>
       <w:r>
-        <w:t xml:space="preserve">, which means that values between 0.7 and 0.8 could then be considered</w:t>
+        <w:t xml:space="preserve">, so we interpret values between 0.7 and 0.8 could then be considered</w:t>
       </w:r>
       <w:r>
         <w:t xml:space="preserve"> </w:t>
@@ -2140,18 +2158,36 @@
         <w:t xml:space="preserve">“</w:t>
       </w:r>
       <w:r>
-        <w:t xml:space="preserve">fair.</w:t>
+        <w:t xml:space="preserve">fair,</w:t>
       </w:r>
       <w:r>
         <w:t xml:space="preserve">”</w:t>
       </w:r>
+      <w:r>
+        <w:t xml:space="preserve"> </w:t>
+      </w:r>
+      <w:r>
+        <w:t xml:space="preserve">and values between 0.6 and 0.7 as</w:t>
+      </w:r>
+      <w:r>
+        <w:t xml:space="preserve"> </w:t>
+      </w:r>
+      <w:r>
+        <w:t xml:space="preserve">“</w:t>
+      </w:r>
+      <w:r>
+        <w:t xml:space="preserve">poor.</w:t>
+      </w:r>
+      <w:r>
+        <w:t xml:space="preserve">”</w:t>
+      </w:r>
     </w:p>
     <w:p>
       <w:pPr>
         <w:pStyle w:val="BodyText"/>
       </w:pPr>
       <w:r>
-        <w:t xml:space="preserve">See our code repository at https://github.com/psmits/trident for full code details. The entire analysis was coded in R and uses tidyverse and tidyverse adjacent tools such as</w:t>
+        <w:t xml:space="preserve">See our code repository at https://github.com/psmits/trident for full code details. This entire analysis was coded in R and uses tidyverse and tidyverse adjacent tools such as</w:t>
       </w:r>
       <w:r>
         <w:t xml:space="preserve"> </w:t>
@@ -2169,7 +2205,7 @@
         <w:t xml:space="preserve">(Wickham et al. 2018)</w:t>
       </w:r>
       <w:r>
-        <w:t xml:space="preserve">, and</w:t>
+        <w:t xml:space="preserve">,</w:t>
       </w:r>
       <w:r>
         <w:t xml:space="preserve"> </w:t>
@@ -2291,7 +2327,7 @@
         <w:pStyle w:val="FirstParagraph"/>
       </w:pPr>
       <w:r>
-        <w:t xml:space="preserve">The in-sample model comparisons are for determining their relative adequacy, or a model’s ability to represent the data it was fit to. Comparison between the posterior predictive estimates of in-sample AUC for each of the four models demonstrates that, overall, all the models have approximately equal in-sample performance (Fig. [fig:auc_hist]). The parameter rich model VP has the greatest median in-sample AUC when compared to the other three models, but there is substantial overlap in their posterior distributions. Additionally, while our parameter rich model VP is possibly the most adequately performing model, the difference or improvement to performance is minimal at best – all four models have approximately equal in-sample AUC posterior distributions. All the in-sample AUC estimates from our models are concentrated on an AUC value of 0.77. It is therefore hard to conclude that there is one</w:t>
+        <w:t xml:space="preserve">The in-sample model comparisons are useful comparing the relative ability of our models to represent the data it was fit to. Comparison between the posterior distributions of in-sample AUC for each of the four models demonstrates that all of our models have approximately equal in-sample forecasting performance (Fig. [fig:auc_hist]). The parameter rich model VP has the greatest median in-sample AUC when compared to the other three models, but there is substantial overlap in their posterior distributions. Additionally, while our parameter rich model VP is possibly the most adequately performing model, the difference or improvement to performance is minimal at best – all four models have approximately equal in-sample AUC posterior distributions. All the in-sample AUC estimates from our models are concentrated on an AUC value of 0.77. It is therefore hard to conclude that there is one</w:t>
       </w:r>
       <w:r>
         <w:t xml:space="preserve"> </w:t>
@@ -2317,7 +2353,7 @@
         <w:pStyle w:val="BodyText"/>
       </w:pPr>
       <w:r>
-        <w:t xml:space="preserve">There are one or more time periods where posterior predictive in-sample AUC has a median value less than or equal to 0.5 for the various taxon/model combinations (Fig. [fig:auc_taxon_time]). However, this pattern is absent for the posterior predictive distribution of Foraminfera and Radiolaria for the VP model. Additionally, these periods of low model performance are rarer for the posterior predictive distribution of the VP model for calcareous nannoplankton and Dinoflagellates when compared to the other three models.</w:t>
+        <w:t xml:space="preserve">There are one or more time periods where our posterior distribution of in-sample AUC has a median value less than or equal to 0.5 (Fig. [fig:auc_taxon_time]). However, this pattern is absent for the posterior estimates of in-sample AUC for Foraminfera and Radiolaria as fit by the VP model. In contrast, there are fewer periods of low model performance for calcareous nannoplankton and Dinoflagellates as estimated from our VP model than in those estimates from the other three model variations.</w:t>
       </w:r>
     </w:p>
     <w:p>
@@ -2369,7 +2405,7 @@
         <w:t xml:space="preserve">(Hastie, Tibshirani, and Friedman 2009)</w:t>
       </w:r>
       <w:r>
-        <w:t xml:space="preserve">. We find the visual degree of this multimodality increases with model complexity (Fig. [fig:fold_auc]), most likely because the complex models allow for predictor effects to vary with time which allows for a greater range in possible parameter values which in turn yield a greater range of posterior predictions.</w:t>
+        <w:t xml:space="preserve">. We find that this multimodality increases with model complexity (Fig. [fig:fold_auc]), most likely because the complex models allow for predictor effects to vary with time which allows for a greater range in possible parameter values which in turn yield a greater range of posterior predictions.</w:t>
       </w:r>
     </w:p>
     <w:p>
@@ -2377,7 +2413,7 @@
         <w:pStyle w:val="BodyText"/>
       </w:pPr>
       <w:r>
-        <w:t xml:space="preserve">Comparison between the in-sample forecasting performance distributions of expected out-of-sample AUC reveals a similar range in plausible values for all models (Fig. [fig:auc_hist], [fig:fold_auc]). Interestingly, the differences in the posterior predictive distributions of AUC for the models have decreased. For example, model VP not clearly better than either models V or CP (Fig. [fig:fold_auc]), which were shown earlier to be obviously worse-performing models based on in-sample performance (Fig. [fig:auc_hist]). These differences mean that the rank order of median out-of-sample AUC is different from the rank order of median in-sample AUC. However, the shapes of the posterior distributions means interpretations based only on the median values is incorrect – the models are effectively indistinguishable in their out-of-sample forecast performance.</w:t>
+        <w:t xml:space="preserve">Comparison between the in-sample forecasting performance estimates to the expected out-of-sample AUC estimates reveals a similar range in performance for all models (Fig. [fig:auc_hist], [fig:fold_auc]). Interestingly, the differences in posterior predictive distributions of AUC between the four model variations has decreased. For example, the VP model no longer has the greatest median AUC of the four models (Fig. [fig:fold_auc]). These differences mean that the rank order of median out-of-sample AUC is different from the rank order of median in-sample AUC. However, making interpretations bsaed only incorrect – our estimates are the full posterior, not individual points. Because of this, the four models are effectively indistinguishable in their out-of-sample forecast performance (Fig. [fig:fold_auc]).</w:t>
       </w:r>
     </w:p>
     <w:p>
@@ -2385,7 +2421,7 @@
         <w:pStyle w:val="BodyText"/>
       </w:pPr>
       <w:r>
-        <w:t xml:space="preserve">We can also compare the posterior predictive distribution of expected out-of-sample AUC over time and taxonomic group for each of the four models (Fig. [fig:fold_auc_taxon_time]). The time-series of posterior predictive values for each model are broadly congruent between each taxonomic group.</w:t>
+        <w:t xml:space="preserve">We can also compare the posterior predictive distribution of expected out-of-sample AUC over time and taxonomic group for each of the four models (Fig. [fig:fold_auc_taxon_time]). In all cases, our four models are nearly identical in their out-of-sample forecasting performance over time and between each of the taxonomic groups.</w:t>
       </w:r>
     </w:p>
     <w:p>
@@ -2393,7 +2429,7 @@
         <w:pStyle w:val="BodyText"/>
       </w:pPr>
       <w:r>
-        <w:t xml:space="preserve">In the analysis of the posterior predictive distributions of AUC from the in-sample forecasts for the four models, we noted that there were time intervals where the models’ predictions were no better than random (Fig. [fig:auc_taxon_time]). This occurrence is generally much rarer for the posterior predictive distribution of AUC from the out-of-sample forecasts – the major exception to this is Dinoflagellates, which for all four models has at least one time interval where the median the AUC of out-of-sample data were no better random. In contrast, the only other group for which median posterior predictive estimate of out-of-sample AUC reaches 0.5 is calcareous nannoplankton, and then only with model V.</w:t>
+        <w:t xml:space="preserve">In the analysis of the in-sample forecast performance of the four models, we noted that there were time intervals where our predictions were no better than random (Fig. [fig:auc_taxon_time]). This occurrence is generally much rarer for the posterior distribution of AUC from the out-of-sample forecasts. The major exception to this pattern are our estimates for the Dinoflagellates, which has at least one time interval for all four models where the median AUC of the out-of-sample forecasts were no better random. In contrast, the only other group for which median posterior predictive estimate of out-of-sample AUC reaches 0.5 is calcareous nannoplankton, and then only with model V.</w:t>
       </w:r>
     </w:p>
     <w:p>
@@ -2417,7 +2453,7 @@
         <w:pStyle w:val="BodyText"/>
       </w:pPr>
       <w:r>
-        <w:t xml:space="preserve">We quantitatively compared our AUC estimates from the out-of-sample forecasts to the AUC estimates from our in-sample forecasts by subtracting the in-sample AUC estimates from the out-of-sample AUC estimates (Fig. [fig:oos_ins_diff]). This calculation means that differences close to 0 indicate complete congruence between in-sample and out-of-sample forecasts. A positive difference indicates that our out-of-sample forecasts are actually higher performing than our in-sample forecasts, while negative difference indicates poorer out-of-sample performance than in-sample forecast. Divergences between our out-of-sample and in-sample forecasts are rare and tend to not form multimillion year patters, quantifying the broad congruence that the visual comparison of the two types of AUC time series suggest (Fig. [fig:auc_taxon_time], [fig:fold_auc_taxon_time]). The only major multimillion year pattern indicating significantly poorer out-of-sample forecast performance than in-sample forecast performance is for Radiolaria based on the VP model concentrated around 30 Mya (Fig. [fig:oos_ins_diff]).</w:t>
+        <w:t xml:space="preserve">We compared the difference in our AUC estimates from the out-of-sample forecasts to the AUC estimates from our in-sample forecasts by subtracting the in-sample AUC estimates from the out-of-sample AUC estimates (Fig. [fig:oos_ins_diff]). A difference in AUC close to 0 indicates complete congruence between the in-sample and out-of-sample forecasts. A positive difference indicates that our out-of-sample forecasts are actually higher performing than our in-sample forecasts, while negative difference indicates poorer out-of-sample performance than in-sample forecast. Divergences between our out-of-sample and in-sample forecasts are rare and tend to not form multimillion year patters, something that is consistent with the broad visual congruence between the in-sample and out-of-sample forecast performance (Fig. [fig:auc_taxon_time], [fig:fold_auc_taxon_time]). The only major multimillion year pattern indicating significantly poorer out-of-sample forecast performance than in-sample forecast performance is for Radiolaria based on the VP model concentrated around 30 Mya (Fig. [fig:oos_ins_diff]).</w:t>
       </w:r>
     </w:p>
     <w:p>
@@ -2451,7 +2487,25 @@
         <w:pStyle w:val="FirstParagraph"/>
       </w:pPr>
       <w:r>
-        <w:t xml:space="preserve">The results of this paper set out our baseline ability to predict relative differences in extinction risk. We find that all of our model have an approximate 77% to 79% probability of correctly rank the extinction risk of two randomly selected in-sample observations. Similarly, these models are expected to correctly forecast the rank order in extinction risk of two randomly selected out-of-sample observations approximately 70% to 80% of the time. A slight decrease in performance when dealing with out-of-sample observations makes sense: each of the models fit during cross-validation is based on less data than the model fit on the full data (between 1/5th to 4/5ths of the original). Additionally, a potential decrease in precision when forecasting the future of extinction risk is almost to be expected as the future is not necessarily the same as the past. However, the similarly between the in-sample and out-of-sample results indicates that our model is fairly robust to how extinction intensity has changed over the Cenozoic.</w:t>
+        <w:t xml:space="preserve">We find that all of our models are expected to correctly forecasting the rank order in extinction risk of two randomly selected future observations between 70% to 80% of the time. One of the most striking aspects of these results is the similarity in forecasting performance for in-sample and out-of-sample observations. A slight decrease in performance when dealing with out-of-sample observations makes sense: each of the models fit during cross-validation is based on fewer data than the model fit on the full data (between 1/5th to 4/5ths of the original). Additionally, a potential decrease in precision when forecasting the future of extinction risk is almost to be expected as the future is not necessarily the same as the past. However, the similarly between the in-sample and out-of-sample results indicates that our model is fairly robust to how extinction intensity has changed over the Cenozoic. An important caveat to our results is that human impacts may substantially alter extinction risk dynamics away from the average Cenozoic</w:t>
+      </w:r>
+      <w:r>
+        <w:t xml:space="preserve"> </w:t>
+      </w:r>
+      <w:r>
+        <w:t xml:space="preserve">“</w:t>
+      </w:r>
+      <w:r>
+        <w:t xml:space="preserve">state</w:t>
+      </w:r>
+      <w:r>
+        <w:t xml:space="preserve">”</w:t>
+      </w:r>
+      <w:r>
+        <w:t xml:space="preserve"> </w:t>
+      </w:r>
+      <w:r>
+        <w:t xml:space="preserve">so that the future could become less predictable than it has been in the past.</w:t>
       </w:r>
     </w:p>
     <w:p>
@@ -2459,7 +2513,25 @@
         <w:pStyle w:val="BodyText"/>
       </w:pPr>
       <w:r>
-        <w:t xml:space="preserve">One of the most striking results of this analysis is that the in-sample and out-of-sample forecasts made with our models demonstrate that while models where the historical covariates are predictors of species extinction have better in-sample performance (Fig. [fig:auc_hist], [fig:auc_taxon_time]), all of them forecast the extinction risk of out-of-sample data with a similar degree of success (Fig. [fig:fold_auc], [fig:fold_auc_taxon_time]).</w:t>
+        <w:t xml:space="preserve">We also find that our four models are practically identical in their ability to make forecasts both in-sample and out-of-sample. Although the in-sample AUC estimates differ between models, all of these estimates are in a narrow range of possible AUC values (Fig. [fig:auc_hist]). While the</w:t>
+      </w:r>
+      <w:r>
+        <w:t xml:space="preserve"> </w:t>
+      </w:r>
+      <w:r>
+        <w:t xml:space="preserve">“</w:t>
+      </w:r>
+      <w:r>
+        <w:t xml:space="preserve">best</w:t>
+      </w:r>
+      <w:r>
+        <w:t xml:space="preserve">”</w:t>
+      </w:r>
+      <w:r>
+        <w:t xml:space="preserve"> </w:t>
+      </w:r>
+      <w:r>
+        <w:t xml:space="preserve">model does include the historical covariates and allows all covariate effects to vary over time, its practical difference in performance versus the other models is negligible (Fig. [fig:fold_auc]). This means that even though model VP has a statistically greater AUC for in-sample forecasts than the other three models, this result is not practically or scientifically significant. The results of the out-of-sample forecasts illustrate this point in full, as all four models have functionally identical out-of-sample performance.</w:t>
       </w:r>
     </w:p>
     <w:p>
@@ -2467,53 +2539,7 @@
         <w:pStyle w:val="BodyText"/>
       </w:pPr>
       <w:r>
-        <w:t xml:space="preserve">Other noteworthy aspects of the results of our in-sample forecasts are that although AUC estimates for our models differ significantly between models, all of these estimates are in a narrow range of possible AUC values (Fig. [fig:auc_hist]). For our in-sample results, while the statistically best model does include the historical covariates and allows all covariate effects to vary over time, its practical difference in performance compared to the other models is virtually negligible (Fig. [fig:fold_auc]). This means that even though model VP has a</w:t>
-      </w:r>
-      <w:r>
-        <w:t xml:space="preserve"> </w:t>
-      </w:r>
-      <w:r>
-        <w:rPr>
-          <w:i/>
-        </w:rPr>
-        <w:t xml:space="preserve">statistically</w:t>
-      </w:r>
-      <w:r>
-        <w:t xml:space="preserve"> </w:t>
-      </w:r>
-      <w:r>
-        <w:t xml:space="preserve">greater AUC than the other three models, this result is not practically or</w:t>
-      </w:r>
-      <w:r>
-        <w:t xml:space="preserve"> </w:t>
-      </w:r>
-      <w:r>
-        <w:rPr>
-          <w:i/>
-        </w:rPr>
-        <w:t xml:space="preserve">scientifically</w:t>
-      </w:r>
-      <w:r>
-        <w:t xml:space="preserve"> </w:t>
-      </w:r>
-      <w:r>
-        <w:t xml:space="preserve">significant.</w:t>
-      </w:r>
-    </w:p>
-    <w:p>
-      <w:pPr>
-        <w:pStyle w:val="BodyText"/>
-      </w:pPr>
-      <w:r>
-        <w:t xml:space="preserve">The success of our models is partially driven by the size of our dataset and the hierarchical structure of our model. Our estimates are based on rather limited information about the taxa themselves, and our model only takes into account some aspects of species geographic range and their rough taxonomic grouping. Instead of relying on large amounts of ecological information to shape individual differences, our model leverages most of the Neptune dataset through a multilevel model to constrain and improve our parameter estimates by sharing information about those parameters across taxa and time.</w:t>
-      </w:r>
-    </w:p>
-    <w:p>
-      <w:pPr>
-        <w:pStyle w:val="BodyText"/>
-      </w:pPr>
-      <w:r>
-        <w:t xml:space="preserve">The principal reason we were not able to include more biological information in our models is that we lack almost any life history or ecological information on most marine micro- and nanno-plankton. Forams are the exception to this problem – there is life history, ecological, and physiological information for a selection of foram species</w:t>
+        <w:t xml:space="preserve">The quality and consistency of our models out-of-sample forecasting performance is surprising given that its estimates are based on rather limited biological and environmental information about the taxa. Our most complex models are only taking into account some aspects of species geographic range and their taxonomic grouping. The principal reason we were not able to include more biological information in our models is that we lack almost any life history or ecological information on most marine micro- and nannoplankton. Forams are an exception to this problem as aspects of life history, ecology, and physiology for many foram species</w:t>
       </w:r>
       <w:r>
         <w:t xml:space="preserve"> </w:t>
@@ -2522,7 +2548,7 @@
         <w:t xml:space="preserve">(Ezard et al. 2011)</w:t>
       </w:r>
       <w:r>
-        <w:t xml:space="preserve">. However, not this information does not exist all foram species. If we want to include this type of information in a predictive model of extinction risk, we would be able to analyze only a single taxonomic subset of the fossil occurrences present the Neptune Database and then only a limited selection of those species. This means ignoring the majority of occurrence information present in the Neptune database.</w:t>
+        <w:t xml:space="preserve">. However, comparable information does not exist all foram species, nor does this type of data exist for the other three taxonomic groups studied here. Including this type of information in a predictive model of extinction risk we require analyzing a single, limited taxonomic subset of the fossil occurrences present the Neptune Database. This would mean ignoring the majority of occurrence information present in the Neptune database.</w:t>
       </w:r>
     </w:p>
     <w:p>
@@ -2568,7 +2594,7 @@
         <w:pStyle w:val="FirstParagraph"/>
       </w:pPr>
       <w:r>
-        <w:t xml:space="preserve">Because the estimated ages of each occurrence is a product of core-specific age-models and can be overly precise, the hope is that by binning the data this smooths over the between-core heterogeneity and thus homogenizes our disparate data sources. The occurrence histories of each species were then given binary codes used to model the presence or extinction of those species. For every occurrence of a species, except the last, that species is considered to have survived and was marked with a 0. The last occurrence of that species is considered the bin in which the taxon has gone extinct – and is assigned a 1. This protocol means that we are reading the fossil record</w:t>
+        <w:t xml:space="preserve">The estimated age of each occurrence is based on the core-specific age-model that observation is from and can be overly precise. To alleviate this overprecision, we coarsened our temporal information in an effort to limit the effects of between-core heterogeneity in age. The occurrence histories of each species was then summarized as a series of binary codes indicating the presence or last occurrence of that species. For every occurrence of a species, except the last, that species existence and survival is recorded as a 0. The last occurrence of that species is considered the bin in which the taxon has gone extinct – and is recorded as 1. This protocol means that we are reading the fossil record</w:t>
       </w:r>
       <w:r>
         <w:t xml:space="preserve"> </w:t>
@@ -2586,13 +2612,13 @@
         <w:t xml:space="preserve"> </w:t>
       </w:r>
       <w:r>
-        <w:t xml:space="preserve">a practice that is potentially dangerous as it is an overconfident statement of preservation and may be shortening the actual duration of that species</w:t>
-      </w:r>
-      <w:r>
-        <w:t xml:space="preserve"> </w:t>
-      </w:r>
-      <w:r>
-        <w:t xml:space="preserve">(J Alroy 2010; Alroy 2000; Alroy 2014; Foote 1997; Foote and Sepkoski 1999; Foote 2001; Foote and Raup 1996; Lloyd et al. 2012; Marshall 1995; Wang and Marshall 2016)</w:t>
+        <w:t xml:space="preserve">a practice that is potentially dangerous as it is an overconfident statement of preservation and may be shortening the actual durations of the studied species</w:t>
+      </w:r>
+      <w:r>
+        <w:t xml:space="preserve"> </w:t>
+      </w:r>
+      <w:r>
+        <w:t xml:space="preserve">(Alroy 2010a; Alroy 2000; Alroy 2014; Foote 1997; Foote and Sepkoski 1999; Foote 2001; Foote and Raup 1996; Lloyd et al. 2012; Marshall 1995; Wang and Marshall 2016)</w:t>
       </w:r>
       <w:r>
         <w:t xml:space="preserve">. However, this practice is common with marine microfossil data due to their exceptional preservation rate</w:t>
@@ -2604,17 +2630,26 @@
         <w:t xml:space="preserve">(Ezard, Thomas, and Purvis 2013; Ezard and Purvis 2016; Ezard et al. 2011; Liow et al. 2010)</w:t>
       </w:r>
       <w:r>
-        <w:t xml:space="preserve">. In fact, with marine microfossils collected from cores a bigger problem may be over extending the duration of a species due to mixing and smearing within the cores CITATIONS.</w:t>
+        <w:t xml:space="preserve">. In fact, with marine microfossils collected from cores a bigger problem may be over extending the duration of a species due to mixing and smearing within the cores</w:t>
+      </w:r>
+      <w:r>
+        <w:t xml:space="preserve"> </w:t>
+      </w:r>
+      <w:r>
+        <w:t xml:space="preserve">(Mekik and Anderson 2018; Broecker et al. 1999; Mekik 2014; Peng and Broecker 1984)</w:t>
+      </w:r>
+      <w:r>
+        <w:t xml:space="preserve">.</w:t>
       </w:r>
     </w:p>
     <w:p>
       <w:pPr>
         <w:pStyle w:val="Heading3"/>
       </w:pPr>
-      <w:bookmarkStart w:id="34" w:name="covariate-transforms-and-standardizations"/>
+      <w:bookmarkStart w:id="34" w:name="covariate-transformation-and-standardization"/>
       <w:bookmarkEnd w:id="34"/>
       <w:r>
-        <w:t xml:space="preserve">Covariate transforms and standardizations</w:t>
+        <w:t xml:space="preserve">Covariate transformation and standardization</w:t>
       </w:r>
     </w:p>
     <w:p>
@@ -2622,7 +2657,7 @@
         <w:pStyle w:val="FirstParagraph"/>
       </w:pPr>
       <w:r>
-        <w:t xml:space="preserve">Prior to analysis, geographic range was then log-plus-one transformed and standardized by mean-centering the data and then dividing by the standard deviation of the distribution of geographic ranges. This standardization means that a regression coefficient associated with this covariate describes the change in extinction probability per change in standard deviation of geographic range, that coefficients associated with similarly standardized covariates will be directly comparable in magnitude, and that the intercept term corresponds to the expected value of the outcome at when geographic range is its average value</w:t>
+        <w:t xml:space="preserve">Prior to analysis, geographic range was then log-plus-one transformed and standardized by mean-centering the data and then dividing by the standard deviation of the distribution of geographic ranges. This standardization means that a regression coefficient associated with each covariate describes the change in extinction probability per change in standard deviation of that covariate, that coefficients associated with similarly standardized covariates will be directly comparable in magnitude, and that the intercept term corresponds to the expected value of the outcome at when geographic range is its average value</w:t>
       </w:r>
       <w:r>
         <w:t xml:space="preserve"> </w:t>
@@ -2639,7 +2674,7 @@
         <w:pStyle w:val="BodyText"/>
       </w:pPr>
       <w:r>
-        <w:t xml:space="preserve">Temperature was also transformed and standardized the in the same manner as geographic range. Difference in temperature between observations was measured from the standardized temperature values and was not standardized separately.</w:t>
+        <w:t xml:space="preserve">Temperature was also transformed and standardized the in the same manner as geographic range. The change in temperature between an observation and its previous observation was measured from the standardized temperature values and was not standardized separately.</w:t>
       </w:r>
     </w:p>
     <w:p>
@@ -2657,7 +2692,7 @@
         <w:pStyle w:val="FirstParagraph"/>
       </w:pPr>
       <w:r>
-        <w:t xml:space="preserve">In survival analysis, the hazard function describes the instantaneous rate of extinction of a species given its age and relevant covariates. The hazard function is defined as the conditional probability of a species going extinct by the end of the</w:t>
+        <w:t xml:space="preserve">In survival analysis, the hazard function describes the instantaneous rate of extinction of a species given its age and covariate information. The hazard function is defined as the conditional probability of a species going extinct by the end of the</w:t>
       </w:r>
       <w:r>
         <w:t xml:space="preserve"> </w:t>
@@ -2993,7 +3028,7 @@
         <w:t xml:space="preserve"> </w:t>
       </w:r>
       <w:r>
-        <w:t xml:space="preserve">is then modeled as with any regression as it is defined for all real-values. In this case, we opted for a hierarchical/mixed-effects model with multiple non-nested varying intercepts and slopes</w:t>
+        <w:t xml:space="preserve">is then modeled as with any regression. In this case, we opted for a hierarchical/mixed-effects model with multiple non-nested varying intercepts and slopes</w:t>
       </w:r>
       <w:r>
         <w:t xml:space="preserve"> </w:t>
@@ -3290,7 +3325,7 @@
         <w:t xml:space="preserve"> </w:t>
       </w:r>
       <w:r>
-        <w:t xml:space="preserve">describing the average intercept and regression coefficient estimates of each Coefficients for each phylum</w:t>
+        <w:t xml:space="preserve">describing the average intercept and regression coefficient estimates of each phylum</w:t>
       </w:r>
       <w:r>
         <w:t xml:space="preserve"> </w:t>
@@ -4942,7 +4977,7 @@
         <w:t xml:space="preserve">(Stan Development Team 2017)</w:t>
       </w:r>
       <w:r>
-        <w:t xml:space="preserve">. This package provides an interface to the Stan probabilistic programming language for writing hierarchical/mixed-effects models in native R. Posterior estimates were obtained through Hamiltonian Monte Carlo, using 2000 steps divided equally between warm-up and sampling. In order to prevent divergent transitions adapt delta was increased to 0.9999; all other HMC/NUTS sampling parameters were kept at the defaults for rstanarm 2.18.2</w:t>
+        <w:t xml:space="preserve">. This package provides an interface to the Stan probabilistic programming language for writing hierarchical/mixed-effects models in native R. Posterior estimates were obtained through Hamiltonian Monte Carlo, using 2000 steps divided equally between warm-up and sampling. In order to prevent divergent transitions adapt delta was increased to 0.999999; all other HMC/NUTS sampling parameters were kept at the defaults for rstanarm 2.18.2</w:t>
       </w:r>
       <w:r>
         <w:t xml:space="preserve"> </w:t>
@@ -4959,7 +4994,7 @@
         <w:pStyle w:val="BodyText"/>
       </w:pPr>
       <w:r>
-        <w:t xml:space="preserve">An implementation of our full model in</w:t>
+        <w:t xml:space="preserve">To implement our VP model in</w:t>
       </w:r>
     </w:p>
     <w:p>
@@ -4975,7 +5010,7 @@
         <w:pStyle w:val="BodyText"/>
       </w:pPr>
       <w:r>
-        <w:t xml:space="preserve">, given a data.frame of all necessary data in a data.frame called</w:t>
+        <w:t xml:space="preserve">, where</w:t>
       </w:r>
       <w:r>
         <w:t xml:space="preserve"> </w:t>
@@ -4990,7 +5025,10 @@
         <w:t xml:space="preserve">”</w:t>
       </w:r>
       <w:r>
-        <w:t xml:space="preserve">, is coded as:</w:t>
+        <w:t xml:space="preserve"> </w:t>
+      </w:r>
+      <w:r>
+        <w:t xml:space="preserve">is a data.frame object of all necessary data (response, covariates), is coded as:</w:t>
       </w:r>
     </w:p>
     <w:p>
@@ -5108,7 +5146,7 @@
         <w:pStyle w:val="FirstParagraph"/>
       </w:pPr>
       <w:r>
-        <w:t xml:space="preserve">Similarly, our full model can also be implemented using the</w:t>
+        <w:t xml:space="preserve">Similarly, our VP model can be implemented using the</w:t>
       </w:r>
     </w:p>
     <w:p>
@@ -5357,7 +5395,7 @@
         <w:pStyle w:val="Bibliography"/>
       </w:pPr>
       <w:r>
-        <w:t xml:space="preserve">Alroy, J. 2010. “Fair sampling of taxonomic richness and unbiased estimation of origination and extinction rates.”</w:t>
+        <w:t xml:space="preserve">Alroy, John. 2000. “New methods for quantifying macroevolutionary patterns and processes.”</w:t>
       </w:r>
       <w:r>
         <w:t xml:space="preserve"> </w:t>
@@ -5366,6 +5404,40 @@
         <w:rPr>
           <w:i/>
         </w:rPr>
+        <w:t xml:space="preserve">Paleobiology</w:t>
+      </w:r>
+      <w:r>
+        <w:t xml:space="preserve"> </w:t>
+      </w:r>
+      <w:r>
+        <w:t xml:space="preserve">26 (4): 707–33. doi:</w:t>
+      </w:r>
+      <w:hyperlink r:id="rId37">
+        <w:r>
+          <w:rPr>
+            <w:rStyle w:val="Hyperlink"/>
+          </w:rPr>
+          <w:t xml:space="preserve">10.1666/0094-8373(2000)026&lt;0707:NMFQMP&gt;2.0.CO;2</w:t>
+        </w:r>
+      </w:hyperlink>
+      <w:r>
+        <w:t xml:space="preserve">.</w:t>
+      </w:r>
+    </w:p>
+    <w:p>
+      <w:pPr>
+        <w:pStyle w:val="Bibliography"/>
+      </w:pPr>
+      <w:r>
+        <w:t xml:space="preserve">———. 2010a. “Fair sampling of taxonomic richness and unbiased estimation of origination and extinction rates.”</w:t>
+      </w:r>
+      <w:r>
+        <w:t xml:space="preserve"> </w:t>
+      </w:r>
+      <w:r>
+        <w:rPr>
+          <w:i/>
+        </w:rPr>
         <w:t xml:space="preserve">Quantitative Methods in Paleobiology. Paleontological Society Papers.</w:t>
       </w:r>
       <w:r>
@@ -5377,7 +5449,7 @@
       <w:r>
         <w:t xml:space="preserve"> </w:t>
       </w:r>
-      <w:hyperlink r:id="rId37">
+      <w:hyperlink r:id="rId38">
         <w:r>
           <w:rPr>
             <w:rStyle w:val="Hyperlink"/>
@@ -5394,7 +5466,7 @@
         <w:pStyle w:val="Bibliography"/>
       </w:pPr>
       <w:r>
-        <w:t xml:space="preserve">Alroy, J. 2010. “The Shifting Balance of Diversity Among Major Marine Animal Groups.”</w:t>
+        <w:t xml:space="preserve">———. 2010b. “The Shifting Balance of Diversity Among Major Marine Animal Groups.”</w:t>
       </w:r>
       <w:r>
         <w:t xml:space="preserve"> </w:t>
@@ -5411,46 +5483,12 @@
       <w:r>
         <w:t xml:space="preserve">329 (5996): 1191–4. doi:</w:t>
       </w:r>
-      <w:hyperlink r:id="rId38">
+      <w:hyperlink r:id="rId39">
         <w:r>
           <w:rPr>
             <w:rStyle w:val="Hyperlink"/>
           </w:rPr>
           <w:t xml:space="preserve">10.1126/science.1189910</w:t>
-        </w:r>
-      </w:hyperlink>
-      <w:r>
-        <w:t xml:space="preserve">.</w:t>
-      </w:r>
-    </w:p>
-    <w:p>
-      <w:pPr>
-        <w:pStyle w:val="Bibliography"/>
-      </w:pPr>
-      <w:r>
-        <w:t xml:space="preserve">Alroy, John. 2000. “New methods for quantifying macroevolutionary patterns and processes.”</w:t>
-      </w:r>
-      <w:r>
-        <w:t xml:space="preserve"> </w:t>
-      </w:r>
-      <w:r>
-        <w:rPr>
-          <w:i/>
-        </w:rPr>
-        <w:t xml:space="preserve">Paleobiology</w:t>
-      </w:r>
-      <w:r>
-        <w:t xml:space="preserve"> </w:t>
-      </w:r>
-      <w:r>
-        <w:t xml:space="preserve">26 (4): 707–33. doi:</w:t>
-      </w:r>
-      <w:hyperlink r:id="rId39">
-        <w:r>
-          <w:rPr>
-            <w:rStyle w:val="Hyperlink"/>
-          </w:rPr>
-          <w:t xml:space="preserve">10.1666/0094-8373(2000)026&lt;0707:NMFQMP&gt;2.0.CO;2</w:t>
         </w:r>
       </w:hyperlink>
       <w:r>
@@ -5617,6 +5655,29 @@
         <w:pStyle w:val="Bibliography"/>
       </w:pPr>
       <w:r>
+        <w:t xml:space="preserve">Broecker, Wallace, Katsumi Matsumoto, Elizabeth Clark, Irka Hajdas, and Georges Bonani. 1999. “Radiocarbon age differences between coexisting foraminiferal species.”</w:t>
+      </w:r>
+      <w:r>
+        <w:t xml:space="preserve"> </w:t>
+      </w:r>
+      <w:r>
+        <w:rPr>
+          <w:i/>
+        </w:rPr>
+        <w:t xml:space="preserve">Paleoceanography</w:t>
+      </w:r>
+      <w:r>
+        <w:t xml:space="preserve"> </w:t>
+      </w:r>
+      <w:r>
+        <w:t xml:space="preserve">14 (4): 431–36.</w:t>
+      </w:r>
+    </w:p>
+    <w:p>
+      <w:pPr>
+        <w:pStyle w:val="Bibliography"/>
+      </w:pPr>
+      <w:r>
         <w:t xml:space="preserve">Bürkner, Paul-Christian. 2017. “brms: An R Package for Bayesian Multilevel Models Using Stan.”</w:t>
       </w:r>
       <w:r>
@@ -6289,7 +6350,7 @@
         <w:pStyle w:val="Bibliography"/>
       </w:pPr>
       <w:r>
-        <w:t xml:space="preserve">Harnik, Paul G., Heike K. Lotze, Sean C. Anderson, Zoe V. Finkel, Seth Finnegan, David R. Lindberg, Lee Hsiang Liow, et al. 2012. “Extinctions in ancient and modern seas.”</w:t>
+        <w:t xml:space="preserve">Hastie, Trevor, Robert Tibshirani, and Jerome Friedman. 2009.</w:t>
       </w:r>
       <w:r>
         <w:t xml:space="preserve"> </w:t>
@@ -6298,46 +6359,12 @@
         <w:rPr>
           <w:i/>
         </w:rPr>
-        <w:t xml:space="preserve">Trends in Ecology and Evolution</w:t>
-      </w:r>
-      <w:r>
-        <w:t xml:space="preserve"> </w:t>
-      </w:r>
-      <w:r>
-        <w:t xml:space="preserve">27 (11). Elsevier Ltd: 608–17. doi:</w:t>
+        <w:t xml:space="preserve">The Elements of Statistical Learning</w:t>
+      </w:r>
+      <w:r>
+        <w:t xml:space="preserve">. 2nd ed. New York, NY: Springer. doi:</w:t>
       </w:r>
       <w:hyperlink r:id="rId62">
-        <w:r>
-          <w:rPr>
-            <w:rStyle w:val="Hyperlink"/>
-          </w:rPr>
-          <w:t xml:space="preserve">10.1016/j.tree.2012.07.010</w:t>
-        </w:r>
-      </w:hyperlink>
-      <w:r>
-        <w:t xml:space="preserve">.</w:t>
-      </w:r>
-    </w:p>
-    <w:p>
-      <w:pPr>
-        <w:pStyle w:val="Bibliography"/>
-      </w:pPr>
-      <w:r>
-        <w:t xml:space="preserve">Hastie, Trevor, Robert Tibshirani, and Jerome Friedman. 2009.</w:t>
-      </w:r>
-      <w:r>
-        <w:t xml:space="preserve"> </w:t>
-      </w:r>
-      <w:r>
-        <w:rPr>
-          <w:i/>
-        </w:rPr>
-        <w:t xml:space="preserve">The Elements of Statistical Learning</w:t>
-      </w:r>
-      <w:r>
-        <w:t xml:space="preserve">. 2nd ed. New York, NY: Springer. doi:</w:t>
-      </w:r>
-      <w:hyperlink r:id="rId63">
         <w:r>
           <w:rPr>
             <w:rStyle w:val="Hyperlink"/>
@@ -6371,7 +6398,7 @@
       <w:r>
         <w:t xml:space="preserve"> </w:t>
       </w:r>
-      <w:hyperlink r:id="rId64">
+      <w:hyperlink r:id="rId63">
         <w:r>
           <w:rPr>
             <w:rStyle w:val="Hyperlink"/>
@@ -6405,7 +6432,7 @@
       <w:r>
         <w:t xml:space="preserve">270 (1513): 401–6. doi:</w:t>
       </w:r>
-      <w:hyperlink r:id="rId65">
+      <w:hyperlink r:id="rId64">
         <w:r>
           <w:rPr>
             <w:rStyle w:val="Hyperlink"/>
@@ -6439,7 +6466,7 @@
       <w:r>
         <w:t xml:space="preserve">39 (1): 501–24. doi:</w:t>
       </w:r>
-      <w:hyperlink r:id="rId66">
+      <w:hyperlink r:id="rId65">
         <w:r>
           <w:rPr>
             <w:rStyle w:val="Hyperlink"/>
@@ -6473,7 +6500,7 @@
       <w:r>
         <w:t xml:space="preserve">168 (4): 556–64. doi:</w:t>
       </w:r>
-      <w:hyperlink r:id="rId67">
+      <w:hyperlink r:id="rId66">
         <w:r>
           <w:rPr>
             <w:rStyle w:val="Hyperlink"/>
@@ -6504,7 +6531,7 @@
       <w:r>
         <w:t xml:space="preserve">. doi:</w:t>
       </w:r>
-      <w:hyperlink r:id="rId68">
+      <w:hyperlink r:id="rId67">
         <w:r>
           <w:rPr>
             <w:rStyle w:val="Hyperlink"/>
@@ -6521,7 +6548,7 @@
         <w:pStyle w:val="Bibliography"/>
       </w:pPr>
       <w:r>
-        <w:t xml:space="preserve">Kiessling, Wolfgang, and Ádám T Kocsis. 2016. “Adding fossil occupancy trajectories to the assessment of modern extinction risk.”</w:t>
+        <w:t xml:space="preserve">Kiessling, Wolfgang, and Ádám T Kocsis. 2016a. “Adding fossil occupancy trajectories to the assessment of modern extinction risk.”</w:t>
       </w:r>
       <w:r>
         <w:t xml:space="preserve"> </w:t>
@@ -6538,7 +6565,7 @@
       <w:r>
         <w:t xml:space="preserve">12 (10): 20150813. doi:</w:t>
       </w:r>
-      <w:hyperlink r:id="rId69">
+      <w:hyperlink r:id="rId68">
         <w:r>
           <w:rPr>
             <w:rStyle w:val="Hyperlink"/>
@@ -6555,6 +6582,40 @@
         <w:pStyle w:val="Bibliography"/>
       </w:pPr>
       <w:r>
+        <w:t xml:space="preserve">Kiessling, Wolfgang, and Ádám T. Kocsis. 2016b. “Adding fossil occupancy trajectories to the assessment of modern extinction risk.”</w:t>
+      </w:r>
+      <w:r>
+        <w:t xml:space="preserve"> </w:t>
+      </w:r>
+      <w:r>
+        <w:rPr>
+          <w:i/>
+        </w:rPr>
+        <w:t xml:space="preserve">Biology Letters</w:t>
+      </w:r>
+      <w:r>
+        <w:t xml:space="preserve"> </w:t>
+      </w:r>
+      <w:r>
+        <w:t xml:space="preserve">12: 20150813. doi:</w:t>
+      </w:r>
+      <w:hyperlink r:id="rId68">
+        <w:r>
+          <w:rPr>
+            <w:rStyle w:val="Hyperlink"/>
+          </w:rPr>
+          <w:t xml:space="preserve">10.1098/rsbl.2015.0813</w:t>
+        </w:r>
+      </w:hyperlink>
+      <w:r>
+        <w:t xml:space="preserve">.</w:t>
+      </w:r>
+    </w:p>
+    <w:p>
+      <w:pPr>
+        <w:pStyle w:val="Bibliography"/>
+      </w:pPr>
+      <w:r>
         <w:t xml:space="preserve">Lazarus, Dave. 1994. “Neptune: A marine micropaleontology database.”</w:t>
       </w:r>
       <w:r>
@@ -6572,7 +6633,7 @@
       <w:r>
         <w:t xml:space="preserve">26 (7): 817–32. doi:</w:t>
       </w:r>
-      <w:hyperlink r:id="rId70">
+      <w:hyperlink r:id="rId69">
         <w:r>
           <w:rPr>
             <w:rStyle w:val="Hyperlink"/>
@@ -6606,7 +6667,7 @@
       <w:r>
         <w:t xml:space="preserve">274 (1626): 2745–52. doi:</w:t>
       </w:r>
-      <w:hyperlink r:id="rId71">
+      <w:hyperlink r:id="rId70">
         <w:r>
           <w:rPr>
             <w:rStyle w:val="Hyperlink"/>
@@ -6640,7 +6701,7 @@
       <w:r>
         <w:t xml:space="preserve">65 (4): 917–22. doi:</w:t>
       </w:r>
-      <w:hyperlink r:id="rId72">
+      <w:hyperlink r:id="rId71">
         <w:r>
           <w:rPr>
             <w:rStyle w:val="Hyperlink"/>
@@ -6674,7 +6735,7 @@
       <w:r>
         <w:t xml:space="preserve">36 (2): 224–52. doi:</w:t>
       </w:r>
-      <w:hyperlink r:id="rId73">
+      <w:hyperlink r:id="rId72">
         <w:r>
           <w:rPr>
             <w:rStyle w:val="Hyperlink"/>
@@ -6708,7 +6769,7 @@
       <w:r>
         <w:t xml:space="preserve">38 (4): 569–84. doi:</w:t>
       </w:r>
-      <w:hyperlink r:id="rId74">
+      <w:hyperlink r:id="rId73">
         <w:r>
           <w:rPr>
             <w:rStyle w:val="Hyperlink"/>
@@ -6742,7 +6803,7 @@
       <w:r>
         <w:t xml:space="preserve">23 (8): 731–34. doi:</w:t>
       </w:r>
-      <w:hyperlink r:id="rId75">
+      <w:hyperlink r:id="rId74">
         <w:r>
           <w:rPr>
             <w:rStyle w:val="Hyperlink"/>
@@ -6782,6 +6843,74 @@
         <w:pStyle w:val="Bibliography"/>
       </w:pPr>
       <w:r>
+        <w:t xml:space="preserve">Mekik, Figen. 2014. “Radiocarbon dating of planktonic foraminifer shells: A cautionary tale.”</w:t>
+      </w:r>
+      <w:r>
+        <w:t xml:space="preserve"> </w:t>
+      </w:r>
+      <w:r>
+        <w:rPr>
+          <w:i/>
+        </w:rPr>
+        <w:t xml:space="preserve">Paleoceanography</w:t>
+      </w:r>
+      <w:r>
+        <w:t xml:space="preserve"> </w:t>
+      </w:r>
+      <w:r>
+        <w:t xml:space="preserve">29 (1): 13–29. doi:</w:t>
+      </w:r>
+      <w:hyperlink r:id="rId75">
+        <w:r>
+          <w:rPr>
+            <w:rStyle w:val="Hyperlink"/>
+          </w:rPr>
+          <w:t xml:space="preserve">10.1002/2013PA002532</w:t>
+        </w:r>
+      </w:hyperlink>
+      <w:r>
+        <w:t xml:space="preserve">.</w:t>
+      </w:r>
+    </w:p>
+    <w:p>
+      <w:pPr>
+        <w:pStyle w:val="Bibliography"/>
+      </w:pPr>
+      <w:r>
+        <w:t xml:space="preserve">Mekik, Figen, and Robert Anderson. 2018. “Is the core top modern? Observations from the eastern equatorial Pacific.”</w:t>
+      </w:r>
+      <w:r>
+        <w:t xml:space="preserve"> </w:t>
+      </w:r>
+      <w:r>
+        <w:rPr>
+          <w:i/>
+        </w:rPr>
+        <w:t xml:space="preserve">Quaternary Science Reviews</w:t>
+      </w:r>
+      <w:r>
+        <w:t xml:space="preserve"> </w:t>
+      </w:r>
+      <w:r>
+        <w:t xml:space="preserve">186. Elsevier Ltd: 156–68. doi:</w:t>
+      </w:r>
+      <w:hyperlink r:id="rId76">
+        <w:r>
+          <w:rPr>
+            <w:rStyle w:val="Hyperlink"/>
+          </w:rPr>
+          <w:t xml:space="preserve">10.1016/j.quascirev.2018.01.020</w:t>
+        </w:r>
+      </w:hyperlink>
+      <w:r>
+        <w:t xml:space="preserve">.</w:t>
+      </w:r>
+    </w:p>
+    <w:p>
+      <w:pPr>
+        <w:pStyle w:val="Bibliography"/>
+      </w:pPr>
+      <w:r>
         <w:t xml:space="preserve">Payne, Jonathan L, and Seth Finnegan. 2007. “The effect of geographic range on extinction risk during background and mass extinction.”</w:t>
       </w:r>
       <w:r>
@@ -6799,7 +6928,7 @@
       <w:r>
         <w:t xml:space="preserve">104 (25): 10506–11. doi:</w:t>
       </w:r>
-      <w:hyperlink r:id="rId76">
+      <w:hyperlink r:id="rId77">
         <w:r>
           <w:rPr>
             <w:rStyle w:val="Hyperlink"/>
@@ -6833,7 +6962,7 @@
       <w:r>
         <w:t xml:space="preserve">12 (10): 20160202. doi:</w:t>
       </w:r>
-      <w:hyperlink r:id="rId77">
+      <w:hyperlink r:id="rId78">
         <w:r>
           <w:rPr>
             <w:rStyle w:val="Hyperlink"/>
@@ -6850,6 +6979,29 @@
         <w:pStyle w:val="Bibliography"/>
       </w:pPr>
       <w:r>
+        <w:t xml:space="preserve">Peng, Tsung-Hung, and Wallace S Broecker. 1984. “The impacts of bioturbation on the age difference between benthic and planktonic foraminifera in deep sea sediments.”</w:t>
+      </w:r>
+      <w:r>
+        <w:t xml:space="preserve"> </w:t>
+      </w:r>
+      <w:r>
+        <w:rPr>
+          <w:i/>
+        </w:rPr>
+        <w:t xml:space="preserve">Nuclear Instruments and Methods in Physics Research Section B: Beam Interactions with Materials and Atoms</w:t>
+      </w:r>
+      <w:r>
+        <w:t xml:space="preserve"> </w:t>
+      </w:r>
+      <w:r>
+        <w:t xml:space="preserve">35: 346–52.</w:t>
+      </w:r>
+    </w:p>
+    <w:p>
+      <w:pPr>
+        <w:pStyle w:val="Bibliography"/>
+      </w:pPr>
+      <w:r>
         <w:t xml:space="preserve">Peters, Shanan E. 2008. “Environmental determinants of extinction selectivity in the fossil record.”</w:t>
       </w:r>
       <w:r>
@@ -6867,7 +7019,7 @@
       <w:r>
         <w:t xml:space="preserve">454 (7204): 626–29. doi:</w:t>
       </w:r>
-      <w:hyperlink r:id="rId78">
+      <w:hyperlink r:id="rId79">
         <w:r>
           <w:rPr>
             <w:rStyle w:val="Hyperlink"/>
@@ -6901,7 +7053,7 @@
       <w:r>
         <w:t xml:space="preserve">112 (42): 13015–20. doi:</w:t>
       </w:r>
-      <w:hyperlink r:id="rId79">
+      <w:hyperlink r:id="rId80">
         <w:r>
           <w:rPr>
             <w:rStyle w:val="Hyperlink"/>
@@ -6938,7 +7090,7 @@
       <w:r>
         <w:t xml:space="preserve"> </w:t>
       </w:r>
-      <w:hyperlink r:id="rId80">
+      <w:hyperlink r:id="rId81">
         <w:r>
           <w:rPr>
             <w:rStyle w:val="Hyperlink"/>
@@ -6960,7 +7112,7 @@
       <w:r>
         <w:t xml:space="preserve"> </w:t>
       </w:r>
-      <w:hyperlink r:id="rId81">
+      <w:hyperlink r:id="rId82">
         <w:r>
           <w:rPr>
             <w:rStyle w:val="Hyperlink"/>
@@ -7011,7 +7163,7 @@
       <w:r>
         <w:t xml:space="preserve">. Springer International Publishing. doi:</w:t>
       </w:r>
-      <w:hyperlink r:id="rId82">
+      <w:hyperlink r:id="rId83">
         <w:r>
           <w:rPr>
             <w:rStyle w:val="Hyperlink"/>
@@ -7091,7 +7243,7 @@
       <w:r>
         <w:t xml:space="preserve"> </w:t>
       </w:r>
-      <w:hyperlink r:id="rId83">
+      <w:hyperlink r:id="rId84">
         <w:r>
           <w:rPr>
             <w:rStyle w:val="Hyperlink"/>
@@ -7211,7 +7363,7 @@
     </w:lvl>
   </w:abstractNum>
   <w:abstractNum w:abstractNumId="990">
-    <w:nsid w:val="5086a71f"/>
+    <w:nsid w:val="ed902f5a"/>
     <w:multiLevelType w:val="multilevel"/>
     <w:lvl w:ilvl="0">
       <w:numFmt w:val="bullet"/>

</xml_diff>

<commit_message>
work smithing before sending to seth
</commit_message>
<xml_diff>
--- a/doc/paper.docx
+++ b/doc/paper.docx
@@ -1422,7 +1422,7 @@
         <w:pStyle w:val="FirstParagraph"/>
       </w:pPr>
       <w:r>
-        <w:t xml:space="preserve">The intensifying biodiversity crisis confronts conservation biologists with the difficult task of trying to predict which species are most threatened with extinction in the nea future. Such predictions are difficult because reliable population and geographic range time series are typically known for only the past few decades in even the best-studied groups, and because few modern extinctions have been adequately documented. This has led to the suggestions that some risk assessments might be improved by incorporating palaeontological data</w:t>
+        <w:t xml:space="preserve">The intensifying biodiversity crisis confronts conservation biologists with the difficult task of trying to predict which species are most threatened with extinction in the near future. Predicting which species will go extinct is difficult because reliable population and geographic range time series are typically known for only the past few decades in even the best-studied groups, and because few modern extinctions have been adequately documented. This has led to the suggestions that some risk assessments might be improved by incorporating palaeontological data</w:t>
       </w:r>
       <w:r>
         <w:t xml:space="preserve"> </w:t>
@@ -1460,7 +1460,7 @@
         <w:t xml:space="preserve">(Alroy 2010b; Alroy 2014; Alroy et al. 2001; Alroy, Koch, and Zachos 2000; Alroy 2000; Foote 2001)</w:t>
       </w:r>
       <w:r>
-        <w:t xml:space="preserve">.</w:t>
+        <w:t xml:space="preserve">. This focus means that while we have a good understanding of which factors are strong and general determinants of extinction risk, we have less knowledge of how accurate or strong our predictions about the differences in extinction risk are.</w:t>
       </w:r>
     </w:p>
     <w:p>
@@ -1468,7 +1468,22 @@
         <w:pStyle w:val="BodyText"/>
       </w:pPr>
       <w:r>
-        <w:t xml:space="preserve">This focus means that while we have a good understanding of which factors are strong and general determinants of extinction risk, we have less knowledge of how accurate or strong our predictions about the differences in extinction risk are.</w:t>
+        <w:t xml:space="preserve">Here we ask how precise risk predictions based on fossil data might be. Because future extinctions are unobservable we cannot directly evaluate the ultimate performance of such predictions. However, we can address the question by taking a given point in the geological past, developing a predictive model based on extinction patterns prior to that point, and assessing the predictive performance of this model on unobserved (e.g.</w:t>
+      </w:r>
+      <w:r>
+        <w:t xml:space="preserve"> </w:t>
+      </w:r>
+      <w:r>
+        <w:t xml:space="preserve">“</w:t>
+      </w:r>
+      <w:r>
+        <w:t xml:space="preserve">future</w:t>
+      </w:r>
+      <w:r>
+        <w:t xml:space="preserve">”</w:t>
+      </w:r>
+      <w:r>
+        <w:t xml:space="preserve">, from the point of view of the model) extinction/survival events.</w:t>
       </w:r>
     </w:p>
     <w:p>
@@ -1476,22 +1491,16 @@
         <w:pStyle w:val="BodyText"/>
       </w:pPr>
       <w:r>
-        <w:t xml:space="preserve">Here we ask how precise risk predictions based on fossil data might be. Because future extinctions are unobservable we cannot directly evaluate the ultimate performance of such predictions. However, we can address the question by taking a given point in the geological past, developing predictive model based on extinction patterns prior to that point, and assessing the predictive performance of this model on unobserved (e.g.</w:t>
-      </w:r>
-      <w:r>
-        <w:t xml:space="preserve"> </w:t>
-      </w:r>
-      <w:r>
-        <w:t xml:space="preserve">“</w:t>
-      </w:r>
-      <w:r>
-        <w:t xml:space="preserve">future</w:t>
-      </w:r>
-      <w:r>
-        <w:t xml:space="preserve">”</w:t>
-      </w:r>
-      <w:r>
-        <w:t xml:space="preserve">, from the point of view of the model) extinction/survival events.</w:t>
+        <w:t xml:space="preserve">Extinction intensity (average rate) and selectivity (difference in risk between taxa) vary through time and the relative risk of extinction exhibited by different taxonomic groups and how that risk varies over time is an important dynamic which shapes the rate and structure of extinction</w:t>
+      </w:r>
+      <w:r>
+        <w:t xml:space="preserve"> </w:t>
+      </w:r>
+      <w:r>
+        <w:t xml:space="preserve">(Payne and Finnegan 2007; Payne et al. 2016; Ezard et al. 2011; Smits 2019)</w:t>
+      </w:r>
+      <w:r>
+        <w:t xml:space="preserve">. What has not been evaluated is that as extinction intensity and selectivity change over time, how accurate are our assessments based on past events likely to be when applied to the future? Given this variation, how accurate are our assessments based on past events likely to be when applied to the future? Putting aside the important question of how human activities will alter the determinants of future extinction risk, we can address this uncertainty by specifically including and modeling the temporal variation in extinction risk across a range of extinction intensities and selectivities.</w:t>
       </w:r>
     </w:p>
     <w:p>
@@ -1499,50 +1508,7 @@
         <w:pStyle w:val="BodyText"/>
       </w:pPr>
       <w:r>
-        <w:t xml:space="preserve">Both intensity (average rate) and selectivity (difference in risk between taxa)</w:t>
-      </w:r>
-      <w:r>
-        <w:t xml:space="preserve"> </w:t>
-      </w:r>
-      <w:r>
-        <w:t xml:space="preserve">(Payne and Finnegan 2007; Payne et al. 2016; Ezard et al. 2011)</w:t>
-      </w:r>
-      <w:r>
-        <w:t xml:space="preserve">. Given this variation, how accurate are our assessments based on past events likely to be when applied to the future? Putting aside the important question of how human activities will alter the determinants of future extinction risk, we can address this uncertainty by specifically including and modeling the temporal variation in extinction risk across a range of extinction intensities and selectivities.</w:t>
-      </w:r>
-    </w:p>
-    <w:p>
-      <w:pPr>
-        <w:pStyle w:val="BodyText"/>
-      </w:pPr>
-      <w:r>
-        <w:t xml:space="preserve">Species, after all, can go extinct at any</w:t>
-      </w:r>
-      <w:r>
-        <w:t xml:space="preserve"> </w:t>
-      </w:r>
-      <w:r>
-        <w:t xml:space="preserve">“</w:t>
-      </w:r>
-      <w:r>
-        <w:t xml:space="preserve">moment</w:t>
-      </w:r>
-      <w:r>
-        <w:t xml:space="preserve">”</w:t>
-      </w:r>
-      <w:r>
-        <w:t xml:space="preserve"> </w:t>
-      </w:r>
-      <w:r>
-        <w:t xml:space="preserve">and the relative risk of extinction exhibited by different taxonomic groups and how that risk varies over time is an important dynamic which shapes the rate and structure of extinction. What has not been evaluated is that as extinction intensity and selectivity change over time, how accurate are our assessments based on past events likely to be when applied to the future? By specifically including and modeling the temporal variation in extinction risk, we are able to improve our overall predictions because we incorporate and explicitly model differences between observations from across a range extinction intensities and selectivities.</w:t>
-      </w:r>
-    </w:p>
-    <w:p>
-      <w:pPr>
-        <w:pStyle w:val="BodyText"/>
-      </w:pPr>
-      <w:r>
-        <w:t xml:space="preserve">Numerous studies have established that geographic range is one of the most important determinants of extinction risk in the fossil record, and that geographic range trajectories are highly variable</w:t>
+        <w:t xml:space="preserve">Numerous studies have established that geographic range is one of the most important determinants of extinction risk in the fossil record, and that a species geographic range can be highly variable over geologic time</w:t>
       </w:r>
       <w:r>
         <w:t xml:space="preserve"> </w:t>
@@ -1551,7 +1517,7 @@
         <w:t xml:space="preserve">(Foote 2007; Liow et al. 2010; Liow and Stenseth 2007; Kiessling and Kocsis 2016a; Payne and Finnegan 2007; Jablonski and Roy 2003; Jablonski 2008; Jablonski and Hunt 2006)</w:t>
       </w:r>
       <w:r>
-        <w:t xml:space="preserve">. The degree to which the past can help to predict the future fates of species depends in part on the degree to which species’ geographic range trajectories are deterministic versus Markovian. In the former case, knowledge of the specific past trajectory of a species -whether its range has expanded or contracted over a given timespan- might help to improve assessments of its current risk. In the latter case, only the current range of the species conveys useful information about its current risk, although we can still use prior extinction patterns to augment predictions by evaluating the relative extinction risk of species that had similar ranges in the past. Discriminating among these alternative models is thus very important for determining how best to incorporate fossil data in present risk assessments.</w:t>
+        <w:t xml:space="preserve">. The degree to which the past can help to predict the future fates of species depends in part on the degree to which species’ geographic range trajectories are deterministic versus Markovian. In the former case, knowledge of the specific past trajectory of a species – whether its range has expanded or contracted over a given time span – might help to improve assessments of its current risk. In the latter case, only the current range of the species conveys useful information about its current risk, although we can still use prior extinction patterns to augment predictions by evaluating the relative extinction risk of species that had similar ranges in the past. Discriminating among these alternative models is thus very important for determining how best to incorporate fossil data in present risk assessments.</w:t>
       </w:r>
     </w:p>
     <w:p>
@@ -2487,7 +2453,7 @@
         <w:pStyle w:val="FirstParagraph"/>
       </w:pPr>
       <w:r>
-        <w:t xml:space="preserve">We find that all of our models are expected to correctly forecasting the rank order in extinction risk of two randomly selected future observations between 70% to 80% of the time. One of the most striking aspects of these results is the similarity in forecasting performance for in-sample and out-of-sample observations. A slight decrease in performance when dealing with out-of-sample observations makes sense: each of the models fit during cross-validation is based on fewer data than the model fit on the full data (between 1/5th to 4/5ths of the original). Additionally, a potential decrease in precision when forecasting the future of extinction risk is almost to be expected as the future is not necessarily the same as the past. However, the similarly between the in-sample and out-of-sample results indicates that our model is fairly robust to how extinction intensity has changed over the Cenozoic. An important caveat to our results is that human impacts may substantially alter extinction risk dynamics away from the average Cenozoic</w:t>
+        <w:t xml:space="preserve">We find that all of our models are expected to correctly forecasting the rank order in extinction probabilities for a randomly selected extinct-extant pair of future observations between 70% to 80% of the time (Fig. [fig:fold_auc]). One of the most striking aspects of these results is the similarity in forecasting performance for in-sample and out-of-sample observations. A slight decrease in performance when dealing with out-of-sample observations makes sense: each of the models fit during cross-validation is based on fewer data than the model fit on the full data (between 1/5th to 4/5ths of the original). Additionally, a potential decrease in precision when forecasting the future of extinction risk is almost to be expected as the future is not necessarily the same as the past. However, the similarly between the in-sample and out-of-sample results indicates that our model is fairly robust to how extinction intensity has changed over the Cenozoic. An important caveat to our results is that human impacts may substantially alter extinction risk dynamics away from the average Cenozoic</w:t>
       </w:r>
       <w:r>
         <w:t xml:space="preserve"> </w:t>
@@ -2513,7 +2479,7 @@
         <w:pStyle w:val="BodyText"/>
       </w:pPr>
       <w:r>
-        <w:t xml:space="preserve">We also find that our four models are practically identical in their ability to make forecasts both in-sample and out-of-sample. Although the in-sample AUC estimates differ between models, all of these estimates are in a narrow range of possible AUC values (Fig. [fig:auc_hist]). While the</w:t>
+        <w:t xml:space="preserve">We also find that our four models are practically identical in their ability to make in-sample and out-of-sample forecasts. Although the in-sample AUC estimates differ between models, all of these estimates are in a narrow range of possible AUC values (Fig. [fig:auc_hist]). While the</w:t>
       </w:r>
       <w:r>
         <w:t xml:space="preserve"> </w:t>
@@ -5048,7 +5014,7 @@
         <w:rPr>
           <w:rStyle w:val="VerbatimChar"/>
         </w:rPr>
-        <w:t xml:space="preserve">                (1 + range + range_diff + temp + temp_lag | mybin/phylum) + </w:t>
+        <w:t xml:space="preserve">        (1 + range + range_diff + temp + temp_lag | mybin/phylum) + </w:t>
       </w:r>
       <w:r>
         <w:br w:type="textWrapping"/>
@@ -5057,7 +5023,7 @@
         <w:rPr>
           <w:rStyle w:val="VerbatimChar"/>
         </w:rPr>
-        <w:t xml:space="preserve">                (1 | age/phylum), </w:t>
+        <w:t xml:space="preserve">        (1 | age/phylum), </w:t>
       </w:r>
       <w:r>
         <w:br w:type="textWrapping"/>
@@ -5075,7 +5041,7 @@
         <w:rPr>
           <w:rStyle w:val="VerbatimChar"/>
         </w:rPr>
-        <w:t xml:space="preserve">           data = data, </w:t>
+        <w:t xml:space="preserve">      data = data, </w:t>
       </w:r>
       <w:r>
         <w:br w:type="textWrapping"/>
@@ -5084,7 +5050,7 @@
         <w:rPr>
           <w:rStyle w:val="VerbatimChar"/>
         </w:rPr>
-        <w:t xml:space="preserve">           family = 'binomial',</w:t>
+        <w:t xml:space="preserve">      family = 'binomial',</w:t>
       </w:r>
       <w:r>
         <w:br w:type="textWrapping"/>
@@ -5093,7 +5059,7 @@
         <w:rPr>
           <w:rStyle w:val="VerbatimChar"/>
         </w:rPr>
-        <w:t xml:space="preserve">           prior = normal(c(-1, 0, 0, 0), rep(1, 4), autoscale = FALSE), </w:t>
+        <w:t xml:space="preserve">      prior = normal(c(-1, 0, 0, 0), rep(1, 4), autoscale = FALSE), </w:t>
       </w:r>
       <w:r>
         <w:br w:type="textWrapping"/>
@@ -5102,7 +5068,7 @@
         <w:rPr>
           <w:rStyle w:val="VerbatimChar"/>
         </w:rPr>
-        <w:t xml:space="preserve">           prior_intercept = normal(-2, 5, autoscale = FALSE), </w:t>
+        <w:t xml:space="preserve">      prior_intercept = normal(-2, 5, autoscale = FALSE), </w:t>
       </w:r>
       <w:r>
         <w:br w:type="textWrapping"/>
@@ -5111,7 +5077,7 @@
         <w:rPr>
           <w:rStyle w:val="VerbatimChar"/>
         </w:rPr>
-        <w:t xml:space="preserve">           prior_aux = cauchy(0, 1, autoscale = FALSE), </w:t>
+        <w:t xml:space="preserve">      prior_aux = cauchy(0, 1, autoscale = FALSE), </w:t>
       </w:r>
       <w:r>
         <w:br w:type="textWrapping"/>
@@ -5120,7 +5086,7 @@
         <w:rPr>
           <w:rStyle w:val="VerbatimChar"/>
         </w:rPr>
-        <w:t xml:space="preserve">           chains = 4,</w:t>
+        <w:t xml:space="preserve">      chains = 4,</w:t>
       </w:r>
       <w:r>
         <w:br w:type="textWrapping"/>
@@ -5129,7 +5095,7 @@
         <w:rPr>
           <w:rStyle w:val="VerbatimChar"/>
         </w:rPr>
-        <w:t xml:space="preserve">           thin = 4,</w:t>
+        <w:t xml:space="preserve">      thin = 4,</w:t>
       </w:r>
       <w:r>
         <w:br w:type="textWrapping"/>
@@ -5138,7 +5104,7 @@
         <w:rPr>
           <w:rStyle w:val="VerbatimChar"/>
         </w:rPr>
-        <w:t xml:space="preserve">           adapt_delta = 0.999999)</w:t>
+        <w:t xml:space="preserve">      adapt_delta = 0.999999)</w:t>
       </w:r>
     </w:p>
     <w:p>
@@ -5194,7 +5160,7 @@
         <w:rPr>
           <w:rStyle w:val="VerbatimChar"/>
         </w:rPr>
-        <w:t xml:space="preserve">            set_prior('normal(0, 1)', class = 'b'),</w:t>
+        <w:t xml:space="preserve">      set_prior('normal(0, 1)', class = 'b'),</w:t>
       </w:r>
       <w:r>
         <w:br w:type="textWrapping"/>
@@ -5203,7 +5169,7 @@
         <w:rPr>
           <w:rStyle w:val="VerbatimChar"/>
         </w:rPr>
-        <w:t xml:space="preserve">            set_prior('normal(-1, 1)', class = 'b', coef = 'range'),</w:t>
+        <w:t xml:space="preserve">      set_prior('normal(-1, 1)', class = 'b', coef = 'range'),</w:t>
       </w:r>
       <w:r>
         <w:br w:type="textWrapping"/>
@@ -5212,7 +5178,7 @@
         <w:rPr>
           <w:rStyle w:val="VerbatimChar"/>
         </w:rPr>
-        <w:t xml:space="preserve">            set_prior('cauchy(0, 1)', class = 'sd'),</w:t>
+        <w:t xml:space="preserve">      set_prior('cauchy(0, 1)', class = 'sd'),</w:t>
       </w:r>
       <w:r>
         <w:br w:type="textWrapping"/>
@@ -5221,7 +5187,7 @@
         <w:rPr>
           <w:rStyle w:val="VerbatimChar"/>
         </w:rPr>
-        <w:t xml:space="preserve">            set_prior('lkj(1)', class = 'cor'))</w:t>
+        <w:t xml:space="preserve">      set_prior('lkj(1)', class = 'cor'))</w:t>
       </w:r>
       <w:r>
         <w:br w:type="textWrapping"/>
@@ -5239,7 +5205,7 @@
         <w:rPr>
           <w:rStyle w:val="VerbatimChar"/>
         </w:rPr>
-        <w:t xml:space="preserve">           (1 + range + range_diff + temp + temp_lag | mybin/phylum) +</w:t>
+        <w:t xml:space="preserve">      (1 + range + range_diff + temp + temp_lag | mybin/phylum) +</w:t>
       </w:r>
       <w:r>
         <w:br w:type="textWrapping"/>
@@ -5248,7 +5214,7 @@
         <w:rPr>
           <w:rStyle w:val="VerbatimChar"/>
         </w:rPr>
-        <w:t xml:space="preserve">           (1 | age/phylum))</w:t>
+        <w:t xml:space="preserve">      (1 | age/phylum))</w:t>
       </w:r>
       <w:r>
         <w:br w:type="textWrapping"/>
@@ -5266,7 +5232,7 @@
         <w:rPr>
           <w:rStyle w:val="VerbatimChar"/>
         </w:rPr>
-        <w:t xml:space="preserve">              data = data, </w:t>
+        <w:t xml:space="preserve">       data = data, </w:t>
       </w:r>
       <w:r>
         <w:br w:type="textWrapping"/>
@@ -5275,7 +5241,7 @@
         <w:rPr>
           <w:rStyle w:val="VerbatimChar"/>
         </w:rPr>
-        <w:t xml:space="preserve">              family = bernoulli(), </w:t>
+        <w:t xml:space="preserve">       family = bernoulli(), </w:t>
       </w:r>
       <w:r>
         <w:br w:type="textWrapping"/>
@@ -5284,7 +5250,7 @@
         <w:rPr>
           <w:rStyle w:val="VerbatimChar"/>
         </w:rPr>
-        <w:t xml:space="preserve">              prior = priors,</w:t>
+        <w:t xml:space="preserve">       prior = priors,</w:t>
       </w:r>
       <w:r>
         <w:br w:type="textWrapping"/>
@@ -5293,7 +5259,7 @@
         <w:rPr>
           <w:rStyle w:val="VerbatimChar"/>
         </w:rPr>
-        <w:t xml:space="preserve">              chains = 4, </w:t>
+        <w:t xml:space="preserve">       chains = 4, </w:t>
       </w:r>
       <w:r>
         <w:br w:type="textWrapping"/>
@@ -5302,7 +5268,7 @@
         <w:rPr>
           <w:rStyle w:val="VerbatimChar"/>
         </w:rPr>
-        <w:t xml:space="preserve">              thin = 4,</w:t>
+        <w:t xml:space="preserve">       thin = 4,</w:t>
       </w:r>
       <w:r>
         <w:br w:type="textWrapping"/>
@@ -5311,7 +5277,7 @@
         <w:rPr>
           <w:rStyle w:val="VerbatimChar"/>
         </w:rPr>
-        <w:t xml:space="preserve">              control = list(adapt_delta = 0.999999)</w:t>
+        <w:t xml:space="preserve">       control = list(adapt_delta = 0.999999)</w:t>
       </w:r>
     </w:p>
     <w:p>
@@ -7036,6 +7002,37 @@
         <w:pStyle w:val="Bibliography"/>
       </w:pPr>
       <w:r>
+        <w:t xml:space="preserve">Smits, Peter D. 2019. “How macroecology affects macroevolution : the interplay between extinction intensity and trait-dependent extinction in brachiopods.”</w:t>
+      </w:r>
+      <w:r>
+        <w:t xml:space="preserve"> </w:t>
+      </w:r>
+      <w:r>
+        <w:rPr>
+          <w:i/>
+        </w:rPr>
+        <w:t xml:space="preserve">bioRxiv</w:t>
+      </w:r>
+      <w:r>
+        <w:t xml:space="preserve">, 523811. doi:</w:t>
+      </w:r>
+      <w:hyperlink r:id="rId80">
+        <w:r>
+          <w:rPr>
+            <w:rStyle w:val="Hyperlink"/>
+          </w:rPr>
+          <w:t xml:space="preserve">10.1101/523811</w:t>
+        </w:r>
+      </w:hyperlink>
+      <w:r>
+        <w:t xml:space="preserve">.</w:t>
+      </w:r>
+    </w:p>
+    <w:p>
+      <w:pPr>
+        <w:pStyle w:val="Bibliography"/>
+      </w:pPr>
+      <w:r>
         <w:t xml:space="preserve">Smits, Peter D. 2015. “Expected time-invariant effects of biological traits on mammal species duration.”</w:t>
       </w:r>
       <w:r>
@@ -7053,7 +7050,7 @@
       <w:r>
         <w:t xml:space="preserve">112 (42): 13015–20. doi:</w:t>
       </w:r>
-      <w:hyperlink r:id="rId80">
+      <w:hyperlink r:id="rId81">
         <w:r>
           <w:rPr>
             <w:rStyle w:val="Hyperlink"/>
@@ -7090,7 +7087,7 @@
       <w:r>
         <w:t xml:space="preserve"> </w:t>
       </w:r>
-      <w:hyperlink r:id="rId81">
+      <w:hyperlink r:id="rId82">
         <w:r>
           <w:rPr>
             <w:rStyle w:val="Hyperlink"/>
@@ -7112,7 +7109,7 @@
       <w:r>
         <w:t xml:space="preserve"> </w:t>
       </w:r>
-      <w:hyperlink r:id="rId82">
+      <w:hyperlink r:id="rId83">
         <w:r>
           <w:rPr>
             <w:rStyle w:val="Hyperlink"/>
@@ -7163,7 +7160,7 @@
       <w:r>
         <w:t xml:space="preserve">. Springer International Publishing. doi:</w:t>
       </w:r>
-      <w:hyperlink r:id="rId83">
+      <w:hyperlink r:id="rId84">
         <w:r>
           <w:rPr>
             <w:rStyle w:val="Hyperlink"/>
@@ -7243,7 +7240,7 @@
       <w:r>
         <w:t xml:space="preserve"> </w:t>
       </w:r>
-      <w:hyperlink r:id="rId84">
+      <w:hyperlink r:id="rId85">
         <w:r>
           <w:rPr>
             <w:rStyle w:val="Hyperlink"/>
@@ -7363,7 +7360,7 @@
     </w:lvl>
   </w:abstractNum>
   <w:abstractNum w:abstractNumId="990">
-    <w:nsid w:val="ed902f5a"/>
+    <w:nsid w:val="b60dfd0f"/>
     <w:multiLevelType w:val="multilevel"/>
     <w:lvl w:ilvl="0">
       <w:numFmt w:val="bullet"/>

</xml_diff>

<commit_message>
more edits to paper. figures in supplement
</commit_message>
<xml_diff>
--- a/doc/paper.docx
+++ b/doc/paper.docx
@@ -1565,6 +1565,14 @@
         <w:pStyle w:val="BodyText"/>
       </w:pPr>
       <w:r>
+        <w:t xml:space="preserve">We also included how a taxon’s geographic range has changed since its last three observation times. We measured this change in geographic range by calculating the difference in geographic range between an observation and that taxon’s three previous occurrences. If there are not enough previous observations to calculate, then that value is recorded as a 0. These differences were calculated after minimum spanning tree distance was transformed and standardized (see Section [sec:data_desc]).</w:t>
+      </w:r>
+    </w:p>
+    <w:p>
+      <w:pPr>
+        <w:pStyle w:val="BodyText"/>
+      </w:pPr>
+      <w:r>
         <w:t xml:space="preserve">Average global temperature of each 1 My bin was calculated from estimates based on Magnesium/Calcium isotope ratios</w:t>
       </w:r>
       <w:r>
@@ -1603,7 +1611,15 @@
         <w:pStyle w:val="BodyText"/>
       </w:pPr>
       <w:r>
-        <w:t xml:space="preserve">These temperature estimates are measured from benthic forams, and is an estimate of deep water temperature. The organisms included in this study are all planktonic, so these temperature estimates do not necessarily represent the actual environment these organisms inhabit. However, detailed ocean surface temperature estimates do not exist for the entirety of the Cenozoic. So, while deepwater temperature estimates are not ideal for understanding the extinction risk of planktonic taxa, we interpret our estimate of temperature as reflecting global climate state as opposed to a taxon-specific ecological descriptor.</w:t>
+        <w:t xml:space="preserve">We also included the global temperature from the previous time that taxon was observed. If there are not enough previous observations to calculate, then that value is recorded as a 0. This lag was calculated after global temperature was transformed and standardized (see Section [sec:data_desc]).</w:t>
+      </w:r>
+    </w:p>
+    <w:p>
+      <w:pPr>
+        <w:pStyle w:val="BodyText"/>
+      </w:pPr>
+      <w:r>
+        <w:t xml:space="preserve">Mg/Ca based temperature estimates are measured from benthic forams, and are an estimate of deep water ocean temperature. The organisms in this study are all planktonic, Mg/Ca based temperature estimates do not describe the exact environment these organisms inhabit. Ideally, we would have detailed ocean surface water temperature estimates for the entire globe for the entire Cenozoic. Unfortunately, that type of data does not exist. So, we interpret our temperature estimates as reflecting the global climate state that an organisms experiences, and not as a descriptor of that taxon’s local environmental ecology.</w:t>
       </w:r>
     </w:p>
     <w:p>
@@ -1646,7 +1662,7 @@
         <w:pStyle w:val="BodyText"/>
       </w:pPr>
       <w:r>
-        <w:t xml:space="preserve">We always included species age at time of observation (i.e. observed prior duration) as a non-nested varying intercept term. This factor may or may not contribute to differences in species extinction risk over time</w:t>
+        <w:t xml:space="preserve">We always included species age at time of observation (i.e. observed prior duration) as a varying-intercept term. This factor may or may not contribute to differences in species extinction risk over time</w:t>
       </w:r>
       <w:r>
         <w:t xml:space="preserve"> </w:t>
@@ -1664,7 +1680,15 @@
         <w:t xml:space="preserve">(Tutz and Schmid 2016)</w:t>
       </w:r>
       <w:r>
-        <w:t xml:space="preserve">.</w:t>
+        <w:t xml:space="preserve">. The effect of species age is allowed to vary by taxonomic group.</w:t>
+      </w:r>
+    </w:p>
+    <w:p>
+      <w:pPr>
+        <w:pStyle w:val="BodyText"/>
+      </w:pPr>
+      <w:r>
+        <w:t xml:space="preserve">Similarly, we included time of obseration as an additional varying-intercept term to account for changes average global extinction risk over time that are not related to the covariates included in this model. This varying-intercept is further allowed to vary by taxonomic group. This varying-intercept term allows us to tease apart the differences in extinction risk associated with time of observation versus age since first observation. An important note is that for our V and VP models, the covariation between this varying-intercept and the varying-slopes of our covariates is explicitly modeled (see Section [sec:model_desc]).</w:t>
       </w:r>
     </w:p>
     <w:p>
@@ -2037,7 +2061,7 @@
         <w:pStyle w:val="BodyText"/>
       </w:pPr>
       <w:r>
-        <w:t xml:space="preserve">In-sample forecasting is a posterior predictive check in that we are comparing the posterior predictive distribution to our observed data. This is a type of sensitivity analysis for understanding the quality of model fit to the data, and how well our model predicts extinction probability for observations that we used to fit out model initially. In-sample forecasting measures, however, are not necessarily good estimates of the model’s ability to predict data from the future</w:t>
+        <w:t xml:space="preserve">In-sample forecasting is a posterior predictive check in that we are estimating our model’s ability to recapitulate the data to which it was fit. Posterior predictive checks are a type of sensitivity analysis because we are checking the quality of model’s fit to the data. If our models have poor in-sample forecasting performance, than our models are not adequate descriptors of the data and will most likely make poor out-of-sample predictions. In-sample forecasting measures, however, are not the same as understanding our models’ ability to forecast future extinctions or if our models are overfit to our data and produce biased out-of-sample estimates</w:t>
       </w:r>
       <w:r>
         <w:t xml:space="preserve"> </w:t>
@@ -2074,10 +2098,40 @@
         <w:t xml:space="preserve"> </w:t>
       </w:r>
       <w:r>
-        <w:t xml:space="preserve">(Arlot and Celisse 2009; Bergmeir, Hyndman, and Koo 2018)</w:t>
-      </w:r>
-      <w:r>
-        <w:t xml:space="preserve">. First, the model is fit to the first fold (time segment), and the posterior estimates of that fit are then used to forecast the extinction probability of the second fold (i.e. the future). Then the model is fit to the combined first and second folds, and the posterior estimates of that fit are used to forecast the extinction probability of the third fold. Continuing, the model is then fit to the first three folds combined and is then used to forecast extinction probabilities for the fourth fold. Next, the model is fit to the first four folds combined and then is used to forecast the fifth fold. This process continues until</w:t>
+        <w:t xml:space="preserve">(Arlot and Celisse 2009; Bergmeir, Hyndman, and Koo 2018; Hastie, Tibshirani, and Friedman 2009)</w:t>
+      </w:r>
+      <w:r>
+        <w:t xml:space="preserve">. Prior to cross-valdiation, the data is divided into</w:t>
+      </w:r>
+      <w:r>
+        <w:t xml:space="preserve"> </w:t>
+      </w:r>
+      <w:r>
+        <w:rPr>
+          <w:i/>
+        </w:rPr>
+        <w:t xml:space="preserve">k</w:t>
+      </w:r>
+      <w:r>
+        <w:t xml:space="preserve"> </w:t>
+      </w:r>
+      <w:r>
+        <w:t xml:space="preserve">nearly even segments or folds – for a time series, this means the data is divided into</w:t>
+      </w:r>
+      <w:r>
+        <w:t xml:space="preserve"> </w:t>
+      </w:r>
+      <w:r>
+        <w:rPr>
+          <w:i/>
+        </w:rPr>
+        <w:t xml:space="preserve">k</w:t>
+      </w:r>
+      <w:r>
+        <w:t xml:space="preserve"> </w:t>
+      </w:r>
+      <w:r>
+        <w:t xml:space="preserve">continuous sequences. Next, the model is fit to the first fold (time segment), and the posterior estimates of that fit are then used to forecast the extinction probability of the second fold (i.e. the future). Then the model is fit to the combined first and second folds, and the posterior estimates of that fit are used to forecast the extinction probability of the third fold. Continuing, the model is then fit to the first three folds combined and is then used to forecast extinction probabilities for the fourth fold. Next, the model is fit to the first four folds combined and then is used to forecast the fifth fold. This process continues until</w:t>
       </w:r>
       <w:r>
         <w:t xml:space="preserve"> </w:t>
@@ -2097,7 +2151,7 @@
         <w:t xml:space="preserve"> </w:t>
       </w:r>
       <w:r>
-        <w:t xml:space="preserve">folds are included in the fitting the model and the final fold is predicted from this model. When combined, the results from these forecasts are then combined to yield our estimate of expected out-of-sample performance.</w:t>
+        <w:t xml:space="preserve">folds are included in the fitting the model and the final fold is predicted from this model. When combined, the results from these forecasts are then combined to yield our estimate of expected out-of-sample performance. In 5-fold cross validaition, the data is divided into five folds the cross-validation procedure yields predictions for four of the folds.</w:t>
       </w:r>
     </w:p>
     <w:p>
@@ -2105,7 +2159,25 @@
         <w:pStyle w:val="BodyText"/>
       </w:pPr>
       <w:r>
-        <w:t xml:space="preserve">Some readers may be familiar with metrics such as AIC, WAIC, or LOOIC for comparing model fit. These metrics are approximations of out-of-sample predictive error as estimated by cross-validation</w:t>
+        <w:t xml:space="preserve">Cross-validation is a procedure for estimating a models expected out-of-sample error, which is a similar goal to metrics such as AIC or WAIC</w:t>
+      </w:r>
+      <w:r>
+        <w:t xml:space="preserve"> </w:t>
+      </w:r>
+      <w:r>
+        <w:t xml:space="preserve">(Hastie, Tibshirani, and Friedman 2009; Gelman et al. 2013)</w:t>
+      </w:r>
+      <w:r>
+        <w:t xml:space="preserve">. Measures like AIC are approximations of out-of-sample predictive error as estimated by cross-validation</w:t>
+      </w:r>
+      <w:r>
+        <w:t xml:space="preserve"> </w:t>
+      </w:r>
+      <w:r>
+        <w:t xml:space="preserve">(Hastie, Tibshirani, and Friedman 2009; Gelman et al. 2013)</w:t>
+      </w:r>
+      <w:r>
+        <w:t xml:space="preserve">. Cross-validation implicitly takes into account model complexity because when a model is overfit to its data, then out-of-sample predictions will be very biased and inaccurate</w:t>
       </w:r>
       <w:r>
         <w:t xml:space="preserve"> </w:t>
@@ -2114,16 +2186,7 @@
         <w:t xml:space="preserve">(Hastie, Tibshirani, and Friedman 2009)</w:t>
       </w:r>
       <w:r>
-        <w:t xml:space="preserve">. Because we’ve estimated out-of-sample performance using cross-validation, these measures would be redundant, and in the case on single value measures such as AIC, much less informative than an entire posterior distributions. When out-of-sample estimates from a complex model are noticeably worse than out-of-sample estimates from a simpler model, than this is evidence for the complex model being overfit to the data</w:t>
-      </w:r>
-      <w:r>
-        <w:t xml:space="preserve"> </w:t>
-      </w:r>
-      <w:r>
-        <w:t xml:space="preserve">(Hastie, Tibshirani, and Friedman 2009)</w:t>
-      </w:r>
-      <w:r>
-        <w:t xml:space="preserve">. In contrast a high degree of similarity between out-of-sample and in-sample estimates indicates that the model is not overfit to the data (though it is not necessarily an adequate descriptor of the data).</w:t>
+        <w:t xml:space="preserve">. Similarly, a high degree of similarity between out-of-sample and in-sample estimates indicates that the model is not overfit to the data (though it is not necessarily an adequate descriptor of the data). Cross-validation is preferable to simple metrics such as AIC because instead of a single value, we have an entire posterior distribution of estimates.</w:t>
       </w:r>
     </w:p>
     <w:p>
@@ -2289,7 +2352,7 @@
         <w:t xml:space="preserve"> </w:t>
       </w:r>
       <w:r>
-        <w:t xml:space="preserve">(Stan Development Team 2017)</w:t>
+        <w:t xml:space="preserve">(Team 2017)</w:t>
       </w:r>
       <w:r>
         <w:t xml:space="preserve">.</w:t>
@@ -2316,7 +2379,7 @@
         <w:t xml:space="preserve"> </w:t>
       </w:r>
       <w:r>
-        <w:t xml:space="preserve">Comparisons of measures of model performance for both in-sample ([fig:auc_hist]) and out-of-sample ([fig:fold_auc]) cross-validation. We used area under the receiver operating charactered curve (AUC) estimates for each of our four models as our measure of performance. These estimates are calculated from the models posterior predictive distribution or from predictions made to new data, respectively. Marked below the posterior distributions are the median AUC and 50% and 80% posterior intervals for all observations in our dataset. Models with higher AUC values indicate better performance over models with lower AUC values. AUC is bounded between 0.5 and 1. See Table [tab:model_def] for an explanation of the four models (C, V, CP, VP).</w:t>
+        <w:t xml:space="preserve">Comparisons of measures of model performance for both in-sample ([fig:auc_hist]) and out-of-sample ([fig:fold_auc]) cross-validation. The area under the receiver operating charactered curve (AUC) was calculated for each model. these estimates are calculated from the models posterior predictive distribution ([fig:auc_hist]) or from predictions made to new data ([fig:fold_auc]), respectively. Marked below the posterior distributions are the median AUC and 50% and 80% posterior intervals for all observations in our dataset. Models with higher AUC values indicate better performance over models with lower AUC values. AUC is bounded between 0.5 and 1. See Table [tab:model_def] for an explanation of the four models (C, V, CP, VP).</w:t>
       </w:r>
     </w:p>
     <w:p>
@@ -2330,7 +2393,7 @@
         <w:t xml:space="preserve"> </w:t>
       </w:r>
       <w:r>
-        <w:t xml:space="preserve">Comparisons of measures of model performance for both in-sample ([fig:auc_hist]) and out-of-sample ([fig:fold_auc]) cross-validation. We used area under the receiver operating charactered curve (AUC) estimates for each of our four models as our measure of performance. These estimates are calculated from the models posterior predictive distribution or from predictions made to new data, respectively. Marked below the posterior distributions are the median AUC and 50% and 80% posterior intervals for all observations in our dataset. Models with higher AUC values indicate better performance over models with lower AUC values. AUC is bounded between 0.5 and 1. See Table [tab:model_def] for an explanation of the four models (C, V, CP, VP).</w:t>
+        <w:t xml:space="preserve">Comparisons of measures of model performance for both in-sample ([fig:auc_hist]) and out-of-sample ([fig:fold_auc]) cross-validation. The area under the receiver operating charactered curve (AUC) was calculated for each model. these estimates are calculated from the models posterior predictive distribution ([fig:auc_hist]) or from predictions made to new data ([fig:fold_auc]), respectively. Marked below the posterior distributions are the median AUC and 50% and 80% posterior intervals for all observations in our dataset. Models with higher AUC values indicate better performance over models with lower AUC values. AUC is bounded between 0.5 and 1. See Table [tab:model_def] for an explanation of the four models (C, V, CP, VP).</w:t>
       </w:r>
     </w:p>
     <w:p>
@@ -2382,7 +2445,7 @@
         <w:pStyle w:val="FigureWithCaption"/>
       </w:pPr>
       <w:r>
-        <w:t xml:space="preserve">Understanding model adequacy over time and taxonomic group by comparing in-sample forecasting performance measured by AUC for each of the four models. These estimates reflect each model’s fit to the various taxonomic groups over time. The black line corresponds to the median AUC value, while the envelopes correspond to multiple credible intervals as indicated in the legend. In all cases, higher AUC values indicate greater predictive performance versus lower AUC values. The grey intervals mark the geologic ages of the Cenozoic. See Table [tab:model_def] for a description of each of the four models.</w:t>
+        <w:t xml:space="preserve">Understanding model adequacy over time and taxonomic group by comparing in-sample forecasting performance measured by AUC for each of the four models. These estimates reflect each model’s fit to the various taxonomic groups over time. The black line corresponds to the median AUC value, while the envelopes correspond to multiple credible intervals as indicated in the legend. In all cases, higher AUC values indicate greater predictive performance versus lower AUC values. The grey intervals mark the geologic ages of the Cenozoic. See Table [tab:model_def] for a description of each of the four models (C, V, CP, VP).</w:t>
       </w:r>
     </w:p>
     <w:p>
@@ -2390,7 +2453,7 @@
         <w:pStyle w:val="ImageCaption"/>
       </w:pPr>
       <w:r>
-        <w:t xml:space="preserve">Understanding model adequacy over time and taxonomic group by comparing in-sample forecasting performance measured by AUC for each of the four models. These estimates reflect each model’s fit to the various taxonomic groups over time. The black line corresponds to the median AUC value, while the envelopes correspond to multiple credible intervals as indicated in the legend. In all cases, higher AUC values indicate greater predictive performance versus lower AUC values. The grey intervals mark the geologic ages of the Cenozoic. See Table [tab:model_def] for a description of each of the four models.</w:t>
+        <w:t xml:space="preserve">Understanding model adequacy over time and taxonomic group by comparing in-sample forecasting performance measured by AUC for each of the four models. These estimates reflect each model’s fit to the various taxonomic groups over time. The black line corresponds to the median AUC value, while the envelopes correspond to multiple credible intervals as indicated in the legend. In all cases, higher AUC values indicate greater predictive performance versus lower AUC values. The grey intervals mark the geologic ages of the Cenozoic. See Table [tab:model_def] for a description of each of the four models (C, V, CP, VP).</w:t>
       </w:r>
     </w:p>
     <w:p>
@@ -2441,7 +2504,7 @@
         <w:pStyle w:val="FigureWithCaption"/>
       </w:pPr>
       <w:r>
-        <w:t xml:space="preserve">Comparison of our models ability to forecast future extinction events as measured by out-of-sample AUC values over time as aggregated by taxonomic group for each of the four models. The AUC of the individual My intervals within each fold is plotted to highlight the heterogeneity in performance within and between folds. This presentation decomposes each of the 12-million year folds by each of the taxonomic groups into the predictions made for each of the million-year intervals. The black line corresponds to the median AUC estimate, with the envelopes corresponding to multiple credible intervals as indicated in the legend. The grey intervals mark the geologic ages of the Cenozoic. See Table [tab:model_def] for a description of each of the four models.</w:t>
+        <w:t xml:space="preserve">Comparison of our models ability to forecast future extinction events as measured by out-of-sample AUC values over time as aggregated by taxonomic group for each of the four models. The AUC of the individual My intervals within each fold is plotted to highlight the heterogeneity in performance within and between folds. This presentation decomposes each of the 12-million year folds by each of the taxonomic groups into the predictions made for each of the million-year intervals. The black line corresponds to the median AUC estimate, with the envelopes corresponding to multiple credible intervals as indicated in the legend. The grey intervals mark the geologic ages of the Cenozoic. See Table [tab:model_def] for a description of each of the four models (C, V, CP, VP).</w:t>
       </w:r>
     </w:p>
     <w:p>
@@ -2449,7 +2512,7 @@
         <w:pStyle w:val="ImageCaption"/>
       </w:pPr>
       <w:r>
-        <w:t xml:space="preserve">Comparison of our models ability to forecast future extinction events as measured by out-of-sample AUC values over time as aggregated by taxonomic group for each of the four models. The AUC of the individual My intervals within each fold is plotted to highlight the heterogeneity in performance within and between folds. This presentation decomposes each of the 12-million year folds by each of the taxonomic groups into the predictions made for each of the million-year intervals. The black line corresponds to the median AUC estimate, with the envelopes corresponding to multiple credible intervals as indicated in the legend. The grey intervals mark the geologic ages of the Cenozoic. See Table [tab:model_def] for a description of each of the four models.</w:t>
+        <w:t xml:space="preserve">Comparison of our models ability to forecast future extinction events as measured by out-of-sample AUC values over time as aggregated by taxonomic group for each of the four models. The AUC of the individual My intervals within each fold is plotted to highlight the heterogeneity in performance within and between folds. This presentation decomposes each of the 12-million year folds by each of the taxonomic groups into the predictions made for each of the million-year intervals. The black line corresponds to the median AUC estimate, with the envelopes corresponding to multiple credible intervals as indicated in the legend. The grey intervals mark the geologic ages of the Cenozoic. See Table [tab:model_def] for a description of each of the four models (C, V, CP, VP).</w:t>
       </w:r>
     </w:p>
     <w:p>
@@ -2465,7 +2528,7 @@
         <w:pStyle w:val="FigureWithCaption"/>
       </w:pPr>
       <w:r>
-        <w:t xml:space="preserve">Comparing our models’ ability to forecast out-of-sample extinction compared to our models’ in-sample forecasts. Congruence between these measures indicates that our models are not necessarily overfit to the data. This value is calculated as the values presented in Figure [fig:fold_auc_taxon_time] minus those values presented in Figure [fig:auc_taxon_time]. A differences close to 0 indicate complete congruence between in-sample and out-of-sample forecasts, while a positive difference indicates that our out-of-sample forecasts are actually higher performing than our in-sample forecasts, and a negative difference indicates poorer out-of-sample performance than in-sample forecast. See Table [tab:model_def] for a description of each of the four models.</w:t>
+        <w:t xml:space="preserve">Comparing our models’ ability to forecast out-of-sample extinction compared to our models’ in-sample forecasts. Congruence between these measures indicates that our models are not necessarily overfit to the data. This value is calculated as the values presented in Figure [fig:fold_auc_taxon_time] minus those values presented in Figure [fig:auc_taxon_time]. A differences close to 0 indicate complete congruence between in-sample and out-of-sample forecasts, while a positive difference indicates that our out-of-sample forecasts are actually higher performing than our in-sample forecasts, and a negative difference indicates poorer out-of-sample performance than in-sample forecast. See Table [tab:model_def] for a description of each of the four models (C, V, CP, VP).</w:t>
       </w:r>
     </w:p>
     <w:p>
@@ -2473,7 +2536,7 @@
         <w:pStyle w:val="ImageCaption"/>
       </w:pPr>
       <w:r>
-        <w:t xml:space="preserve">Comparing our models’ ability to forecast out-of-sample extinction compared to our models’ in-sample forecasts. Congruence between these measures indicates that our models are not necessarily overfit to the data. This value is calculated as the values presented in Figure [fig:fold_auc_taxon_time] minus those values presented in Figure [fig:auc_taxon_time]. A differences close to 0 indicate complete congruence between in-sample and out-of-sample forecasts, while a positive difference indicates that our out-of-sample forecasts are actually higher performing than our in-sample forecasts, and a negative difference indicates poorer out-of-sample performance than in-sample forecast. See Table [tab:model_def] for a description of each of the four models.</w:t>
+        <w:t xml:space="preserve">Comparing our models’ ability to forecast out-of-sample extinction compared to our models’ in-sample forecasts. Congruence between these measures indicates that our models are not necessarily overfit to the data. This value is calculated as the values presented in Figure [fig:fold_auc_taxon_time] minus those values presented in Figure [fig:auc_taxon_time]. A differences close to 0 indicate complete congruence between in-sample and out-of-sample forecasts, while a positive difference indicates that our out-of-sample forecasts are actually higher performing than our in-sample forecasts, and a negative difference indicates poorer out-of-sample performance than in-sample forecast. See Table [tab:model_def] for a description of each of the four models (C, V, CP, VP).</w:t>
       </w:r>
     </w:p>
     <w:p>
@@ -3630,7 +3693,7 @@
         <w:t xml:space="preserve"> </w:t>
       </w:r>
       <w:r>
-        <w:t xml:space="preserve">(Stan Development Team 2017)</w:t>
+        <w:t xml:space="preserve">(Team 2017)</w:t>
       </w:r>
       <w:r>
         <w:t xml:space="preserve">.</w:t>
@@ -4981,7 +5044,7 @@
         <w:t xml:space="preserve"> </w:t>
       </w:r>
       <w:r>
-        <w:t xml:space="preserve">(Stan Development Team 2017)</w:t>
+        <w:t xml:space="preserve">(Team 2017)</w:t>
       </w:r>
       <w:r>
         <w:t xml:space="preserve">. This package provides an interface to the Stan probabilistic programming language for writing hierarchical/mixed-effects models in native R. Posterior estimates were obtained through Hamiltonian Monte Carlo, using 2000 steps divided equally between warm-up and sampling. In order to prevent divergent transitions adapt delta was increased to 0.999999; all other HMC/NUTS sampling parameters were kept at the defaults for rstanarm 2.18.2</w:t>
@@ -5046,7 +5109,7 @@
         <w:rPr>
           <w:rStyle w:val="VerbatimChar"/>
         </w:rPr>
-        <w:t xml:space="preserve">form &lt;- event ~ range + range_diff + temp + temp_lag + </w:t>
+        <w:t xml:space="preserve">form &lt;- event ~ </w:t>
       </w:r>
       <w:r>
         <w:br w:type="textWrapping"/>
@@ -5055,6 +5118,24 @@
         <w:rPr>
           <w:rStyle w:val="VerbatimChar"/>
         </w:rPr>
+        <w:t xml:space="preserve">        range + range_diff1 + range_diff2 + range_diff3 + </w:t>
+      </w:r>
+      <w:r>
+        <w:br w:type="textWrapping"/>
+      </w:r>
+      <w:r>
+        <w:rPr>
+          <w:rStyle w:val="VerbatimChar"/>
+        </w:rPr>
+        <w:t xml:space="preserve">        temp + temp_lag + </w:t>
+      </w:r>
+      <w:r>
+        <w:br w:type="textWrapping"/>
+      </w:r>
+      <w:r>
+        <w:rPr>
+          <w:rStyle w:val="VerbatimChar"/>
+        </w:rPr>
         <w:t xml:space="preserve">        (1 + range + range_diff + temp + temp_lag | mybin/phylum) + </w:t>
       </w:r>
       <w:r>
@@ -5100,7 +5181,7 @@
         <w:rPr>
           <w:rStyle w:val="VerbatimChar"/>
         </w:rPr>
-        <w:t xml:space="preserve">      prior = normal(c(-1, 0, 0, 0), rep(1, 4), autoscale = FALSE), </w:t>
+        <w:t xml:space="preserve">      prior = normal(c(-1, 0, 0, 0, 0, 0), rep(1, 6), autoscale = FALSE), </w:t>
       </w:r>
       <w:r>
         <w:br w:type="textWrapping"/>
@@ -5237,7 +5318,7 @@
         <w:rPr>
           <w:rStyle w:val="VerbatimChar"/>
         </w:rPr>
-        <w:t xml:space="preserve">form &lt;- bf(event ~ range + range_diff + temp + temp_lag +</w:t>
+        <w:t xml:space="preserve">form &lt;- bf(event ~ </w:t>
       </w:r>
       <w:r>
         <w:br w:type="textWrapping"/>
@@ -5246,7 +5327,7 @@
         <w:rPr>
           <w:rStyle w:val="VerbatimChar"/>
         </w:rPr>
-        <w:t xml:space="preserve">      (1 + range + range_diff + temp + temp_lag | mybin/phylum) +</w:t>
+        <w:t xml:space="preserve">           range + range_diff1 + range_diff2 + range_diff3 + </w:t>
       </w:r>
       <w:r>
         <w:br w:type="textWrapping"/>
@@ -5255,7 +5336,25 @@
         <w:rPr>
           <w:rStyle w:val="VerbatimChar"/>
         </w:rPr>
-        <w:t xml:space="preserve">      (1 | age/phylum))</w:t>
+        <w:t xml:space="preserve">           temp + temp_lag +</w:t>
+      </w:r>
+      <w:r>
+        <w:br w:type="textWrapping"/>
+      </w:r>
+      <w:r>
+        <w:rPr>
+          <w:rStyle w:val="VerbatimChar"/>
+        </w:rPr>
+        <w:t xml:space="preserve">           (1 + range + range_diff + temp + temp_lag | mybin/phylum) +</w:t>
+      </w:r>
+      <w:r>
+        <w:br w:type="textWrapping"/>
+      </w:r>
+      <w:r>
+        <w:rPr>
+          <w:rStyle w:val="VerbatimChar"/>
+        </w:rPr>
+        <w:t xml:space="preserve">           (1 | age/phylum))</w:t>
       </w:r>
       <w:r>
         <w:br w:type="textWrapping"/>
@@ -5391,7 +5490,7 @@
         <w:t xml:space="preserve"> </w:t>
       </w:r>
       <w:r>
-        <w:t xml:space="preserve">(Stan Development Team 2017)</w:t>
+        <w:t xml:space="preserve">(Team 2017)</w:t>
       </w:r>
       <w:r>
         <w:t xml:space="preserve">.</w:t>
@@ -6357,6 +6456,26 @@
         <w:pStyle w:val="Bibliography"/>
       </w:pPr>
       <w:r>
+        <w:t xml:space="preserve">Gelman, Andrew, John B Carlin, Hal S Stern, David B Dunson, Aki Vehtari, and Donald B Rubin. 2013.</w:t>
+      </w:r>
+      <w:r>
+        <w:t xml:space="preserve"> </w:t>
+      </w:r>
+      <w:r>
+        <w:rPr>
+          <w:i/>
+        </w:rPr>
+        <w:t xml:space="preserve">Bayesian data analysis</w:t>
+      </w:r>
+      <w:r>
+        <w:t xml:space="preserve">. 3rd ed. Boca Raton, FL: Chapman; Hall.</w:t>
+      </w:r>
+    </w:p>
+    <w:p>
+      <w:pPr>
+        <w:pStyle w:val="Bibliography"/>
+      </w:pPr>
+      <w:r>
         <w:t xml:space="preserve">Harnik, P. G., C. Simpson, and J. L. Payne. 2012. “Long-term differences in extinction risk among the seven forms of rarity.”</w:t>
       </w:r>
       <w:r>
@@ -7281,7 +7400,27 @@
         <w:pStyle w:val="Bibliography"/>
       </w:pPr>
       <w:r>
-        <w:t xml:space="preserve">Stan Development Team. 2017. “Stan Modeling Language Users Guide and Reference Manual.”</w:t>
+        <w:t xml:space="preserve">Tang, Wan, Hua He, and Xin M Tu. 2012.</w:t>
+      </w:r>
+      <w:r>
+        <w:t xml:space="preserve"> </w:t>
+      </w:r>
+      <w:r>
+        <w:rPr>
+          <w:i/>
+        </w:rPr>
+        <w:t xml:space="preserve">Applied categorical and count data analysis</w:t>
+      </w:r>
+      <w:r>
+        <w:t xml:space="preserve">. Boca Raton, FL: CRC Press.</w:t>
+      </w:r>
+    </w:p>
+    <w:p>
+      <w:pPr>
+        <w:pStyle w:val="Bibliography"/>
+      </w:pPr>
+      <w:r>
+        <w:t xml:space="preserve">Team, Stan Development. 2017. “Stan Modeling Language Users Guide and Reference Manual.”</w:t>
       </w:r>
       <w:r>
         <w:t xml:space="preserve"> </w:t>
@@ -7296,26 +7435,6 @@
       </w:hyperlink>
       <w:r>
         <w:t xml:space="preserve">.</w:t>
-      </w:r>
-    </w:p>
-    <w:p>
-      <w:pPr>
-        <w:pStyle w:val="Bibliography"/>
-      </w:pPr>
-      <w:r>
-        <w:t xml:space="preserve">Tang, Wan, Hua He, and Xin M Tu. 2012.</w:t>
-      </w:r>
-      <w:r>
-        <w:t xml:space="preserve"> </w:t>
-      </w:r>
-      <w:r>
-        <w:rPr>
-          <w:i/>
-        </w:rPr>
-        <w:t xml:space="preserve">Applied categorical and count data analysis</w:t>
-      </w:r>
-      <w:r>
-        <w:t xml:space="preserve">. Boca Raton, FL: CRC Press.</w:t>
       </w:r>
     </w:p>
     <w:p>
@@ -7537,7 +7656,7 @@
     </w:lvl>
   </w:abstractNum>
   <w:abstractNum w:abstractNumId="990">
-    <w:nsid w:val="d0a1b216"/>
+    <w:nsid w:val="885c5385"/>
     <w:multiLevelType w:val="multilevel"/>
     <w:lvl w:ilvl="0">
       <w:numFmt w:val="bullet"/>

</xml_diff>

<commit_message>
docx version of paper for collabs
</commit_message>
<xml_diff>
--- a/doc/paper.docx
+++ b/doc/paper.docx
@@ -757,7 +757,55 @@
         <w:t xml:space="preserve"> </w:t>
       </w:r>
       <w:r>
-        <w:t xml:space="preserve">Although</w:t>
+        <w:t xml:space="preserve">Our</w:t>
+      </w:r>
+      <w:r>
+        <w:t xml:space="preserve"> </w:t>
+      </w:r>
+      <w:r>
+        <w:t xml:space="preserve">models</w:t>
+      </w:r>
+      <w:r>
+        <w:t xml:space="preserve"> </w:t>
+      </w:r>
+      <w:r>
+        <w:t xml:space="preserve">have</w:t>
+      </w:r>
+      <w:r>
+        <w:t xml:space="preserve"> </w:t>
+      </w:r>
+      <w:r>
+        <w:t xml:space="preserve">a</w:t>
+      </w:r>
+      <w:r>
+        <w:t xml:space="preserve"> </w:t>
+      </w:r>
+      <w:r>
+        <w:t xml:space="preserve">70-80%</w:t>
+      </w:r>
+      <w:r>
+        <w:t xml:space="preserve"> </w:t>
+      </w:r>
+      <w:r>
+        <w:t xml:space="preserve">probability</w:t>
+      </w:r>
+      <w:r>
+        <w:t xml:space="preserve"> </w:t>
+      </w:r>
+      <w:r>
+        <w:t xml:space="preserve">of</w:t>
+      </w:r>
+      <w:r>
+        <w:t xml:space="preserve"> </w:t>
+      </w:r>
+      <w:r>
+        <w:t xml:space="preserve">correctly</w:t>
+      </w:r>
+      <w:r>
+        <w:t xml:space="preserve"> </w:t>
+      </w:r>
+      <w:r>
+        <w:t xml:space="preserve">forecast</w:t>
       </w:r>
       <w:r>
         <w:t xml:space="preserve"> </w:t>
@@ -769,7 +817,271 @@
         <w:t xml:space="preserve"> </w:t>
       </w:r>
       <w:r>
-        <w:t xml:space="preserve">best-performing</w:t>
+        <w:t xml:space="preserve">rank</w:t>
+      </w:r>
+      <w:r>
+        <w:t xml:space="preserve"> </w:t>
+      </w:r>
+      <w:r>
+        <w:t xml:space="preserve">order</w:t>
+      </w:r>
+      <w:r>
+        <w:t xml:space="preserve"> </w:t>
+      </w:r>
+      <w:r>
+        <w:t xml:space="preserve">of</w:t>
+      </w:r>
+      <w:r>
+        <w:t xml:space="preserve"> </w:t>
+      </w:r>
+      <w:r>
+        <w:t xml:space="preserve">extinction</w:t>
+      </w:r>
+      <w:r>
+        <w:t xml:space="preserve"> </w:t>
+      </w:r>
+      <w:r>
+        <w:t xml:space="preserve">risk</w:t>
+      </w:r>
+      <w:r>
+        <w:t xml:space="preserve"> </w:t>
+      </w:r>
+      <w:r>
+        <w:t xml:space="preserve">for</w:t>
+      </w:r>
+      <w:r>
+        <w:t xml:space="preserve"> </w:t>
+      </w:r>
+      <w:r>
+        <w:t xml:space="preserve">a</w:t>
+      </w:r>
+      <w:r>
+        <w:t xml:space="preserve"> </w:t>
+      </w:r>
+      <w:r>
+        <w:t xml:space="preserve">random</w:t>
+      </w:r>
+      <w:r>
+        <w:t xml:space="preserve"> </w:t>
+      </w:r>
+      <w:r>
+        <w:t xml:space="preserve">out-of-sample</w:t>
+      </w:r>
+      <w:r>
+        <w:t xml:space="preserve"> </w:t>
+      </w:r>
+      <w:r>
+        <w:t xml:space="preserve">species</w:t>
+      </w:r>
+      <w:r>
+        <w:t xml:space="preserve"> </w:t>
+      </w:r>
+      <w:r>
+        <w:t xml:space="preserve">pair,</w:t>
+      </w:r>
+      <w:r>
+        <w:t xml:space="preserve"> </w:t>
+      </w:r>
+      <w:r>
+        <w:t xml:space="preserve">implying</w:t>
+      </w:r>
+      <w:r>
+        <w:t xml:space="preserve"> </w:t>
+      </w:r>
+      <w:r>
+        <w:t xml:space="preserve">that</w:t>
+      </w:r>
+      <w:r>
+        <w:t xml:space="preserve"> </w:t>
+      </w:r>
+      <w:r>
+        <w:t xml:space="preserve">determinants</w:t>
+      </w:r>
+      <w:r>
+        <w:t xml:space="preserve"> </w:t>
+      </w:r>
+      <w:r>
+        <w:t xml:space="preserve">of</w:t>
+      </w:r>
+      <w:r>
+        <w:t xml:space="preserve"> </w:t>
+      </w:r>
+      <w:r>
+        <w:t xml:space="preserve">extinction</w:t>
+      </w:r>
+      <w:r>
+        <w:t xml:space="preserve"> </w:t>
+      </w:r>
+      <w:r>
+        <w:t xml:space="preserve">have</w:t>
+      </w:r>
+      <w:r>
+        <w:t xml:space="preserve"> </w:t>
+      </w:r>
+      <w:r>
+        <w:t xml:space="preserve">varied</w:t>
+      </w:r>
+      <w:r>
+        <w:t xml:space="preserve"> </w:t>
+      </w:r>
+      <w:r>
+        <w:t xml:space="preserve">only</w:t>
+      </w:r>
+      <w:r>
+        <w:t xml:space="preserve"> </w:t>
+      </w:r>
+      <w:r>
+        <w:t xml:space="preserve">modestly</w:t>
+      </w:r>
+      <w:r>
+        <w:t xml:space="preserve"> </w:t>
+      </w:r>
+      <w:r>
+        <w:t xml:space="preserve">through</w:t>
+      </w:r>
+      <w:r>
+        <w:t xml:space="preserve"> </w:t>
+      </w:r>
+      <w:r>
+        <w:t xml:space="preserve">time.</w:t>
+      </w:r>
+      <w:r>
+        <w:t xml:space="preserve"> </w:t>
+      </w:r>
+      <w:r>
+        <w:t xml:space="preserve">We</w:t>
+      </w:r>
+      <w:r>
+        <w:t xml:space="preserve"> </w:t>
+      </w:r>
+      <w:r>
+        <w:t xml:space="preserve">find</w:t>
+      </w:r>
+      <w:r>
+        <w:t xml:space="preserve"> </w:t>
+      </w:r>
+      <w:r>
+        <w:t xml:space="preserve">that</w:t>
+      </w:r>
+      <w:r>
+        <w:t xml:space="preserve"> </w:t>
+      </w:r>
+      <w:r>
+        <w:t xml:space="preserve">models</w:t>
+      </w:r>
+      <w:r>
+        <w:t xml:space="preserve"> </w:t>
+      </w:r>
+      <w:r>
+        <w:t xml:space="preserve">which</w:t>
+      </w:r>
+      <w:r>
+        <w:t xml:space="preserve"> </w:t>
+      </w:r>
+      <w:r>
+        <w:t xml:space="preserve">include</w:t>
+      </w:r>
+      <w:r>
+        <w:t xml:space="preserve"> </w:t>
+      </w:r>
+      <w:r>
+        <w:t xml:space="preserve">either</w:t>
+      </w:r>
+      <w:r>
+        <w:t xml:space="preserve"> </w:t>
+      </w:r>
+      <w:r>
+        <w:t xml:space="preserve">historical</w:t>
+      </w:r>
+      <w:r>
+        <w:t xml:space="preserve"> </w:t>
+      </w:r>
+      <w:r>
+        <w:t xml:space="preserve">covariates</w:t>
+      </w:r>
+      <w:r>
+        <w:t xml:space="preserve"> </w:t>
+      </w:r>
+      <w:r>
+        <w:t xml:space="preserve">or</w:t>
+      </w:r>
+      <w:r>
+        <w:t xml:space="preserve"> </w:t>
+      </w:r>
+      <w:r>
+        <w:t xml:space="preserve">account</w:t>
+      </w:r>
+      <w:r>
+        <w:t xml:space="preserve"> </w:t>
+      </w:r>
+      <w:r>
+        <w:t xml:space="preserve">for</w:t>
+      </w:r>
+      <w:r>
+        <w:t xml:space="preserve"> </w:t>
+      </w:r>
+      <w:r>
+        <w:t xml:space="preserve">variation</w:t>
+      </w:r>
+      <w:r>
+        <w:t xml:space="preserve"> </w:t>
+      </w:r>
+      <w:r>
+        <w:t xml:space="preserve">in</w:t>
+      </w:r>
+      <w:r>
+        <w:t xml:space="preserve"> </w:t>
+      </w:r>
+      <w:r>
+        <w:t xml:space="preserve">covariate</w:t>
+      </w:r>
+      <w:r>
+        <w:t xml:space="preserve"> </w:t>
+      </w:r>
+      <w:r>
+        <w:t xml:space="preserve">effects</w:t>
+      </w:r>
+      <w:r>
+        <w:t xml:space="preserve"> </w:t>
+      </w:r>
+      <w:r>
+        <w:t xml:space="preserve">over</w:t>
+      </w:r>
+      <w:r>
+        <w:t xml:space="preserve"> </w:t>
+      </w:r>
+      <w:r>
+        <w:t xml:space="preserve">time</w:t>
+      </w:r>
+      <w:r>
+        <w:t xml:space="preserve"> </w:t>
+      </w:r>
+      <w:r>
+        <w:t xml:space="preserve">yield</w:t>
+      </w:r>
+      <w:r>
+        <w:t xml:space="preserve"> </w:t>
+      </w:r>
+      <w:r>
+        <w:t xml:space="preserve">equivalent</w:t>
+      </w:r>
+      <w:r>
+        <w:t xml:space="preserve"> </w:t>
+      </w:r>
+      <w:r>
+        <w:t xml:space="preserve">forecasts,</w:t>
+      </w:r>
+      <w:r>
+        <w:t xml:space="preserve"> </w:t>
+      </w:r>
+      <w:r>
+        <w:t xml:space="preserve">but</w:t>
+      </w:r>
+      <w:r>
+        <w:t xml:space="preserve"> </w:t>
+      </w:r>
+      <w:r>
+        <w:t xml:space="preserve">a</w:t>
       </w:r>
       <w:r>
         <w:t xml:space="preserve"> </w:t>
@@ -781,19 +1093,25 @@
         <w:t xml:space="preserve"> </w:t>
       </w:r>
       <w:r>
-        <w:t xml:space="preserve">includes</w:t>
-      </w:r>
-      <w:r>
-        <w:t xml:space="preserve"> </w:t>
-      </w:r>
-      <w:r>
-        <w:t xml:space="preserve">time-varying</w:t>
-      </w:r>
-      <w:r>
-        <w:t xml:space="preserve"> </w:t>
-      </w:r>
-      <w:r>
-        <w:t xml:space="preserve">effects</w:t>
+        <w:t xml:space="preserve">including</w:t>
+      </w:r>
+      <w:r>
+        <w:t xml:space="preserve"> </w:t>
+      </w:r>
+      <w:r>
+        <w:t xml:space="preserve">both</w:t>
+      </w:r>
+      <w:r>
+        <w:t xml:space="preserve"> </w:t>
+      </w:r>
+      <w:r>
+        <w:t xml:space="preserve">is</w:t>
+      </w:r>
+      <w:r>
+        <w:t xml:space="preserve"> </w:t>
+      </w:r>
+      <w:r>
+        <w:t xml:space="preserve">overfit</w:t>
       </w:r>
       <w:r>
         <w:t xml:space="preserve"> </w:t>
@@ -805,349 +1123,19 @@
         <w:t xml:space="preserve"> </w:t>
       </w:r>
       <w:r>
-        <w:t xml:space="preserve">historical</w:t>
-      </w:r>
-      <w:r>
-        <w:t xml:space="preserve"> </w:t>
-      </w:r>
-      <w:r>
-        <w:t xml:space="preserve">covariates</w:t>
-      </w:r>
-      <w:r>
-        <w:t xml:space="preserve"> </w:t>
-      </w:r>
-      <w:r>
-        <w:t xml:space="preserve">(change</w:t>
-      </w:r>
-      <w:r>
-        <w:t xml:space="preserve"> </w:t>
-      </w:r>
-      <w:r>
-        <w:t xml:space="preserve">in</w:t>
-      </w:r>
-      <w:r>
-        <w:t xml:space="preserve"> </w:t>
-      </w:r>
-      <w:r>
-        <w:t xml:space="preserve">range</w:t>
-      </w:r>
-      <w:r>
-        <w:t xml:space="preserve"> </w:t>
-      </w:r>
-      <w:r>
-        <w:t xml:space="preserve">and</w:t>
-      </w:r>
-      <w:r>
-        <w:t xml:space="preserve"> </w:t>
-      </w:r>
-      <w:r>
-        <w:t xml:space="preserve">change</w:t>
-      </w:r>
-      <w:r>
-        <w:t xml:space="preserve"> </w:t>
-      </w:r>
-      <w:r>
-        <w:t xml:space="preserve">in</w:t>
-      </w:r>
-      <w:r>
-        <w:t xml:space="preserve"> </w:t>
-      </w:r>
-      <w:r>
-        <w:t xml:space="preserve">climate),</w:t>
-      </w:r>
-      <w:r>
-        <w:t xml:space="preserve"> </w:t>
-      </w:r>
-      <w:r>
-        <w:t xml:space="preserve">the</w:t>
-      </w:r>
-      <w:r>
-        <w:t xml:space="preserve"> </w:t>
-      </w:r>
-      <w:r>
-        <w:t xml:space="preserve">improvement</w:t>
-      </w:r>
-      <w:r>
-        <w:t xml:space="preserve"> </w:t>
-      </w:r>
-      <w:r>
-        <w:t xml:space="preserve">in</w:t>
-      </w:r>
-      <w:r>
-        <w:t xml:space="preserve"> </w:t>
-      </w:r>
-      <w:r>
-        <w:t xml:space="preserve">predictive</w:t>
-      </w:r>
-      <w:r>
-        <w:t xml:space="preserve"> </w:t>
-      </w:r>
-      <w:r>
-        <w:t xml:space="preserve">power</w:t>
-      </w:r>
-      <w:r>
-        <w:t xml:space="preserve"> </w:t>
-      </w:r>
-      <w:r>
-        <w:t xml:space="preserve">over</w:t>
-      </w:r>
-      <w:r>
-        <w:t xml:space="preserve"> </w:t>
-      </w:r>
-      <w:r>
-        <w:t xml:space="preserve">models</w:t>
-      </w:r>
-      <w:r>
-        <w:t xml:space="preserve"> </w:t>
-      </w:r>
-      <w:r>
-        <w:t xml:space="preserve">with</w:t>
-      </w:r>
-      <w:r>
-        <w:t xml:space="preserve"> </w:t>
-      </w:r>
-      <w:r>
-        <w:t xml:space="preserve">constant</w:t>
-      </w:r>
-      <w:r>
-        <w:t xml:space="preserve"> </w:t>
-      </w:r>
-      <w:r>
-        <w:t xml:space="preserve">effects</w:t>
-      </w:r>
-      <w:r>
-        <w:t xml:space="preserve"> </w:t>
-      </w:r>
-      <w:r>
-        <w:t xml:space="preserve">and</w:t>
-      </w:r>
-      <w:r>
-        <w:t xml:space="preserve"> </w:t>
-      </w:r>
-      <w:r>
-        <w:t xml:space="preserve">no</w:t>
-      </w:r>
-      <w:r>
-        <w:t xml:space="preserve"> </w:t>
-      </w:r>
-      <w:r>
-        <w:t xml:space="preserve">historical</w:t>
-      </w:r>
-      <w:r>
-        <w:t xml:space="preserve"> </w:t>
-      </w:r>
-      <w:r>
-        <w:t xml:space="preserve">covariates</w:t>
-      </w:r>
-      <w:r>
-        <w:t xml:space="preserve"> </w:t>
-      </w:r>
-      <w:r>
-        <w:t xml:space="preserve">is</w:t>
-      </w:r>
-      <w:r>
-        <w:t xml:space="preserve"> </w:t>
-      </w:r>
-      <w:r>
-        <w:t xml:space="preserve">very</w:t>
-      </w:r>
-      <w:r>
-        <w:t xml:space="preserve"> </w:t>
-      </w:r>
-      <w:r>
-        <w:t xml:space="preserve">minor.</w:t>
-      </w:r>
-      <w:r>
-        <w:t xml:space="preserve"> </w:t>
-      </w:r>
-      <w:r>
-        <w:t xml:space="preserve">Our</w:t>
-      </w:r>
-      <w:r>
-        <w:t xml:space="preserve"> </w:t>
-      </w:r>
-      <w:r>
-        <w:t xml:space="preserve">models</w:t>
-      </w:r>
-      <w:r>
-        <w:t xml:space="preserve"> </w:t>
-      </w:r>
-      <w:r>
-        <w:t xml:space="preserve">have</w:t>
-      </w:r>
-      <w:r>
-        <w:t xml:space="preserve"> </w:t>
-      </w:r>
-      <w:r>
-        <w:t xml:space="preserve">a</w:t>
-      </w:r>
-      <w:r>
-        <w:t xml:space="preserve"> </w:t>
-      </w:r>
-      <w:r>
-        <w:t xml:space="preserve">70-80%</w:t>
-      </w:r>
-      <w:r>
-        <w:t xml:space="preserve"> </w:t>
-      </w:r>
-      <w:r>
-        <w:t xml:space="preserve">probability</w:t>
-      </w:r>
-      <w:r>
-        <w:t xml:space="preserve"> </w:t>
-      </w:r>
-      <w:r>
-        <w:t xml:space="preserve">of</w:t>
-      </w:r>
-      <w:r>
-        <w:t xml:space="preserve"> </w:t>
-      </w:r>
-      <w:r>
-        <w:t xml:space="preserve">correctly</w:t>
-      </w:r>
-      <w:r>
-        <w:t xml:space="preserve"> </w:t>
-      </w:r>
-      <w:r>
-        <w:t xml:space="preserve">forecast</w:t>
-      </w:r>
-      <w:r>
-        <w:t xml:space="preserve"> </w:t>
-      </w:r>
-      <w:r>
-        <w:t xml:space="preserve">the</w:t>
-      </w:r>
-      <w:r>
-        <w:t xml:space="preserve"> </w:t>
-      </w:r>
-      <w:r>
-        <w:t xml:space="preserve">rank</w:t>
-      </w:r>
-      <w:r>
-        <w:t xml:space="preserve"> </w:t>
-      </w:r>
-      <w:r>
-        <w:t xml:space="preserve">order</w:t>
-      </w:r>
-      <w:r>
-        <w:t xml:space="preserve"> </w:t>
-      </w:r>
-      <w:r>
-        <w:t xml:space="preserve">of</w:t>
-      </w:r>
-      <w:r>
-        <w:t xml:space="preserve"> </w:t>
-      </w:r>
-      <w:r>
-        <w:t xml:space="preserve">extinction</w:t>
-      </w:r>
-      <w:r>
-        <w:t xml:space="preserve"> </w:t>
-      </w:r>
-      <w:r>
-        <w:t xml:space="preserve">risk</w:t>
-      </w:r>
-      <w:r>
-        <w:t xml:space="preserve"> </w:t>
-      </w:r>
-      <w:r>
-        <w:t xml:space="preserve">for</w:t>
-      </w:r>
-      <w:r>
-        <w:t xml:space="preserve"> </w:t>
-      </w:r>
-      <w:r>
-        <w:t xml:space="preserve">a</w:t>
-      </w:r>
-      <w:r>
-        <w:t xml:space="preserve"> </w:t>
-      </w:r>
-      <w:r>
-        <w:t xml:space="preserve">random</w:t>
-      </w:r>
-      <w:r>
-        <w:t xml:space="preserve"> </w:t>
-      </w:r>
-      <w:r>
-        <w:t xml:space="preserve">out-of-sample</w:t>
-      </w:r>
-      <w:r>
-        <w:t xml:space="preserve"> </w:t>
-      </w:r>
-      <w:r>
-        <w:t xml:space="preserve">species</w:t>
-      </w:r>
-      <w:r>
-        <w:t xml:space="preserve"> </w:t>
-      </w:r>
-      <w:r>
-        <w:t xml:space="preserve">pair,</w:t>
-      </w:r>
-      <w:r>
-        <w:t xml:space="preserve"> </w:t>
-      </w:r>
-      <w:r>
-        <w:t xml:space="preserve">implying</w:t>
-      </w:r>
-      <w:r>
-        <w:t xml:space="preserve"> </w:t>
-      </w:r>
-      <w:r>
-        <w:t xml:space="preserve">that</w:t>
-      </w:r>
-      <w:r>
-        <w:t xml:space="preserve"> </w:t>
-      </w:r>
-      <w:r>
-        <w:t xml:space="preserve">determinants</w:t>
-      </w:r>
-      <w:r>
-        <w:t xml:space="preserve"> </w:t>
-      </w:r>
-      <w:r>
-        <w:t xml:space="preserve">of</w:t>
-      </w:r>
-      <w:r>
-        <w:t xml:space="preserve"> </w:t>
-      </w:r>
-      <w:r>
-        <w:t xml:space="preserve">extinction</w:t>
-      </w:r>
-      <w:r>
-        <w:t xml:space="preserve"> </w:t>
-      </w:r>
-      <w:r>
-        <w:t xml:space="preserve">have</w:t>
-      </w:r>
-      <w:r>
-        <w:t xml:space="preserve"> </w:t>
-      </w:r>
-      <w:r>
-        <w:t xml:space="preserve">varied</w:t>
-      </w:r>
-      <w:r>
-        <w:t xml:space="preserve"> </w:t>
-      </w:r>
-      <w:r>
-        <w:t xml:space="preserve">only</w:t>
-      </w:r>
-      <w:r>
-        <w:t xml:space="preserve"> </w:t>
-      </w:r>
-      <w:r>
-        <w:t xml:space="preserve">modestly</w:t>
-      </w:r>
-      <w:r>
-        <w:t xml:space="preserve"> </w:t>
-      </w:r>
-      <w:r>
-        <w:t xml:space="preserve">through</w:t>
-      </w:r>
-      <w:r>
-        <w:t xml:space="preserve"> </w:t>
-      </w:r>
-      <w:r>
-        <w:t xml:space="preserve">time.</w:t>
+        <w:t xml:space="preserve">yields</w:t>
+      </w:r>
+      <w:r>
+        <w:t xml:space="preserve"> </w:t>
+      </w:r>
+      <w:r>
+        <w:t xml:space="preserve">biased</w:t>
+      </w:r>
+      <w:r>
+        <w:t xml:space="preserve"> </w:t>
+      </w:r>
+      <w:r>
+        <w:t xml:space="preserve">forecasts.</w:t>
       </w:r>
       <w:r>
         <w:t xml:space="preserve"> </w:t>
@@ -2373,6 +2361,14 @@
         <w:pStyle w:val="FirstParagraph"/>
       </w:pPr>
       <w:r>
+        <w:t xml:space="preserve">The focus of this study is on understanding how well our models forecast future extinction events by comparing our in-sample and out-of-sample forecast estimates. A presentation of the posterior estimates for the regression coefficient estimates from our VP model (Table [tab:model_def]) is available our Supplemental Materials (Section [sec:supp_res]).</w:t>
+      </w:r>
+    </w:p>
+    <w:p>
+      <w:pPr>
+        <w:pStyle w:val="BodyText"/>
+      </w:pPr>
+      <w:r>
         <w:t xml:space="preserve">0.45</w:t>
       </w:r>
       <w:r>
@@ -2411,25 +2407,7 @@
         <w:pStyle w:val="FirstParagraph"/>
       </w:pPr>
       <w:r>
-        <w:t xml:space="preserve">The in-sample model comparisons are useful for comparing the relative ability of our models to represent the data they were fit to. Comparison between the posterior distributions of in-sample AUC for each of the four models demonstrates that all of our models have approximately equal in-sample forecasting performance (Fig. [fig:auc_hist]). The parameter rich model VP has the greatest median in-sample AUC when compared to the other three models, but there is substantial overlap in their posterior distributions. Additionally, while our parameter rich model VP is possibly the most adequately performing model, the difference or improvement to performance is minimal at best – all four models have approximately equal in-sample AUC posterior distributions. All the in-sample AUC estimates from our models are concentrated on an AUC value of 0.77. It is therefore hard to conclude that there is one</w:t>
-      </w:r>
-      <w:r>
-        <w:t xml:space="preserve"> </w:t>
-      </w:r>
-      <w:r>
-        <w:t xml:space="preserve">“</w:t>
-      </w:r>
-      <w:r>
-        <w:t xml:space="preserve">best</w:t>
-      </w:r>
-      <w:r>
-        <w:t xml:space="preserve">”</w:t>
-      </w:r>
-      <w:r>
-        <w:t xml:space="preserve"> </w:t>
-      </w:r>
-      <w:r>
-        <w:t xml:space="preserve">model which we can rely upon as they are all nearly functional equivalent.</w:t>
+        <w:t xml:space="preserve">The in-sample model comparisons are useful for comparing the relative ability of our models to represent the data they were fit to, acting as quality control and sensitivity analysis. Comparison between the posterior distributions of in-sample AUC for each of the four models demonstrates that the parameter rich model VP has the greatest median in-sample AUC when compared to the other three models, while there is substantial overlap in the posterior distributions of the forecasts from the other three models (Fig. [fig:auc_hist]).</w:t>
       </w:r>
     </w:p>
     <w:p>
@@ -2437,7 +2415,15 @@
         <w:pStyle w:val="BodyText"/>
       </w:pPr>
       <w:r>
-        <w:t xml:space="preserve">The in-sample forecasts from our four models over time are virtually identical within taxa (Fig. [fig:auc_taxon_time]). Our in-sample forecasts for Diatoms are the weakest of the taxonomic groups as all four models have an equal number of intervals with no predictive power (AUC approximately 0.5). In contrast, our best in-sample forecast results are for Radiolarians where there is at most 1 interval with almost no predictive power. Ultimately, our in-sample forecasts are virtually identical across models.</w:t>
+        <w:t xml:space="preserve">However, the actual difference in forecast AUC result between the VP model and the other three models is extremely small (0.01 AUC unit), and all the in-sample AUC estimates from our models are concentrated between an AUC value of 0.775 and 0.795 (Fig. [fig:auc_hist]). This result indicates that the practical difference in performanc between these models might be so small that there is no practical benefit that the VP model over the other three. Ultimately, determining which of these models produces the best forecasts of future extinctions requires comparing these in-sample results to our out-of-sample results (see below).</w:t>
+      </w:r>
+    </w:p>
+    <w:p>
+      <w:pPr>
+        <w:pStyle w:val="BodyText"/>
+      </w:pPr>
+      <w:r>
+        <w:t xml:space="preserve">The in-sample forecasts from our four models over time are broadly similar between taxonomic groups (Fig. [fig:auc_taxon_time]). Our in-sample forecasts for Diatoms are the weakest of the taxonomic groups as all four models have an equal number of intervals with no predictive power (AUC approximately 0.5). In contrast, our best in-sample forecast results are for Radiolarians where for any of our models there is at most 1 interval with almost no predictive power. Ultimately, our in-sample forecasts over time by taxonimc group are broadly consistent between our four models.</w:t>
       </w:r>
     </w:p>
     <w:p>
@@ -2480,15 +2466,7 @@
         <w:t xml:space="preserve">(Arlot and Celisse 2009; Bergmeir, Hyndman, and Koo 2018)</w:t>
       </w:r>
       <w:r>
-        <w:t xml:space="preserve">. Comparing the in-sample AUC estimates to the expected out-of-sample AUC estimates reveals a similar range in performance for all models (Fig. [fig:auc_hist], [fig:fold_auc]). Interestingly, the differences in posterior predictive distributions of AUC between the four model variations is reduced in out-of-sample prediction. For example, the VP model no longer has the greatest median AUC of the four models (Fig. [fig:fold_auc]). For this reason the rank order of median out-of-sample AUC is different from the rank order of median in-sample AUC. However, making interpretations based only on the median AUC estimates is incorrect – our estimates are the full posterior, not individual points. Because of this, the four models are effectively indistinguishable in their out-of-sample forecast performance (Fig. [fig:fold_auc]).</w:t>
-      </w:r>
-    </w:p>
-    <w:p>
-      <w:pPr>
-        <w:pStyle w:val="BodyText"/>
-      </w:pPr>
-      <w:r>
-        <w:t xml:space="preserve">The posterior predictive distribution of expected out-of-sample AUC over time and across taxonomic groups are nearly identical for each of the four models (Fig. [fig:fold_auc_taxon_time]).</w:t>
+        <w:t xml:space="preserve">. Our out-of-sample forecast AUC estimates demonstrate a broader range of results, with AUC estimates ranging between approximately 0.7 and 0.85 (Fig. [fig:auc_hist], [fig:fold_auc]). While our VP model was the model with greatest in-sample forecasting performance (Fig. [fig:auc_hist]), this model has the greatest decrease in out-of-sample forecasting performance (Fig. [fig:fold_auc]). In comparison, the other three models demontrstrate a much smaller difference between in-sample forecast and out-of-sample forecast AUC values which indicates that our VP model is overfit to our data, and that one of the simpler model would be preferable for predicting future extinctions. This result means that our model which includes the historical covariates (e.g. change in geographic range) and allowing these effects to vary over time produces biased extinciton forecasts. Interestingly, including either historical covariates like change in geographic range or allowing the effects of geographic range and other covariate effects to vary over time have approximately equal effect on forecasting future extinction events (Fig. [fig:auc_compare]).</w:t>
       </w:r>
     </w:p>
     <w:p>
@@ -2554,7 +2532,13 @@
         <w:pStyle w:val="FirstParagraph"/>
       </w:pPr>
       <w:r>
-        <w:t xml:space="preserve">We find that all of our models are expected to correctly forecast which species of randomly selected extinct-extant pair is more likely to go extinct between 70% to 80% of the time (Fig. [fig:fold_auc]). One of the most striking aspects of these results is the similarity in forecasting performance for in-sample and out-of-sample observations. A slight decrease in performance when dealing with out-of-sample observations makes sense: each of the models fit during cross-validation is based on fewer data than the model fit on the full data (between 1/5th to 4/5ths of the original). Additionally, a potential decrease in precision when forecasting the future of extinction risk is to be expected as the future will always differ from the past in some respect. However, the similarly between the in-sample and out-of-sample results indicates that our model is fairly robust to variation in extinction intensity over the Cenozoic. An extremely important caveat, of course, is that human impacts may substantially alter present and future extinction risk dynamics relative to the average Cenozoic state, so that the future may become less predictable than it has been in the past</w:t>
+        <w:t xml:space="preserve">We find that all of our models are expected to correctly forecast which species of randomly selected extinct-extant pair is more likely to go extinct between 70% to 80% of the time (Fig. [fig:fold_auc]).</w:t>
+      </w:r>
+      <w:r>
+        <w:t xml:space="preserve"> </w:t>
+      </w:r>
+      <w:r>
+        <w:t xml:space="preserve">One of the most striking results is that the models that include either the historical covariates (CP model) or allows covariate effects to vary over time (V model) produce less biased out-of-sample forecasts than the model which includes both historical covariates and allows covariate effects to vary over time (VP model) (Fig. [fig:auc_compare]). However, we might expect a potential decrease in precision when forecasting the future of extinction risk is to be expected as the future will always differ from the past in some respect. An extremely important caveat, of course, is that human impacts may substantially alter present and future extinction risk dynamics relative to the average Cenozoic state, so that the future may become less predictable than it has been in the past</w:t>
       </w:r>
       <w:r>
         <w:t xml:space="preserve"> </w:t>
@@ -2571,7 +2555,15 @@
         <w:pStyle w:val="BodyText"/>
       </w:pPr>
       <w:r>
-        <w:t xml:space="preserve">We also find that our four models are practically identical in their ability to make in-sample and out-of-sample forecasts. Although the in-sample AUC estimates differ between models, all of these estimates are in a narrow range of possible AUC values (Fig. [fig:auc_hist]). While the</w:t>
+        <w:t xml:space="preserve">We find that three of our four models are practically identical in their ability to make in-sample and out-of-sample forecasts. Although the in-sample AUC estimates differ between models, all of these estimates are in a narrow range of possible AUC values (Fig. [fig:auc_hist]). While the model with the best in-sample forecasting results includes the historical covariates and allows all covariate effects to vary over time, the out-of-sample forecasts from this mode demonstrate this model yields biased forecasts, which indicate that this model is overfit to our data [fig:fold_auc]). Including historical covariates such as geographic range trajectory yields out-of-sample forecasts with nearly identical results to a model that allows covariate effects to vary over time but does not include historical covariates.</w:t>
+      </w:r>
+    </w:p>
+    <w:p>
+      <w:pPr>
+        <w:pStyle w:val="BodyText"/>
+      </w:pPr>
+      <w:r>
+        <w:t xml:space="preserve">It is interesting to note that both historical covariates like change in geographic range and allowing covariate effects to vary over time can be thought of as different ways of encoding the past: explicitly or implicitly. Including historical covariates in a model but not allowing covariate effects to vary over time encodes the past explicitly but assumes that covariates effects are constant over time. Allowing covariate effects to vary over time, on the other hand, does not explicitly encode</w:t>
       </w:r>
       <w:r>
         <w:t xml:space="preserve"> </w:t>
@@ -2580,7 +2572,7 @@
         <w:t xml:space="preserve">“</w:t>
       </w:r>
       <w:r>
-        <w:t xml:space="preserve">best</w:t>
+        <w:t xml:space="preserve">the past</w:t>
       </w:r>
       <w:r>
         <w:t xml:space="preserve">”</w:t>
@@ -2589,19 +2581,19 @@
         <w:t xml:space="preserve"> </w:t>
       </w:r>
       <w:r>
-        <w:t xml:space="preserve">model does include the historical covariates and allows all covariate effects to vary over time, its practical difference in performance versus the other models is negligible (Fig. [fig:fold_auc]). Thus even though the VP model has a statistically greater AUC for in-sample forecasts than the other three models, this result has no practical significance because the predictions are functionally identical. The results of the out-of-sample forecasts illustrate this point in full, as all four models have functionally identical out-of-sample performance. Thus, including geographic range trajectory results in only very minor improvements in forecasting accuracy. This contrasts with previous findings using geological stages as their time unit</w:t>
-      </w:r>
-      <w:r>
-        <w:t xml:space="preserve"> </w:t>
-      </w:r>
-      <w:r>
-        <w:t xml:space="preserve">(Kiessling and Kocsis 2016b)</w:t>
-      </w:r>
-      <w:r>
-        <w:t xml:space="preserve"> </w:t>
-      </w:r>
-      <w:r>
-        <w:t xml:space="preserve">and suggests that further investigation of other taxa, timescales, and environments may help to elucidate the conditions under which past geographic range trajectories are most informative about future extinction risk.</w:t>
+        <w:t xml:space="preserve">into our model but instead models how covariate effects vary over time which allows the past to be implicitly included in our model. By modeling this variation, forecasts made for future extinction events can allow for a wide range of potential effects of our covariates on predicting extinction. Comparing our out-of-sample forecast results indicates that these approaches yield approximately equal forecasting performance (Fig. [fig:fold_auc]). Our results supplement those of</w:t>
+      </w:r>
+      <w:r>
+        <w:t xml:space="preserve"> </w:t>
+      </w:r>
+      <w:r>
+        <w:t xml:space="preserve">Kiessling and Kocsis (2016b)</w:t>
+      </w:r>
+      <w:r>
+        <w:t xml:space="preserve"> </w:t>
+      </w:r>
+      <w:r>
+        <w:t xml:space="preserve">which examined using differences in geographic range over time to predict extinction risk.</w:t>
       </w:r>
     </w:p>
     <w:p>
@@ -2609,7 +2601,15 @@
         <w:pStyle w:val="BodyText"/>
       </w:pPr>
       <w:r>
-        <w:t xml:space="preserve">The relative quality and consistency of our models’ out-of-sample forecasting performance is encouraging given that these estimates are based on very limited biological and environmental information about the studied taxa. Even our most complex models only account for a few simple aspects of geographic range, prior history, and phylogenetic affinity. The principal reason we were not able to include more biological information in the models used here is because we lack additional life history or ecological information for many of the marine micro- and nannoplankton included in this study. Foraminifera are an exception to this problem as aspects of life history, ecology, and physiology are known for many foram species</w:t>
+        <w:t xml:space="preserve">It is imporatant to remember that our model with historical covariates assumes that extinction selection based on these covarites is constant over time. If human impacts substatially alter present and future extinction risk dynamics, the assumption the effects of covariates have not changed over time may be limit or bias our ability to predict extinction in truly novel environmental regimes. Thus, it might be preferable to model the variation in extinction risk and selectivity over time instead of relying solely on measures from a taxon’s past such as change in geographic range over time. Thus, while our CP and V models yield similar out-of-sample forecasts, we believe the V model offers more practical benefits for predicting extinction risk in future, anthropogenically impacted environments.</w:t>
+      </w:r>
+    </w:p>
+    <w:p>
+      <w:pPr>
+        <w:pStyle w:val="BodyText"/>
+      </w:pPr>
+      <w:r>
+        <w:t xml:space="preserve">The relative quality and consistency between three of our models’ in-sample and out-of-sample forecasting performance is encouraging given that these estimates are based on very limited biological and environmental information about the studied taxa. Even our most complex models only account for a few simple aspects of geographic range, prior history, and phylogenetic affinity. The principal reason we were not able to include more biological information in the models used here is because we lack additional life history or ecological information for many of the marine micro- and nannoplankton included in this study. Foraminifera are an exception to this problem as aspects of life history, ecology, and physiology are known for many foram species</w:t>
       </w:r>
       <w:r>
         <w:t xml:space="preserve"> </w:t>
@@ -2626,7 +2626,15 @@
         <w:pStyle w:val="BodyText"/>
       </w:pPr>
       <w:r>
-        <w:t xml:space="preserve">In summary, our results suggest that models trained on prior extinction/survival patterns do modestly well at predicting relative extinction probability of randomly selected species pairs based on a small number of taxonomic, geographic, and historical predictors. While change to in geographic range and past temperature information is not found to greatly improve our ability to estimate future extinction risk, we do find that the immediate past is a modest predict of the immediate future. These results are comparable to conservation determinations because both are expressed in terms of an relative risk. The results of this simple exercise suggest that conservation decisions would be bolstered by including fossil data.</w:t>
+        <w:t xml:space="preserve">In summary, our results suggest that models trained on prior extinction/survival patterns do modestly well at predicting relative extinction probability of randomly selected species pairs based on a small number of taxonomic, geographic, and historical predictors. We find that our VP model chich includes the historical covariates such as change in geographic range between observations and past global temperature information while also allowing covariate effects to vary over time is overfit to our data and produces less accurate out-of-sample forecasts than our three less complex models.</w:t>
+      </w:r>
+    </w:p>
+    <w:p>
+      <w:pPr>
+        <w:pStyle w:val="BodyText"/>
+      </w:pPr>
+      <w:r>
+        <w:t xml:space="preserve">We find that three of our models yield functional equivalent out-of-sample forecasts: our model with historical covariates but assume covariate effects are constant over time (CP model), our model which allows for covariate effects to vary over time but does not include the historical covarites (V model), and our model without historical covariates and does not allow covariate effects to vary over time (C model). This result implies that explicit modeling of historical covariate effects on extinction yields similar forecasts to modeling how covariate effects have changed over time. We interpret this to mean that paleobiological information, such as variation in covariate effects on extinction risk over time, can improve our ability to forecast future extinctions, however including both historical coviarates and allowing covariate effects to vary over time yields an overfit model which produces biased forecasts. Importantly, while our model with no historical covariates and no variation on effects over time yielded similar out-of-sample forecasts to our model with historical covariates but constant effect and our model with varying effects but no historical covariates, the inclusion of this additional information does not harm these models’ forecast ability. The results of this simple exercise suggest that conservation decisions would be bolstered by including fossil data.</w:t>
       </w:r>
     </w:p>
     <w:p>
@@ -5498,6 +5506,86 @@
     </w:p>
     <w:p>
       <w:pPr>
+        <w:pStyle w:val="Heading1"/>
+      </w:pPr>
+      <w:bookmarkStart w:id="37" w:name="sec:supp_res"/>
+      <w:bookmarkEnd w:id="37"/>
+      <w:r>
+        <w:t xml:space="preserve">Supplement to Results</w:t>
+      </w:r>
+    </w:p>
+    <w:p>
+      <w:pPr>
+        <w:pStyle w:val="FirstParagraph"/>
+      </w:pPr>
+      <w:r>
+        <w:t xml:space="preserve">Here we present the parameter estimates for our from our VP model (Table [tab:model_def]). We choose to present the estimates from this model because it is our most inclusive model and its parameter estimates are indicative of parameter estimates from other models with a subset of those covariates included in this model.</w:t>
+      </w:r>
+    </w:p>
+    <w:p>
+      <w:pPr>
+        <w:pStyle w:val="BodyText"/>
+      </w:pPr>
+      <w:r>
+        <w:t xml:space="preserve">First, we present the group-level estimates of our regression coefficients and intercept (Fig. [fig:param_est]). Group-level effects are the average effects of that covariate over time and across taxonomic groups. These estimates make up the vector</w:t>
+      </w:r>
+      <w:r>
+        <w:t xml:space="preserve"> </w:t>
+      </w:r>
+      <m:oMath>
+        <m:r>
+          <m:t>μ</m:t>
+        </m:r>
+      </m:oMath>
+      <w:r>
+        <w:t xml:space="preserve"> </w:t>
+      </w:r>
+      <w:r>
+        <w:t xml:space="preserve">described above. In addition to the average effect of our covariates, we also included the estimate of the group-level intercept, which is the average log-odds of extinction for an average observation over time and across taxonomic groups.</w:t>
+      </w:r>
+    </w:p>
+    <w:p>
+      <w:pPr>
+        <w:pStyle w:val="FigureWithCaption"/>
+      </w:pPr>
+      <w:r>
+        <w:t xml:space="preserve">Group-level parameter posterior estimates from our VP model (Table [tab:model_def]). The posterior distribution of our parameter estimates are presented as densities. Below each of these densities is marked the median estimate along with 50% and 80% credible intervals. Estimates are on the log-odds scale.</w:t>
+      </w:r>
+    </w:p>
+    <w:p>
+      <w:pPr>
+        <w:pStyle w:val="ImageCaption"/>
+      </w:pPr>
+      <w:r>
+        <w:t xml:space="preserve">Group-level parameter posterior estimates from our VP model (Table [tab:model_def]). The posterior distribution of our parameter estimates are presented as densities. Below each of these densities is marked the median estimate along with 50% and 80% credible intervals. Estimates are on the log-odds scale.</w:t>
+      </w:r>
+    </w:p>
+    <w:p>
+      <w:pPr>
+        <w:pStyle w:val="BodyText"/>
+      </w:pPr>
+      <w:r>
+        <w:t xml:space="preserve">Second, we present the population-level estimates for our regression coefficients along with the population-level intercept estimates (Fig. [fig:param_est_time_group]. Our VP model allows for these our regression coefficients to vary over time and between taxonomic groups. Population-level estimates are those for a specific time interval and taxonomic group. In this case, the intercept estimate describes the log-odds of extinction for an average observation at that point in time and taxonomic group.</w:t>
+      </w:r>
+    </w:p>
+    <w:p>
+      <w:pPr>
+        <w:pStyle w:val="FigureWithCaption"/>
+      </w:pPr>
+      <w:r>
+        <w:t xml:space="preserve">Population-level parameter posterior estimates from our VP model (Table [tab:model_def]). Posterior estimates are presented as a time series. The black line represents the median estimate of that parameter. In addition, the 50%, 80%, and 95% credible intervals are indicated. Estimates are on the log-odds scale.</w:t>
+      </w:r>
+    </w:p>
+    <w:p>
+      <w:pPr>
+        <w:pStyle w:val="ImageCaption"/>
+      </w:pPr>
+      <w:r>
+        <w:t xml:space="preserve">Population-level parameter posterior estimates from our VP model (Table [tab:model_def]). Posterior estimates are presented as a time series. The black line represents the median estimate of that parameter. In addition, the 50%, 80%, and 95% credible intervals are indicated. Estimates are on the log-odds scale.</w:t>
+      </w:r>
+    </w:p>
+    <w:p>
+      <w:pPr>
         <w:pStyle w:val="Bibliography"/>
       </w:pPr>
       <w:r>
@@ -5518,7 +5606,7 @@
       <w:r>
         <w:t xml:space="preserve">26 (4): 707–33. doi:</w:t>
       </w:r>
-      <w:hyperlink r:id="rId37">
+      <w:hyperlink r:id="rId38">
         <w:r>
           <w:rPr>
             <w:rStyle w:val="Hyperlink"/>
@@ -5555,7 +5643,7 @@
       <w:r>
         <w:t xml:space="preserve"> </w:t>
       </w:r>
-      <w:hyperlink r:id="rId38">
+      <w:hyperlink r:id="rId39">
         <w:r>
           <w:rPr>
             <w:rStyle w:val="Hyperlink"/>
@@ -5589,7 +5677,7 @@
       <w:r>
         <w:t xml:space="preserve">329 (5996): 1191–4. doi:</w:t>
       </w:r>
-      <w:hyperlink r:id="rId39">
+      <w:hyperlink r:id="rId40">
         <w:r>
           <w:rPr>
             <w:rStyle w:val="Hyperlink"/>
@@ -5623,7 +5711,7 @@
       <w:r>
         <w:t xml:space="preserve">40 (03): 374–97. doi:</w:t>
       </w:r>
-      <w:hyperlink r:id="rId40">
+      <w:hyperlink r:id="rId41">
         <w:r>
           <w:rPr>
             <w:rStyle w:val="Hyperlink"/>
@@ -5657,7 +5745,7 @@
       <w:r>
         <w:t xml:space="preserve">26 (4): 259–88. doi:</w:t>
       </w:r>
-      <w:hyperlink r:id="rId41">
+      <w:hyperlink r:id="rId42">
         <w:r>
           <w:rPr>
             <w:rStyle w:val="Hyperlink"/>
@@ -5691,7 +5779,7 @@
       <w:r>
         <w:t xml:space="preserve">98 (11): 6261–6. doi:</w:t>
       </w:r>
-      <w:hyperlink r:id="rId42">
+      <w:hyperlink r:id="rId43">
         <w:r>
           <w:rPr>
             <w:rStyle w:val="Hyperlink"/>
@@ -5710,7 +5798,7 @@
       <w:r>
         <w:t xml:space="preserve">Arlot, Sylvain, and Alain Celisse. 2009. “A survey of cross-validation procedures for model selection” 4: 40–79. doi:</w:t>
       </w:r>
-      <w:hyperlink r:id="rId43">
+      <w:hyperlink r:id="rId44">
         <w:r>
           <w:rPr>
             <w:rStyle w:val="Hyperlink"/>
@@ -5744,7 +5832,7 @@
       <w:r>
         <w:t xml:space="preserve">120. Elsevier B.V.: 70–83. doi:</w:t>
       </w:r>
-      <w:hyperlink r:id="rId44">
+      <w:hyperlink r:id="rId45">
         <w:r>
           <w:rPr>
             <w:rStyle w:val="Hyperlink"/>
@@ -5801,7 +5889,7 @@
       <w:r>
         <w:t xml:space="preserve">80 (1): 1–28. doi:</w:t>
       </w:r>
-      <w:hyperlink r:id="rId45">
+      <w:hyperlink r:id="rId46">
         <w:r>
           <w:rPr>
             <w:rStyle w:val="Hyperlink"/>
@@ -5866,7 +5954,7 @@
       <w:r>
         <w:t xml:space="preserve">116 (12): 1–23. doi:</w:t>
       </w:r>
-      <w:hyperlink r:id="rId46">
+      <w:hyperlink r:id="rId47">
         <w:r>
           <w:rPr>
             <w:rStyle w:val="Hyperlink"/>
@@ -5900,7 +5988,7 @@
       <w:r>
         <w:t xml:space="preserve">113 (6): 1498–1503. doi:</w:t>
       </w:r>
-      <w:hyperlink r:id="rId47">
+      <w:hyperlink r:id="rId48">
         <w:r>
           <w:rPr>
             <w:rStyle w:val="Hyperlink"/>
@@ -5934,7 +6022,7 @@
       <w:r>
         <w:t xml:space="preserve"> </w:t>
       </w:r>
-      <w:hyperlink r:id="rId48">
+      <w:hyperlink r:id="rId49">
         <w:r>
           <w:rPr>
             <w:rStyle w:val="Hyperlink"/>
@@ -5968,7 +6056,7 @@
       <w:r>
         <w:t xml:space="preserve">8 (1): 139–42. doi:</w:t>
       </w:r>
-      <w:hyperlink r:id="rId49">
+      <w:hyperlink r:id="rId50">
         <w:r>
           <w:rPr>
             <w:rStyle w:val="Hyperlink"/>
@@ -5999,7 +6087,7 @@
       <w:r>
         <w:t xml:space="preserve">, 1–8. doi:</w:t>
       </w:r>
-      <w:hyperlink r:id="rId50">
+      <w:hyperlink r:id="rId51">
         <w:r>
           <w:rPr>
             <w:rStyle w:val="Hyperlink"/>
@@ -6033,7 +6121,7 @@
       <w:r>
         <w:t xml:space="preserve">332 (6027): 349–51. doi:</w:t>
       </w:r>
-      <w:hyperlink r:id="rId51">
+      <w:hyperlink r:id="rId52">
         <w:r>
           <w:rPr>
             <w:rStyle w:val="Hyperlink"/>
@@ -6067,7 +6155,7 @@
       <w:r>
         <w:t xml:space="preserve">4 (8): 745–53. doi:</w:t>
       </w:r>
-      <w:hyperlink r:id="rId52">
+      <w:hyperlink r:id="rId53">
         <w:r>
           <w:rPr>
             <w:rStyle w:val="Hyperlink"/>
@@ -6101,7 +6189,7 @@
       <w:r>
         <w:t xml:space="preserve">27 (8): 861–74. doi:</w:t>
       </w:r>
-      <w:hyperlink r:id="rId53">
+      <w:hyperlink r:id="rId54">
         <w:r>
           <w:rPr>
             <w:rStyle w:val="Hyperlink"/>
@@ -6135,7 +6223,7 @@
       <w:r>
         <w:t xml:space="preserve">34 (3): 318–41. doi:</w:t>
       </w:r>
-      <w:hyperlink r:id="rId54">
+      <w:hyperlink r:id="rId55">
         <w:r>
           <w:rPr>
             <w:rStyle w:val="Hyperlink"/>
@@ -6192,7 +6280,7 @@
       <w:r>
         <w:t xml:space="preserve">23 (3): 278–300. doi:</w:t>
       </w:r>
-      <w:hyperlink r:id="rId55">
+      <w:hyperlink r:id="rId56">
         <w:r>
           <w:rPr>
             <w:rStyle w:val="Hyperlink"/>
@@ -6226,7 +6314,7 @@
       <w:r>
         <w:t xml:space="preserve">398 (6726): 415–17. doi:</w:t>
       </w:r>
-      <w:hyperlink r:id="rId56">
+      <w:hyperlink r:id="rId57">
         <w:r>
           <w:rPr>
             <w:rStyle w:val="Hyperlink"/>
@@ -6260,7 +6348,7 @@
       <w:r>
         <w:t xml:space="preserve">27 (4): 602–30. doi:</w:t>
       </w:r>
-      <w:hyperlink r:id="rId57">
+      <w:hyperlink r:id="rId58">
         <w:r>
           <w:rPr>
             <w:rStyle w:val="Hyperlink"/>
@@ -6294,7 +6382,7 @@
       <w:r>
         <w:t xml:space="preserve">32 (3): 345–66. doi:</w:t>
       </w:r>
-      <w:hyperlink r:id="rId58">
+      <w:hyperlink r:id="rId59">
         <w:r>
           <w:rPr>
             <w:rStyle w:val="Hyperlink"/>
@@ -6328,7 +6416,7 @@
       <w:r>
         <w:t xml:space="preserve">33 (4): 517–29. doi:</w:t>
       </w:r>
-      <w:hyperlink r:id="rId59">
+      <w:hyperlink r:id="rId60">
         <w:r>
           <w:rPr>
             <w:rStyle w:val="Hyperlink"/>
@@ -6385,7 +6473,7 @@
       <w:r>
         <w:t xml:space="preserve">318 (November): 1131–4. doi:</w:t>
       </w:r>
-      <w:hyperlink r:id="rId60">
+      <w:hyperlink r:id="rId61">
         <w:r>
           <w:rPr>
             <w:rStyle w:val="Hyperlink"/>
@@ -6419,7 +6507,7 @@
       <w:r>
         <w:t xml:space="preserve"> </w:t>
       </w:r>
-      <w:hyperlink r:id="rId61">
+      <w:hyperlink r:id="rId62">
         <w:r>
           <w:rPr>
             <w:rStyle w:val="Hyperlink"/>
@@ -6493,7 +6581,7 @@
       <w:r>
         <w:t xml:space="preserve">279 (1749): 4969–76. doi:</w:t>
       </w:r>
-      <w:hyperlink r:id="rId62">
+      <w:hyperlink r:id="rId63">
         <w:r>
           <w:rPr>
             <w:rStyle w:val="Hyperlink"/>
@@ -6527,7 +6615,7 @@
       <w:r>
         <w:t xml:space="preserve">108 (33): 13594–9. doi:</w:t>
       </w:r>
-      <w:hyperlink r:id="rId63">
+      <w:hyperlink r:id="rId64">
         <w:r>
           <w:rPr>
             <w:rStyle w:val="Hyperlink"/>
@@ -6561,7 +6649,7 @@
       <w:r>
         <w:t xml:space="preserve">27 (11). Elsevier Ltd: 608–17. doi:</w:t>
       </w:r>
-      <w:hyperlink r:id="rId64">
+      <w:hyperlink r:id="rId65">
         <w:r>
           <w:rPr>
             <w:rStyle w:val="Hyperlink"/>
@@ -6592,7 +6680,7 @@
       <w:r>
         <w:t xml:space="preserve">. 2nd ed. New York, NY: Springer. doi:</w:t>
       </w:r>
-      <w:hyperlink r:id="rId65">
+      <w:hyperlink r:id="rId66">
         <w:r>
           <w:rPr>
             <w:rStyle w:val="Hyperlink"/>
@@ -6626,7 +6714,7 @@
       <w:r>
         <w:t xml:space="preserve"> </w:t>
       </w:r>
-      <w:hyperlink r:id="rId66">
+      <w:hyperlink r:id="rId67">
         <w:r>
           <w:rPr>
             <w:rStyle w:val="Hyperlink"/>
@@ -6660,7 +6748,7 @@
       <w:r>
         <w:t xml:space="preserve">270 (1513): 401–6. doi:</w:t>
       </w:r>
-      <w:hyperlink r:id="rId67">
+      <w:hyperlink r:id="rId68">
         <w:r>
           <w:rPr>
             <w:rStyle w:val="Hyperlink"/>
@@ -6694,7 +6782,7 @@
       <w:r>
         <w:t xml:space="preserve">39 (1): 501–24. doi:</w:t>
       </w:r>
-      <w:hyperlink r:id="rId68">
+      <w:hyperlink r:id="rId69">
         <w:r>
           <w:rPr>
             <w:rStyle w:val="Hyperlink"/>
@@ -6728,7 +6816,7 @@
       <w:r>
         <w:t xml:space="preserve">168 (4): 556–64. doi:</w:t>
       </w:r>
-      <w:hyperlink r:id="rId69">
+      <w:hyperlink r:id="rId70">
         <w:r>
           <w:rPr>
             <w:rStyle w:val="Hyperlink"/>
@@ -6759,7 +6847,7 @@
       <w:r>
         <w:t xml:space="preserve">. doi:</w:t>
       </w:r>
-      <w:hyperlink r:id="rId70">
+      <w:hyperlink r:id="rId71">
         <w:r>
           <w:rPr>
             <w:rStyle w:val="Hyperlink"/>
@@ -6793,7 +6881,7 @@
       <w:r>
         <w:t xml:space="preserve">12 (10): 20150813. doi:</w:t>
       </w:r>
-      <w:hyperlink r:id="rId71">
+      <w:hyperlink r:id="rId72">
         <w:r>
           <w:rPr>
             <w:rStyle w:val="Hyperlink"/>
@@ -6827,7 +6915,7 @@
       <w:r>
         <w:t xml:space="preserve">12: 20150813. doi:</w:t>
       </w:r>
-      <w:hyperlink r:id="rId71">
+      <w:hyperlink r:id="rId72">
         <w:r>
           <w:rPr>
             <w:rStyle w:val="Hyperlink"/>
@@ -6861,7 +6949,7 @@
       <w:r>
         <w:t xml:space="preserve">26 (7): 817–32. doi:</w:t>
       </w:r>
-      <w:hyperlink r:id="rId72">
+      <w:hyperlink r:id="rId73">
         <w:r>
           <w:rPr>
             <w:rStyle w:val="Hyperlink"/>
@@ -6895,7 +6983,7 @@
       <w:r>
         <w:t xml:space="preserve">274 (1626): 2745–52. doi:</w:t>
       </w:r>
-      <w:hyperlink r:id="rId73">
+      <w:hyperlink r:id="rId74">
         <w:r>
           <w:rPr>
             <w:rStyle w:val="Hyperlink"/>
@@ -6929,7 +7017,7 @@
       <w:r>
         <w:t xml:space="preserve">65 (4): 917–22. doi:</w:t>
       </w:r>
-      <w:hyperlink r:id="rId74">
+      <w:hyperlink r:id="rId75">
         <w:r>
           <w:rPr>
             <w:rStyle w:val="Hyperlink"/>
@@ -6963,7 +7051,7 @@
       <w:r>
         <w:t xml:space="preserve">36 (2): 224–52. doi:</w:t>
       </w:r>
-      <w:hyperlink r:id="rId75">
+      <w:hyperlink r:id="rId76">
         <w:r>
           <w:rPr>
             <w:rStyle w:val="Hyperlink"/>
@@ -6997,7 +7085,7 @@
       <w:r>
         <w:t xml:space="preserve">38 (4): 569–84. doi:</w:t>
       </w:r>
-      <w:hyperlink r:id="rId76">
+      <w:hyperlink r:id="rId77">
         <w:r>
           <w:rPr>
             <w:rStyle w:val="Hyperlink"/>
@@ -7031,7 +7119,7 @@
       <w:r>
         <w:t xml:space="preserve">23 (8): 731–34. doi:</w:t>
       </w:r>
-      <w:hyperlink r:id="rId77">
+      <w:hyperlink r:id="rId78">
         <w:r>
           <w:rPr>
             <w:rStyle w:val="Hyperlink"/>
@@ -7088,7 +7176,7 @@
       <w:r>
         <w:t xml:space="preserve">29 (1): 13–29. doi:</w:t>
       </w:r>
-      <w:hyperlink r:id="rId78">
+      <w:hyperlink r:id="rId79">
         <w:r>
           <w:rPr>
             <w:rStyle w:val="Hyperlink"/>
@@ -7122,7 +7210,7 @@
       <w:r>
         <w:t xml:space="preserve">186. Elsevier Ltd: 156–68. doi:</w:t>
       </w:r>
-      <w:hyperlink r:id="rId79">
+      <w:hyperlink r:id="rId80">
         <w:r>
           <w:rPr>
             <w:rStyle w:val="Hyperlink"/>
@@ -7156,7 +7244,7 @@
       <w:r>
         <w:t xml:space="preserve">104 (25): 10506–11. doi:</w:t>
       </w:r>
-      <w:hyperlink r:id="rId80">
+      <w:hyperlink r:id="rId81">
         <w:r>
           <w:rPr>
             <w:rStyle w:val="Hyperlink"/>
@@ -7190,7 +7278,7 @@
       <w:r>
         <w:t xml:space="preserve">12 (10): 20160202. doi:</w:t>
       </w:r>
-      <w:hyperlink r:id="rId81">
+      <w:hyperlink r:id="rId82">
         <w:r>
           <w:rPr>
             <w:rStyle w:val="Hyperlink"/>
@@ -7247,7 +7335,7 @@
       <w:r>
         <w:t xml:space="preserve">454 (7204): 626–29. doi:</w:t>
       </w:r>
-      <w:hyperlink r:id="rId82">
+      <w:hyperlink r:id="rId83">
         <w:r>
           <w:rPr>
             <w:rStyle w:val="Hyperlink"/>
@@ -7281,7 +7369,7 @@
       <w:r>
         <w:t xml:space="preserve">10 (2). doi:</w:t>
       </w:r>
-      <w:hyperlink r:id="rId83">
+      <w:hyperlink r:id="rId84">
         <w:r>
           <w:rPr>
             <w:rStyle w:val="Hyperlink"/>
@@ -7312,7 +7400,7 @@
       <w:r>
         <w:t xml:space="preserve">, 523811. doi:</w:t>
       </w:r>
-      <w:hyperlink r:id="rId84">
+      <w:hyperlink r:id="rId85">
         <w:r>
           <w:rPr>
             <w:rStyle w:val="Hyperlink"/>
@@ -7346,7 +7434,7 @@
       <w:r>
         <w:t xml:space="preserve">112 (42): 13015–20. doi:</w:t>
       </w:r>
-      <w:hyperlink r:id="rId85">
+      <w:hyperlink r:id="rId86">
         <w:r>
           <w:rPr>
             <w:rStyle w:val="Hyperlink"/>
@@ -7383,7 +7471,7 @@
       <w:r>
         <w:t xml:space="preserve"> </w:t>
       </w:r>
-      <w:hyperlink r:id="rId86">
+      <w:hyperlink r:id="rId87">
         <w:r>
           <w:rPr>
             <w:rStyle w:val="Hyperlink"/>
@@ -7425,7 +7513,7 @@
       <w:r>
         <w:t xml:space="preserve"> </w:t>
       </w:r>
-      <w:hyperlink r:id="rId87">
+      <w:hyperlink r:id="rId88">
         <w:r>
           <w:rPr>
             <w:rStyle w:val="Hyperlink"/>
@@ -7456,7 +7544,7 @@
       <w:r>
         <w:t xml:space="preserve">. Springer International Publishing. doi:</w:t>
       </w:r>
-      <w:hyperlink r:id="rId88">
+      <w:hyperlink r:id="rId89">
         <w:r>
           <w:rPr>
             <w:rStyle w:val="Hyperlink"/>
@@ -7536,7 +7624,7 @@
       <w:r>
         <w:t xml:space="preserve"> </w:t>
       </w:r>
-      <w:hyperlink r:id="rId89">
+      <w:hyperlink r:id="rId90">
         <w:r>
           <w:rPr>
             <w:rStyle w:val="Hyperlink"/>
@@ -7656,7 +7744,7 @@
     </w:lvl>
   </w:abstractNum>
   <w:abstractNum w:abstractNumId="990">
-    <w:nsid w:val="885c5385"/>
+    <w:nsid w:val="21eecafd"/>
     <w:multiLevelType w:val="multilevel"/>
     <w:lvl w:ilvl="0">
       <w:numFmt w:val="bullet"/>

</xml_diff>